<commit_message>
notes 2.2 structure  DP part2
</commit_message>
<xml_diff>
--- a/9-Structure DP part2.docx
+++ b/9-Structure DP part2.docx
@@ -3704,25 +3704,7 @@
                                         <w:sz w:val="26"/>
                                         <w:szCs w:val="26"/>
                                       </w:rPr>
-                                      <w:t xml:space="preserve">Abdel-Rahman </w:t>
-                                    </w:r>
-                                    <w:proofErr w:type="spellStart"/>
-                                    <w:r>
-                                      <w:rPr>
-                                        <w:color w:val="1CADE4" w:themeColor="accent1"/>
-                                        <w:sz w:val="26"/>
-                                        <w:szCs w:val="26"/>
-                                      </w:rPr>
-                                      <w:t>Gamal</w:t>
-                                    </w:r>
-                                    <w:proofErr w:type="spellEnd"/>
-                                    <w:r>
-                                      <w:rPr>
-                                        <w:color w:val="1CADE4" w:themeColor="accent1"/>
-                                        <w:sz w:val="26"/>
-                                        <w:szCs w:val="26"/>
-                                      </w:rPr>
-                                      <w:t xml:space="preserve"> Ahmed </w:t>
+                                      <w:t xml:space="preserve">Abdel-Rahman Gamal Ahmed </w:t>
                                     </w:r>
                                   </w:sdtContent>
                                 </w:sdt>
@@ -4253,7 +4235,7 @@
             </w:rPr>
             <w:fldChar w:fldCharType="separate"/>
           </w:r>
-          <w:hyperlink w:anchor="_Toc123587451" w:history="1">
+          <w:hyperlink w:anchor="_Toc123589842" w:history="1">
             <w:r>
               <w:rPr>
                 <w:rStyle w:val="Hyperlink"/>
@@ -4281,7 +4263,7 @@
                 <w:noProof/>
                 <w:webHidden/>
               </w:rPr>
-              <w:instrText xml:space="preserve"> PAGEREF _Toc123587451 \h </w:instrText>
+              <w:instrText xml:space="preserve"> PAGEREF _Toc123589842 \h </w:instrText>
             </w:r>
             <w:r>
               <w:rPr>
@@ -4323,7 +4305,7 @@
               <w:noProof/>
             </w:rPr>
           </w:pPr>
-          <w:hyperlink w:anchor="_Toc123587452" w:history="1">
+          <w:hyperlink w:anchor="_Toc123589843" w:history="1">
             <w:r>
               <w:rPr>
                 <w:rStyle w:val="Hyperlink"/>
@@ -4360,7 +4342,7 @@
                 <w:noProof/>
                 <w:webHidden/>
               </w:rPr>
-              <w:instrText xml:space="preserve"> PAGEREF _Toc123587452 \h </w:instrText>
+              <w:instrText xml:space="preserve"> PAGEREF _Toc123589843 \h </w:instrText>
             </w:r>
             <w:r>
               <w:rPr>
@@ -4402,7 +4384,7 @@
               <w:noProof/>
             </w:rPr>
           </w:pPr>
-          <w:hyperlink w:anchor="_Toc123587453" w:history="1">
+          <w:hyperlink w:anchor="_Toc123589844" w:history="1">
             <w:r>
               <w:rPr>
                 <w:rStyle w:val="Hyperlink"/>
@@ -4429,7 +4411,7 @@
                 <w:noProof/>
                 <w:webHidden/>
               </w:rPr>
-              <w:instrText xml:space="preserve"> PAGEREF _Toc123587453 \h </w:instrText>
+              <w:instrText xml:space="preserve"> PAGEREF _Toc123589844 \h </w:instrText>
             </w:r>
             <w:r>
               <w:rPr>
@@ -4471,7 +4453,7 @@
               <w:noProof/>
             </w:rPr>
           </w:pPr>
-          <w:hyperlink w:anchor="_Toc123587454" w:history="1">
+          <w:hyperlink w:anchor="_Toc123589845" w:history="1">
             <w:r>
               <w:rPr>
                 <w:rStyle w:val="Hyperlink"/>
@@ -4508,7 +4490,7 @@
                 <w:noProof/>
                 <w:webHidden/>
               </w:rPr>
-              <w:instrText xml:space="preserve"> PAGEREF _Toc123587454 \h </w:instrText>
+              <w:instrText xml:space="preserve"> PAGEREF _Toc123589845 \h </w:instrText>
             </w:r>
             <w:r>
               <w:rPr>
@@ -4736,8 +4718,6 @@
           <w:lang w:bidi="ar-EG"/>
         </w:rPr>
       </w:pPr>
-      <w:bookmarkStart w:id="0" w:name="_GoBack"/>
-      <w:bookmarkEnd w:id="0"/>
     </w:p>
     <w:p>
       <w:pPr>
@@ -4746,7 +4726,7 @@
           <w:lang w:bidi="ar-EG"/>
         </w:rPr>
       </w:pPr>
-      <w:bookmarkStart w:id="1" w:name="_Toc123587451"/>
+      <w:bookmarkStart w:id="0" w:name="_Toc123589842"/>
       <w:r>
         <w:rPr>
           <w:lang w:bidi="ar-EG"/>
@@ -4761,7 +4741,7 @@
         </w:rPr>
         <w:t>topic :</w:t>
       </w:r>
-      <w:bookmarkEnd w:id="1"/>
+      <w:bookmarkEnd w:id="0"/>
       <w:proofErr w:type="gramEnd"/>
       <w:r>
         <w:rPr>
@@ -4789,8 +4769,8 @@
       <w:r>
         <w:rPr>
           <w:rFonts w:cs="Arial"/>
-          <w:rtl/>
-          <w:lang w:bidi="ar-EG"/>
+          <w:noProof/>
+          <w:rtl/>
         </w:rPr>
         <w:drawing>
           <wp:anchor distT="0" distB="0" distL="114300" distR="114300" simplePos="0" relativeHeight="251665408" behindDoc="0" locked="0" layoutInCell="1" allowOverlap="1" wp14:anchorId="1EE5E52C" wp14:editId="74958DD7">
@@ -4987,7 +4967,7 @@
           <w:lang w:bidi="ar-EG"/>
         </w:rPr>
       </w:pPr>
-      <w:bookmarkStart w:id="2" w:name="_Toc123587452"/>
+      <w:bookmarkStart w:id="1" w:name="_Toc123589843"/>
       <w:r>
         <w:rPr>
           <w:rFonts w:hint="cs"/>
@@ -5000,21 +4980,9 @@
         <w:rPr>
           <w:lang w:bidi="ar-EG"/>
         </w:rPr>
-        <w:t xml:space="preserve">- </w:t>
-      </w:r>
-      <w:r>
-        <w:rPr>
-          <w:lang w:bidi="ar-EG"/>
-        </w:rPr>
-        <w:t>decorator</w:t>
-      </w:r>
-      <w:r>
-        <w:rPr>
-          <w:lang w:bidi="ar-EG"/>
-        </w:rPr>
-        <w:t xml:space="preserve"> pattern :</w:t>
-      </w:r>
-      <w:bookmarkEnd w:id="2"/>
+        <w:t>- decorator pattern :</w:t>
+      </w:r>
+      <w:bookmarkEnd w:id="1"/>
       <w:r>
         <w:rPr>
           <w:lang w:bidi="ar-EG"/>
@@ -5032,8 +5000,8 @@
       <w:r>
         <w:rPr>
           <w:rFonts w:cs="Arial"/>
-          <w:rtl/>
-          <w:lang w:bidi="ar-EG"/>
+          <w:noProof/>
+          <w:rtl/>
         </w:rPr>
         <w:drawing>
           <wp:anchor distT="0" distB="0" distL="114300" distR="114300" simplePos="0" relativeHeight="251666432" behindDoc="0" locked="0" layoutInCell="1" allowOverlap="1" wp14:anchorId="6106D2A7" wp14:editId="5DCC299B">
@@ -5232,7 +5200,6 @@
         </w:numPr>
         <w:bidi/>
         <w:rPr>
-          <w:rFonts w:hint="cs"/>
           <w:lang w:bidi="ar-EG"/>
         </w:rPr>
       </w:pPr>
@@ -5373,13 +5340,7 @@
         <w:rPr>
           <w:lang w:bidi="ar-EG"/>
         </w:rPr>
-        <w:t>decorator</w:t>
-      </w:r>
-      <w:r>
-        <w:rPr>
-          <w:lang w:bidi="ar-EG"/>
-        </w:rPr>
-        <w:t xml:space="preserve"> pattern </w:t>
+        <w:t xml:space="preserve">decorator pattern </w:t>
       </w:r>
       <w:r>
         <w:rPr>
@@ -5464,14 +5425,14 @@
       <w:pPr>
         <w:pStyle w:val="Heading2"/>
       </w:pPr>
-      <w:bookmarkStart w:id="3" w:name="_Toc123587453"/>
+      <w:bookmarkStart w:id="2" w:name="_Toc123589844"/>
       <w:r>
         <w:t>2.1-</w:t>
       </w:r>
       <w:r>
         <w:t>problem:</w:t>
       </w:r>
-      <w:bookmarkEnd w:id="3"/>
+      <w:bookmarkEnd w:id="2"/>
       <w:r>
         <w:t xml:space="preserve"> </w:t>
       </w:r>
@@ -5480,7 +5441,6 @@
       <w:pPr>
         <w:bidi/>
         <w:rPr>
-          <w:rFonts w:hint="cs"/>
           <w:rtl/>
           <w:lang w:bidi="ar-EG"/>
         </w:rPr>
@@ -5488,8 +5448,8 @@
       <w:r>
         <w:rPr>
           <w:rFonts w:cs="Arial"/>
-          <w:rtl/>
-          <w:lang w:bidi="ar-EG"/>
+          <w:noProof/>
+          <w:rtl/>
         </w:rPr>
         <w:drawing>
           <wp:anchor distT="0" distB="0" distL="114300" distR="114300" simplePos="0" relativeHeight="251667456" behindDoc="0" locked="0" layoutInCell="1" allowOverlap="1" wp14:anchorId="1987AA10" wp14:editId="0493E3AF">
@@ -5824,14 +5784,12 @@
         </w:rPr>
         <w:t xml:space="preserve"> دى بتبعت ميل  بس . طيب انا عميل طماع وعاوز ابعت رساله على الفيس  مثلا و</w:t>
       </w:r>
-      <w:proofErr w:type="spellStart"/>
       <w:r>
         <w:rPr>
           <w:lang w:bidi="ar-EG"/>
         </w:rPr>
         <w:t>sms</w:t>
       </w:r>
-      <w:proofErr w:type="spellEnd"/>
       <w:r>
         <w:rPr>
           <w:rFonts w:hint="cs"/>
@@ -5943,8 +5901,8 @@
       <w:r>
         <w:rPr>
           <w:rFonts w:cs="Arial"/>
-          <w:rtl/>
-          <w:lang w:bidi="ar-EG"/>
+          <w:noProof/>
+          <w:rtl/>
         </w:rPr>
         <w:drawing>
           <wp:anchor distT="0" distB="0" distL="114300" distR="114300" simplePos="0" relativeHeight="251668480" behindDoc="0" locked="0" layoutInCell="1" allowOverlap="1" wp14:anchorId="3D3E7ED6" wp14:editId="2194B601">
@@ -6010,14 +5968,12 @@
         </w:rPr>
         <w:t xml:space="preserve">1-ف اول حل ممكن يجى ف دماغك انك  تعمل كام كلاس  كل واحد فيهم مسئول عن ان هو يعمل حاجه . يعنى اعمل كلاس يبعت رساله </w:t>
       </w:r>
-      <w:proofErr w:type="spellStart"/>
       <w:r>
         <w:rPr>
           <w:lang w:bidi="ar-EG"/>
         </w:rPr>
         <w:t>sms</w:t>
       </w:r>
-      <w:proofErr w:type="spellEnd"/>
       <w:r>
         <w:rPr>
           <w:rFonts w:hint="cs"/>
@@ -6146,14 +6102,12 @@
         </w:rPr>
         <w:t xml:space="preserve">2- التصميم الى فات دى  ناس استخدمه ف جه العميل الطماع وقلك  بص انا عاوز ابعت  رساله  </w:t>
       </w:r>
-      <w:proofErr w:type="spellStart"/>
       <w:r>
         <w:rPr>
           <w:lang w:bidi="ar-EG"/>
         </w:rPr>
         <w:t>sms</w:t>
       </w:r>
-      <w:proofErr w:type="spellEnd"/>
       <w:r>
         <w:rPr>
           <w:rFonts w:hint="cs"/>
@@ -6196,8 +6150,8 @@
       <w:r>
         <w:rPr>
           <w:rFonts w:cs="Arial"/>
-          <w:rtl/>
-          <w:lang w:bidi="ar-EG"/>
+          <w:noProof/>
+          <w:rtl/>
         </w:rPr>
         <w:drawing>
           <wp:anchor distT="0" distB="0" distL="114300" distR="114300" simplePos="0" relativeHeight="251669504" behindDoc="0" locked="0" layoutInCell="1" allowOverlap="1" wp14:anchorId="4BE56B87" wp14:editId="3B5AFE86">
@@ -6414,7 +6368,6 @@
         </w:numPr>
         <w:bidi/>
         <w:rPr>
-          <w:rFonts w:hint="cs"/>
           <w:lang w:bidi="ar-EG"/>
         </w:rPr>
       </w:pPr>
@@ -6426,14 +6379,12 @@
         </w:rPr>
         <w:t xml:space="preserve">ف التصميم دة مش مقبول عشان  كل ما ال </w:t>
       </w:r>
-      <w:proofErr w:type="spellStart"/>
       <w:r>
         <w:rPr>
           <w:lang w:bidi="ar-EG"/>
         </w:rPr>
         <w:t>hirachy</w:t>
       </w:r>
-      <w:proofErr w:type="spellEnd"/>
       <w:r>
         <w:rPr>
           <w:rFonts w:hint="cs"/>
@@ -6544,6 +6495,24 @@
         <w:pStyle w:val="ListParagraph"/>
         <w:bidi/>
         <w:rPr>
+          <w:lang w:bidi="ar-EG"/>
+        </w:rPr>
+      </w:pPr>
+    </w:p>
+    <w:p>
+      <w:pPr>
+        <w:pStyle w:val="ListParagraph"/>
+        <w:bidi/>
+        <w:rPr>
+          <w:lang w:bidi="ar-EG"/>
+        </w:rPr>
+      </w:pPr>
+    </w:p>
+    <w:p>
+      <w:pPr>
+        <w:pStyle w:val="ListParagraph"/>
+        <w:bidi/>
+        <w:rPr>
           <w:rtl/>
           <w:lang w:bidi="ar-EG"/>
         </w:rPr>
@@ -6556,15 +6525,16 @@
           <w:lang w:bidi="ar-EG"/>
         </w:rPr>
       </w:pPr>
-      <w:bookmarkStart w:id="4" w:name="_Toc123587454"/>
+      <w:bookmarkStart w:id="3" w:name="_Toc123589845"/>
       <w:r>
         <w:rPr>
           <w:rFonts w:cs="Arial"/>
-          <w:rtl/>
-          <w:lang w:bidi="ar-EG"/>
-        </w:rPr>
+          <w:noProof/>
+          <w:rtl/>
+        </w:rPr>
+        <w:lastRenderedPageBreak/>
         <w:drawing>
-          <wp:anchor distT="0" distB="0" distL="114300" distR="114300" simplePos="0" relativeHeight="251671552" behindDoc="0" locked="0" layoutInCell="1" allowOverlap="1" wp14:anchorId="64383A99" wp14:editId="5C2CE196">
+          <wp:anchor distT="0" distB="0" distL="114300" distR="114300" simplePos="0" relativeHeight="251671552" behindDoc="0" locked="0" layoutInCell="1" allowOverlap="1" wp14:anchorId="19ABEF12" wp14:editId="73FF3BB6">
             <wp:simplePos x="0" y="0"/>
             <wp:positionH relativeFrom="column">
               <wp:posOffset>25400</wp:posOffset>
@@ -6633,7 +6603,7 @@
         </w:rPr>
         <w:t>.2-decrator step :</w:t>
       </w:r>
-      <w:bookmarkEnd w:id="4"/>
+      <w:bookmarkEnd w:id="3"/>
       <w:r>
         <w:rPr>
           <w:lang w:bidi="ar-EG"/>
@@ -6994,21 +6964,85 @@
         <w:rPr>
           <w:lang w:bidi="ar-EG"/>
         </w:rPr>
+        <w:t xml:space="preserve">decorator </w:t>
+      </w:r>
+      <w:r>
+        <w:rPr>
+          <w:rFonts w:hint="cs"/>
+          <w:rtl/>
+          <w:lang w:bidi="ar-EG"/>
+        </w:rPr>
+        <w:t>هى داله</w:t>
+      </w:r>
+      <w:r>
+        <w:rPr>
+          <w:lang w:bidi="ar-EG"/>
+        </w:rPr>
+        <w:t xml:space="preserve">send </w:t>
+      </w:r>
+      <w:r>
+        <w:rPr>
+          <w:rFonts w:hint="cs"/>
+          <w:rtl/>
+          <w:lang w:bidi="ar-EG"/>
+        </w:rPr>
+        <w:t xml:space="preserve"> ودى كل الى بتعمه بتنادم داله </w:t>
+      </w:r>
+      <w:r>
+        <w:rPr>
+          <w:lang w:bidi="ar-EG"/>
+        </w:rPr>
+        <w:t xml:space="preserve">send </w:t>
+      </w:r>
+      <w:r>
+        <w:rPr>
+          <w:rFonts w:hint="cs"/>
+          <w:rtl/>
+          <w:lang w:bidi="ar-EG"/>
+        </w:rPr>
+        <w:t xml:space="preserve"> الى جوة ال </w:t>
+      </w:r>
+      <w:r>
+        <w:rPr>
+          <w:lang w:bidi="ar-EG"/>
+        </w:rPr>
+        <w:t>notifier</w:t>
+      </w:r>
+      <w:r>
+        <w:rPr>
+          <w:rFonts w:hint="cs"/>
+          <w:rtl/>
+          <w:lang w:bidi="ar-EG"/>
+        </w:rPr>
+        <w:t xml:space="preserve"> . ف كدة لما انده  </w:t>
+      </w:r>
+      <w:r>
+        <w:rPr>
+          <w:lang w:bidi="ar-EG"/>
+        </w:rPr>
+        <w:t>function send</w:t>
+      </w:r>
+      <w:r>
+        <w:rPr>
+          <w:rFonts w:hint="cs"/>
+          <w:rtl/>
+          <w:lang w:bidi="ar-EG"/>
+        </w:rPr>
+        <w:t xml:space="preserve"> الى جوة  </w:t>
+      </w:r>
+      <w:r>
+        <w:rPr>
+          <w:lang w:bidi="ar-EG"/>
+        </w:rPr>
         <w:t>decorator</w:t>
       </w:r>
       <w:r>
         <w:rPr>
-          <w:lang w:bidi="ar-EG"/>
-        </w:rPr>
-        <w:t xml:space="preserve"> </w:t>
-      </w:r>
-      <w:r>
-        <w:rPr>
-          <w:rFonts w:hint="cs"/>
-          <w:rtl/>
-          <w:lang w:bidi="ar-EG"/>
-        </w:rPr>
-        <w:t>هى داله</w:t>
+          <w:rFonts w:hint="cs"/>
+          <w:rtl/>
+          <w:lang w:bidi="ar-EG"/>
+        </w:rPr>
+        <w:t xml:space="preserve"> هينداه داله </w:t>
       </w:r>
       <w:r>
         <w:rPr>
@@ -7022,21 +7056,7 @@
           <w:rtl/>
           <w:lang w:bidi="ar-EG"/>
         </w:rPr>
-        <w:t xml:space="preserve"> ودى كل الى بتعمه بتنادم داله </w:t>
-      </w:r>
-      <w:r>
-        <w:rPr>
-          <w:lang w:bidi="ar-EG"/>
-        </w:rPr>
-        <w:t xml:space="preserve">send </w:t>
-      </w:r>
-      <w:r>
-        <w:rPr>
-          <w:rFonts w:hint="cs"/>
-          <w:rtl/>
-          <w:lang w:bidi="ar-EG"/>
-        </w:rPr>
-        <w:t xml:space="preserve"> الى جوة ال </w:t>
+        <w:t xml:space="preserve"> الى حوة  </w:t>
       </w:r>
       <w:r>
         <w:rPr>
@@ -7050,21 +7070,26 @@
           <w:rtl/>
           <w:lang w:bidi="ar-EG"/>
         </w:rPr>
-        <w:t xml:space="preserve"> . ف كدة لما انده  </w:t>
-      </w:r>
-      <w:r>
-        <w:rPr>
-          <w:lang w:bidi="ar-EG"/>
-        </w:rPr>
-        <w:t>function send</w:t>
-      </w:r>
-      <w:r>
-        <w:rPr>
-          <w:rFonts w:hint="cs"/>
-          <w:rtl/>
-          <w:lang w:bidi="ar-EG"/>
-        </w:rPr>
-        <w:t xml:space="preserve"> الى جوة  </w:t>
+        <w:t xml:space="preserve"> .  </w:t>
+      </w:r>
+    </w:p>
+    <w:p>
+      <w:pPr>
+        <w:pStyle w:val="ListParagraph"/>
+        <w:bidi/>
+        <w:ind w:left="1455"/>
+        <w:rPr>
+          <w:rtl/>
+          <w:lang w:bidi="ar-EG"/>
+        </w:rPr>
+      </w:pPr>
+      <w:r>
+        <w:rPr>
+          <w:rFonts w:hint="cs"/>
+          <w:rtl/>
+          <w:lang w:bidi="ar-EG"/>
+        </w:rPr>
+        <w:t xml:space="preserve">لو  فرضنا ان ال </w:t>
       </w:r>
       <w:r>
         <w:rPr>
@@ -7078,68 +7103,6 @@
           <w:rtl/>
           <w:lang w:bidi="ar-EG"/>
         </w:rPr>
-        <w:t xml:space="preserve"> هينداه داله </w:t>
-      </w:r>
-      <w:r>
-        <w:rPr>
-          <w:lang w:bidi="ar-EG"/>
-        </w:rPr>
-        <w:t xml:space="preserve">send </w:t>
-      </w:r>
-      <w:r>
-        <w:rPr>
-          <w:rFonts w:hint="cs"/>
-          <w:rtl/>
-          <w:lang w:bidi="ar-EG"/>
-        </w:rPr>
-        <w:t xml:space="preserve"> الى حوة  </w:t>
-      </w:r>
-      <w:r>
-        <w:rPr>
-          <w:lang w:bidi="ar-EG"/>
-        </w:rPr>
-        <w:t>notifier</w:t>
-      </w:r>
-      <w:r>
-        <w:rPr>
-          <w:rFonts w:hint="cs"/>
-          <w:rtl/>
-          <w:lang w:bidi="ar-EG"/>
-        </w:rPr>
-        <w:t xml:space="preserve"> .  </w:t>
-      </w:r>
-    </w:p>
-    <w:p>
-      <w:pPr>
-        <w:pStyle w:val="ListParagraph"/>
-        <w:bidi/>
-        <w:ind w:left="1455"/>
-        <w:rPr>
-          <w:rFonts w:hint="cs"/>
-          <w:rtl/>
-          <w:lang w:bidi="ar-EG"/>
-        </w:rPr>
-      </w:pPr>
-      <w:r>
-        <w:rPr>
-          <w:rFonts w:hint="cs"/>
-          <w:rtl/>
-          <w:lang w:bidi="ar-EG"/>
-        </w:rPr>
-        <w:t xml:space="preserve">لو  فرضنا ان ال </w:t>
-      </w:r>
-      <w:r>
-        <w:rPr>
-          <w:lang w:bidi="ar-EG"/>
-        </w:rPr>
-        <w:t>decorator</w:t>
-      </w:r>
-      <w:r>
-        <w:rPr>
-          <w:rFonts w:hint="cs"/>
-          <w:rtl/>
-          <w:lang w:bidi="ar-EG"/>
-        </w:rPr>
         <w:t xml:space="preserve"> مش  </w:t>
       </w:r>
       <w:r>
@@ -7168,8 +7131,8 @@
       <w:r>
         <w:rPr>
           <w:rFonts w:cs="Arial"/>
-          <w:rtl/>
-          <w:lang w:bidi="ar-EG"/>
+          <w:noProof/>
+          <w:rtl/>
         </w:rPr>
         <w:drawing>
           <wp:anchor distT="0" distB="0" distL="114300" distR="114300" simplePos="0" relativeHeight="251672576" behindDoc="0" locked="0" layoutInCell="1" allowOverlap="1" wp14:anchorId="10541E89" wp14:editId="06243149">
@@ -7283,7 +7246,6 @@
         <w:pStyle w:val="ListParagraph"/>
         <w:bidi/>
         <w:rPr>
-          <w:rFonts w:hint="cs"/>
           <w:rtl/>
           <w:lang w:bidi="ar-EG"/>
         </w:rPr>
@@ -7338,19 +7300,11 @@
         </w:rPr>
         <w:t xml:space="preserve"> الى بدرها هتنده داله  </w:t>
       </w:r>
-      <w:proofErr w:type="spellStart"/>
-      <w:r>
-        <w:rPr>
-          <w:lang w:bidi="ar-EG"/>
-        </w:rPr>
-        <w:t>sned</w:t>
-      </w:r>
-      <w:proofErr w:type="spellEnd"/>
-      <w:r>
-        <w:rPr>
-          <w:lang w:bidi="ar-EG"/>
-        </w:rPr>
-        <w:t xml:space="preserve"> </w:t>
+      <w:r>
+        <w:rPr>
+          <w:lang w:bidi="ar-EG"/>
+        </w:rPr>
+        <w:t xml:space="preserve">sned </w:t>
       </w:r>
       <w:r>
         <w:rPr>
@@ -7365,7 +7319,6 @@
       <w:pPr>
         <w:bidi/>
         <w:rPr>
-          <w:rFonts w:hint="cs"/>
           <w:rtl/>
           <w:lang w:bidi="ar-EG"/>
         </w:rPr>
@@ -7439,7 +7392,6 @@
       <w:pPr>
         <w:bidi/>
         <w:rPr>
-          <w:rFonts w:hint="cs"/>
           <w:rtl/>
           <w:lang w:bidi="ar-EG"/>
         </w:rPr>
@@ -7513,7 +7465,6 @@
       <w:pPr>
         <w:bidi/>
         <w:rPr>
-          <w:rFonts w:hint="cs"/>
           <w:rtl/>
           <w:lang w:bidi="ar-EG"/>
         </w:rPr>
@@ -7536,13 +7487,12 @@
         </w:numPr>
         <w:bidi/>
         <w:rPr>
-          <w:rFonts w:hint="cs"/>
-          <w:lang w:bidi="ar-EG"/>
-        </w:rPr>
-      </w:pPr>
-      <w:r>
-        <w:rPr>
-          <w:lang w:bidi="ar-EG"/>
+          <w:lang w:bidi="ar-EG"/>
+        </w:rPr>
+      </w:pPr>
+      <w:r>
+        <w:rPr>
+          <w:noProof/>
         </w:rPr>
         <w:drawing>
           <wp:anchor distT="0" distB="0" distL="114300" distR="114300" simplePos="0" relativeHeight="251673600" behindDoc="0" locked="0" layoutInCell="1" allowOverlap="1" wp14:anchorId="7B2B4F4E" wp14:editId="478E5F58">
@@ -7701,15 +7651,7 @@
           <w:rtl/>
           <w:lang w:bidi="ar-EG"/>
         </w:rPr>
-        <w:t xml:space="preserve"> </w:t>
-      </w:r>
-      <w:r>
-        <w:rPr>
-          <w:rFonts w:hint="cs"/>
-          <w:rtl/>
-          <w:lang w:bidi="ar-EG"/>
-        </w:rPr>
-        <w:t xml:space="preserve">ده  </w:t>
+        <w:t xml:space="preserve"> ده  </w:t>
       </w:r>
       <w:r>
         <w:rPr>
@@ -7747,7 +7689,6 @@
         <w:bidi/>
         <w:ind w:left="1455"/>
         <w:rPr>
-          <w:rFonts w:hint="cs"/>
           <w:rtl/>
           <w:lang w:bidi="ar-EG"/>
         </w:rPr>
@@ -7893,6 +7834,7 @@
           <w:rtl/>
           <w:lang w:bidi="ar-EG"/>
         </w:rPr>
+        <w:lastRenderedPageBreak/>
         <w:t xml:space="preserve">طيب بعد معمل كلاس اسمه </w:t>
       </w:r>
       <w:r>
@@ -8269,17 +8211,15 @@
         </w:numPr>
         <w:bidi/>
         <w:rPr>
-          <w:rFonts w:hint="cs"/>
-          <w:lang w:bidi="ar-EG"/>
-        </w:rPr>
-      </w:pPr>
-      <w:r>
-        <w:rPr>
-          <w:rFonts w:hint="cs"/>
-          <w:rtl/>
-          <w:lang w:bidi="ar-EG"/>
-        </w:rPr>
-        <w:lastRenderedPageBreak/>
+          <w:lang w:bidi="ar-EG"/>
+        </w:rPr>
+      </w:pPr>
+      <w:r>
+        <w:rPr>
+          <w:rFonts w:hint="cs"/>
+          <w:rtl/>
+          <w:lang w:bidi="ar-EG"/>
+        </w:rPr>
         <w:t xml:space="preserve">ف الشرح الى فات كله  عشان اعرفك ليه هبعت </w:t>
       </w:r>
       <w:r>
@@ -8322,15 +8262,7 @@
           <w:rtl/>
           <w:lang w:bidi="ar-EG"/>
         </w:rPr>
-        <w:t xml:space="preserve"> </w:t>
-      </w:r>
-      <w:r>
-        <w:rPr>
-          <w:rFonts w:hint="cs"/>
-          <w:rtl/>
-          <w:lang w:bidi="ar-EG"/>
-        </w:rPr>
-        <w:t xml:space="preserve"> بتاع ال </w:t>
+        <w:t xml:space="preserve">  بتاع ال </w:t>
       </w:r>
       <w:r>
         <w:rPr>
@@ -8359,8 +8291,8 @@
       <w:r>
         <w:rPr>
           <w:rFonts w:cs="Arial"/>
-          <w:rtl/>
-          <w:lang w:bidi="ar-EG"/>
+          <w:noProof/>
+          <w:rtl/>
         </w:rPr>
         <w:drawing>
           <wp:anchor distT="0" distB="0" distL="114300" distR="114300" simplePos="0" relativeHeight="251675648" behindDoc="0" locked="0" layoutInCell="1" allowOverlap="1" wp14:anchorId="122B59F7" wp14:editId="24270C83">
@@ -8604,6 +8536,48 @@
           <w:rtl/>
           <w:lang w:bidi="ar-EG"/>
         </w:rPr>
+        <w:t xml:space="preserve">  دة وارث من كلاس</w:t>
+      </w:r>
+      <w:r>
+        <w:rPr>
+          <w:lang w:bidi="ar-EG"/>
+        </w:rPr>
+        <w:t xml:space="preserve">notifier </w:t>
+      </w:r>
+      <w:r>
+        <w:rPr>
+          <w:rFonts w:hint="cs"/>
+          <w:rtl/>
+          <w:lang w:bidi="ar-EG"/>
+        </w:rPr>
+        <w:t xml:space="preserve"> ف كده </w:t>
+      </w:r>
+      <w:r>
+        <w:rPr>
+          <w:rFonts w:hint="cs"/>
+          <w:rtl/>
+          <w:lang w:bidi="ar-EG"/>
+        </w:rPr>
+        <w:t xml:space="preserve"> جواه  </w:t>
+      </w:r>
+      <w:r>
+        <w:rPr>
+          <w:lang w:bidi="ar-EG"/>
+        </w:rPr>
+        <w:t xml:space="preserve">object </w:t>
+      </w:r>
+      <w:r>
+        <w:rPr>
+          <w:rFonts w:hint="cs"/>
+          <w:rtl/>
+          <w:lang w:bidi="ar-EG"/>
+        </w:rPr>
+        <w:t xml:space="preserve"> من  </w:t>
+      </w:r>
+      <w:r>
+        <w:rPr>
+          <w:lang w:bidi="ar-EG"/>
+        </w:rPr>
         <w:t xml:space="preserve"> </w:t>
       </w:r>
       <w:r>
@@ -8612,85 +8586,21 @@
           <w:rtl/>
           <w:lang w:bidi="ar-EG"/>
         </w:rPr>
-        <w:t xml:space="preserve"> دة وارث من كلاس</w:t>
-      </w:r>
-      <w:r>
-        <w:rPr>
-          <w:lang w:bidi="ar-EG"/>
-        </w:rPr>
-        <w:t xml:space="preserve">notifier </w:t>
-      </w:r>
-      <w:r>
-        <w:rPr>
-          <w:rFonts w:hint="cs"/>
-          <w:rtl/>
-          <w:lang w:bidi="ar-EG"/>
-        </w:rPr>
-        <w:t xml:space="preserve"> ف كده </w:t>
-      </w:r>
-      <w:r>
-        <w:rPr>
-          <w:rFonts w:hint="cs"/>
-          <w:rtl/>
-          <w:lang w:bidi="ar-EG"/>
-        </w:rPr>
-        <w:t xml:space="preserve"> جواه  </w:t>
-      </w:r>
-      <w:r>
-        <w:rPr>
-          <w:lang w:bidi="ar-EG"/>
-        </w:rPr>
-        <w:t xml:space="preserve">object </w:t>
-      </w:r>
-      <w:r>
-        <w:rPr>
-          <w:rFonts w:hint="cs"/>
-          <w:rtl/>
-          <w:lang w:bidi="ar-EG"/>
-        </w:rPr>
-        <w:t xml:space="preserve"> من  </w:t>
-      </w:r>
-      <w:r>
-        <w:rPr>
-          <w:lang w:bidi="ar-EG"/>
-        </w:rPr>
         <w:t xml:space="preserve"> </w:t>
       </w:r>
       <w:r>
         <w:rPr>
-          <w:rFonts w:hint="cs"/>
-          <w:rtl/>
-          <w:lang w:bidi="ar-EG"/>
-        </w:rPr>
-        <w:t xml:space="preserve"> </w:t>
-      </w:r>
-      <w:r>
-        <w:rPr>
-          <w:lang w:bidi="ar-EG"/>
-        </w:rPr>
-        <w:t xml:space="preserve">  </w:t>
-      </w:r>
-      <w:r>
-        <w:rPr>
-          <w:lang w:bidi="ar-EG"/>
-        </w:rPr>
-        <w:t xml:space="preserve">notifier </w:t>
-      </w:r>
-      <w:r>
-        <w:rPr>
-          <w:rFonts w:hint="cs"/>
-          <w:rtl/>
-          <w:lang w:bidi="ar-EG"/>
-        </w:rPr>
-        <w:t xml:space="preserve"> </w:t>
-      </w:r>
-      <w:r>
-        <w:rPr>
-          <w:rFonts w:hint="cs"/>
-          <w:rtl/>
-          <w:lang w:bidi="ar-EG"/>
-        </w:rPr>
-        <w:t xml:space="preserve"> ف الموضوع شبه ال</w:t>
+          <w:lang w:bidi="ar-EG"/>
+        </w:rPr>
+        <w:t xml:space="preserve">  notifier </w:t>
+      </w:r>
+      <w:r>
+        <w:rPr>
+          <w:rFonts w:hint="cs"/>
+          <w:rtl/>
+          <w:lang w:bidi="ar-EG"/>
+        </w:rPr>
+        <w:t xml:space="preserve">  ف الموضوع شبه ال</w:t>
       </w:r>
       <w:r>
         <w:rPr>
@@ -8719,8 +8629,8 @@
       <w:r>
         <w:rPr>
           <w:rFonts w:cs="Arial"/>
-          <w:rtl/>
-          <w:lang w:bidi="ar-EG"/>
+          <w:noProof/>
+          <w:rtl/>
         </w:rPr>
         <w:drawing>
           <wp:anchor distT="0" distB="0" distL="114300" distR="114300" simplePos="0" relativeHeight="251676672" behindDoc="0" locked="0" layoutInCell="1" allowOverlap="1" wp14:anchorId="7ECF62C8" wp14:editId="750D9E9F">
@@ -8943,15 +8853,7 @@
           <w:rtl/>
           <w:lang w:bidi="ar-EG"/>
         </w:rPr>
-        <w:t xml:space="preserve"> . ف</w:t>
-      </w:r>
-      <w:r>
-        <w:rPr>
-          <w:rFonts w:hint="cs"/>
-          <w:rtl/>
-          <w:lang w:bidi="ar-EG"/>
-        </w:rPr>
-        <w:t xml:space="preserve"> </w:t>
+        <w:t xml:space="preserve"> . ف </w:t>
       </w:r>
       <w:r>
         <w:rPr>
@@ -8965,23 +8867,7 @@
           <w:rtl/>
           <w:lang w:bidi="ar-EG"/>
         </w:rPr>
-        <w:t xml:space="preserve"> دة هيكون شكلها</w:t>
-      </w:r>
-      <w:r>
-        <w:rPr>
-          <w:rFonts w:hint="cs"/>
-          <w:rtl/>
-          <w:lang w:bidi="ar-EG"/>
-        </w:rPr>
-        <w:t xml:space="preserve"> كده</w:t>
-      </w:r>
-      <w:r>
-        <w:rPr>
-          <w:rFonts w:hint="cs"/>
-          <w:rtl/>
-          <w:lang w:bidi="ar-EG"/>
-        </w:rPr>
-        <w:t xml:space="preserve"> : بس بدال  </w:t>
+        <w:t xml:space="preserve"> دة هيكون شكلها كده : بس بدال  </w:t>
       </w:r>
       <w:r>
         <w:rPr>
@@ -9076,8 +8962,8 @@
       <w:r>
         <w:rPr>
           <w:rFonts w:cs="Arial"/>
-          <w:rtl/>
-          <w:lang w:bidi="ar-EG"/>
+          <w:noProof/>
+          <w:rtl/>
         </w:rPr>
         <w:drawing>
           <wp:anchor distT="0" distB="0" distL="114300" distR="114300" simplePos="0" relativeHeight="251678720" behindDoc="0" locked="0" layoutInCell="1" allowOverlap="1" wp14:anchorId="00DE40D6" wp14:editId="696A006C">
@@ -9143,176 +9029,468 @@
         </w:rPr>
         <w:t>ف</w:t>
       </w:r>
-    </w:p>
-    <w:p>
-      <w:pPr>
-        <w:pStyle w:val="ListParagraph"/>
-        <w:bidi/>
-        <w:rPr>
-          <w:rtl/>
-          <w:lang w:bidi="ar-EG"/>
-        </w:rPr>
-      </w:pPr>
-    </w:p>
-    <w:p>
-      <w:pPr>
-        <w:pStyle w:val="ListParagraph"/>
-        <w:bidi/>
-        <w:rPr>
-          <w:rtl/>
-          <w:lang w:bidi="ar-EG"/>
-        </w:rPr>
-      </w:pPr>
-    </w:p>
-    <w:p>
-      <w:pPr>
-        <w:pStyle w:val="ListParagraph"/>
-        <w:bidi/>
-        <w:rPr>
-          <w:rtl/>
-          <w:lang w:bidi="ar-EG"/>
-        </w:rPr>
-      </w:pPr>
-    </w:p>
-    <w:p>
-      <w:pPr>
-        <w:pStyle w:val="ListParagraph"/>
-        <w:bidi/>
-        <w:rPr>
-          <w:rtl/>
-          <w:lang w:bidi="ar-EG"/>
-        </w:rPr>
-      </w:pPr>
-    </w:p>
-    <w:p>
-      <w:pPr>
-        <w:pStyle w:val="ListParagraph"/>
-        <w:bidi/>
-        <w:rPr>
-          <w:rtl/>
-          <w:lang w:bidi="ar-EG"/>
-        </w:rPr>
-      </w:pPr>
-    </w:p>
-    <w:p>
-      <w:pPr>
-        <w:pStyle w:val="ListParagraph"/>
-        <w:bidi/>
-        <w:rPr>
-          <w:rtl/>
-          <w:lang w:bidi="ar-EG"/>
-        </w:rPr>
-      </w:pPr>
-    </w:p>
-    <w:p>
-      <w:pPr>
-        <w:pStyle w:val="ListParagraph"/>
-        <w:bidi/>
-        <w:rPr>
-          <w:rtl/>
-          <w:lang w:bidi="ar-EG"/>
-        </w:rPr>
-      </w:pPr>
-    </w:p>
-    <w:p>
-      <w:pPr>
-        <w:pStyle w:val="ListParagraph"/>
-        <w:bidi/>
-        <w:rPr>
-          <w:rtl/>
-          <w:lang w:bidi="ar-EG"/>
-        </w:rPr>
-      </w:pPr>
-    </w:p>
-    <w:p>
-      <w:pPr>
-        <w:pStyle w:val="ListParagraph"/>
-        <w:bidi/>
-        <w:rPr>
-          <w:rtl/>
-          <w:lang w:bidi="ar-EG"/>
-        </w:rPr>
-      </w:pPr>
-    </w:p>
-    <w:p>
-      <w:pPr>
-        <w:pStyle w:val="ListParagraph"/>
-        <w:bidi/>
-        <w:rPr>
-          <w:rtl/>
-          <w:lang w:bidi="ar-EG"/>
-        </w:rPr>
-      </w:pPr>
-    </w:p>
-    <w:p>
-      <w:pPr>
-        <w:pStyle w:val="ListParagraph"/>
-        <w:bidi/>
-        <w:rPr>
-          <w:rtl/>
-          <w:lang w:bidi="ar-EG"/>
-        </w:rPr>
-      </w:pPr>
-    </w:p>
-    <w:p>
-      <w:pPr>
-        <w:pStyle w:val="ListParagraph"/>
-        <w:bidi/>
-        <w:rPr>
-          <w:rtl/>
-          <w:lang w:bidi="ar-EG"/>
-        </w:rPr>
-      </w:pPr>
-    </w:p>
-    <w:p>
-      <w:pPr>
-        <w:pStyle w:val="ListParagraph"/>
-        <w:bidi/>
-        <w:rPr>
-          <w:rtl/>
-          <w:lang w:bidi="ar-EG"/>
-        </w:rPr>
-      </w:pPr>
-    </w:p>
-    <w:p>
-      <w:pPr>
-        <w:pStyle w:val="ListParagraph"/>
-        <w:bidi/>
-        <w:rPr>
-          <w:rtl/>
-          <w:lang w:bidi="ar-EG"/>
-        </w:rPr>
-      </w:pPr>
-    </w:p>
-    <w:p>
-      <w:pPr>
-        <w:pStyle w:val="ListParagraph"/>
-        <w:bidi/>
-        <w:rPr>
-          <w:rtl/>
-          <w:lang w:bidi="ar-EG"/>
-        </w:rPr>
-      </w:pPr>
-    </w:p>
-    <w:p>
-      <w:pPr>
-        <w:pStyle w:val="ListParagraph"/>
-        <w:bidi/>
-        <w:rPr>
-          <w:rtl/>
-          <w:lang w:bidi="ar-EG"/>
-        </w:rPr>
-      </w:pPr>
-    </w:p>
-    <w:p>
-      <w:pPr>
-        <w:pStyle w:val="ListParagraph"/>
-        <w:bidi/>
-        <w:rPr>
-          <w:rtl/>
-          <w:lang w:bidi="ar-EG"/>
-        </w:rPr>
-      </w:pPr>
+      <w:r>
+        <w:rPr>
+          <w:rFonts w:hint="cs"/>
+          <w:rtl/>
+          <w:lang w:bidi="ar-EG"/>
+        </w:rPr>
+        <w:t xml:space="preserve"> كدة السطر  بتاع </w:t>
+      </w:r>
+      <w:r>
+        <w:rPr>
+          <w:lang w:bidi="ar-EG"/>
+        </w:rPr>
+        <w:t>base.send()</w:t>
+      </w:r>
+      <w:r>
+        <w:rPr>
+          <w:rFonts w:hint="cs"/>
+          <w:rtl/>
+          <w:lang w:bidi="ar-EG"/>
+        </w:rPr>
+        <w:t xml:space="preserve">  هينادم داله </w:t>
+      </w:r>
+      <w:r>
+        <w:rPr>
+          <w:lang w:bidi="ar-EG"/>
+        </w:rPr>
+        <w:t xml:space="preserve">send </w:t>
+      </w:r>
+      <w:r>
+        <w:rPr>
+          <w:rFonts w:hint="cs"/>
+          <w:rtl/>
+          <w:lang w:bidi="ar-EG"/>
+        </w:rPr>
+        <w:t xml:space="preserve"> الى  ف </w:t>
+      </w:r>
+      <w:r>
+        <w:rPr>
+          <w:lang w:bidi="ar-EG"/>
+        </w:rPr>
+        <w:t>decorator</w:t>
+      </w:r>
+      <w:r>
+        <w:rPr>
+          <w:rFonts w:hint="cs"/>
+          <w:rtl/>
+          <w:lang w:bidi="ar-EG"/>
+        </w:rPr>
+        <w:t xml:space="preserve"> الى بدورها</w:t>
+      </w:r>
+    </w:p>
+    <w:p>
+      <w:pPr>
+        <w:pStyle w:val="ListParagraph"/>
+        <w:bidi/>
+        <w:rPr>
+          <w:rFonts w:hint="cs"/>
+          <w:rtl/>
+          <w:lang w:bidi="ar-EG"/>
+        </w:rPr>
+      </w:pPr>
+      <w:r>
+        <w:rPr>
+          <w:rFonts w:hint="cs"/>
+          <w:rtl/>
+          <w:lang w:bidi="ar-EG"/>
+        </w:rPr>
+        <w:t xml:space="preserve">هتنادم داله </w:t>
+      </w:r>
+      <w:r>
+        <w:rPr>
+          <w:lang w:bidi="ar-EG"/>
+        </w:rPr>
+        <w:t xml:space="preserve">send </w:t>
+      </w:r>
+      <w:r>
+        <w:rPr>
+          <w:rFonts w:hint="cs"/>
+          <w:rtl/>
+          <w:lang w:bidi="ar-EG"/>
+        </w:rPr>
+        <w:t xml:space="preserve"> الى ف </w:t>
+      </w:r>
+      <w:r>
+        <w:rPr>
+          <w:lang w:bidi="ar-EG"/>
+        </w:rPr>
+        <w:t xml:space="preserve">notification </w:t>
+      </w:r>
+      <w:r>
+        <w:rPr>
+          <w:rFonts w:hint="cs"/>
+          <w:rtl/>
+          <w:lang w:bidi="ar-EG"/>
+        </w:rPr>
+        <w:t xml:space="preserve"> الى هتبعت رساله ميل . </w:t>
+      </w:r>
+    </w:p>
+    <w:p>
+      <w:pPr>
+        <w:pStyle w:val="ListParagraph"/>
+        <w:bidi/>
+        <w:rPr>
+          <w:rtl/>
+          <w:lang w:bidi="ar-EG"/>
+        </w:rPr>
+      </w:pPr>
+    </w:p>
+    <w:p>
+      <w:pPr>
+        <w:pStyle w:val="ListParagraph"/>
+        <w:numPr>
+          <w:ilvl w:val="0"/>
+          <w:numId w:val="11"/>
+        </w:numPr>
+        <w:bidi/>
+        <w:rPr>
+          <w:lang w:bidi="ar-EG"/>
+        </w:rPr>
+      </w:pPr>
+      <w:r>
+        <w:rPr>
+          <w:rFonts w:hint="cs"/>
+          <w:rtl/>
+          <w:lang w:bidi="ar-EG"/>
+        </w:rPr>
+        <w:t>وتانى سطر  بعد  ال</w:t>
+      </w:r>
+      <w:r>
+        <w:rPr>
+          <w:lang w:bidi="ar-EG"/>
+        </w:rPr>
+        <w:t xml:space="preserve"> </w:t>
+      </w:r>
+      <w:r>
+        <w:rPr>
+          <w:lang w:bidi="ar-EG"/>
+        </w:rPr>
+        <w:t>base.send()</w:t>
+      </w:r>
+      <w:r>
+        <w:rPr>
+          <w:rFonts w:hint="cs"/>
+          <w:rtl/>
+          <w:lang w:bidi="ar-EG"/>
+        </w:rPr>
+        <w:t xml:space="preserve"> </w:t>
+      </w:r>
+      <w:r>
+        <w:rPr>
+          <w:rFonts w:hint="cs"/>
+          <w:rtl/>
+          <w:lang w:bidi="ar-EG"/>
+        </w:rPr>
+        <w:t>دى  داله انا عملها مفروض عشان تبعت رساله ماسنجر.</w:t>
+      </w:r>
+    </w:p>
+    <w:p>
+      <w:pPr>
+        <w:pStyle w:val="ListParagraph"/>
+        <w:numPr>
+          <w:ilvl w:val="0"/>
+          <w:numId w:val="11"/>
+        </w:numPr>
+        <w:bidi/>
+        <w:rPr>
+          <w:rFonts w:hint="cs"/>
+          <w:lang w:bidi="ar-EG"/>
+        </w:rPr>
+      </w:pPr>
+      <w:r>
+        <w:rPr>
+          <w:rFonts w:hint="cs"/>
+          <w:rtl/>
+          <w:lang w:bidi="ar-EG"/>
+        </w:rPr>
+        <w:t xml:space="preserve">ف كدة انا من خلال </w:t>
+      </w:r>
+      <w:r>
+        <w:rPr>
+          <w:lang w:bidi="ar-EG"/>
+        </w:rPr>
+        <w:t xml:space="preserve">send </w:t>
+      </w:r>
+      <w:r>
+        <w:rPr>
+          <w:rFonts w:hint="cs"/>
+          <w:rtl/>
+          <w:lang w:bidi="ar-EG"/>
+        </w:rPr>
+        <w:t xml:space="preserve">الى جوة  </w:t>
+      </w:r>
+      <w:r>
+        <w:rPr>
+          <w:rFonts w:hint="cs"/>
+          <w:rtl/>
+          <w:lang w:bidi="ar-EG"/>
+        </w:rPr>
+        <w:t>كلاس</w:t>
+      </w:r>
+      <w:r>
+        <w:rPr>
+          <w:lang w:bidi="ar-EG"/>
+        </w:rPr>
+        <w:t xml:space="preserve">facbookDecrator </w:t>
+      </w:r>
+      <w:r>
+        <w:rPr>
+          <w:rFonts w:hint="cs"/>
+          <w:rtl/>
+          <w:lang w:bidi="ar-EG"/>
+        </w:rPr>
+        <w:t xml:space="preserve"> </w:t>
+      </w:r>
+      <w:r>
+        <w:rPr>
+          <w:rFonts w:hint="cs"/>
+          <w:rtl/>
+          <w:lang w:bidi="ar-EG"/>
+        </w:rPr>
+        <w:t xml:space="preserve"> اقدر ابعت رساله</w:t>
+      </w:r>
+    </w:p>
+    <w:p>
+      <w:pPr>
+        <w:pStyle w:val="ListParagraph"/>
+        <w:bidi/>
+        <w:rPr>
+          <w:rFonts w:hint="cs"/>
+          <w:rtl/>
+          <w:lang w:bidi="ar-EG"/>
+        </w:rPr>
+      </w:pPr>
+      <w:r>
+        <w:rPr>
+          <w:rFonts w:hint="cs"/>
+          <w:rtl/>
+          <w:lang w:bidi="ar-EG"/>
+        </w:rPr>
+        <w:t xml:space="preserve">ماسنجر وكمان ميل . طيب لحاد هنا انا معملتش جديد يعتبر احنا قلنا عوزين نبعت </w:t>
+      </w:r>
+    </w:p>
+    <w:p>
+      <w:pPr>
+        <w:pStyle w:val="ListParagraph"/>
+        <w:bidi/>
+        <w:rPr>
+          <w:rFonts w:hint="cs"/>
+          <w:rtl/>
+          <w:lang w:bidi="ar-EG"/>
+        </w:rPr>
+      </w:pPr>
+      <w:r>
+        <w:rPr>
+          <w:rFonts w:hint="cs"/>
+          <w:rtl/>
+          <w:lang w:bidi="ar-EG"/>
+        </w:rPr>
+        <w:t>ميل وماسنجر وكمان  اسلاك و</w:t>
+      </w:r>
+      <w:r>
+        <w:rPr>
+          <w:lang w:bidi="ar-EG"/>
+        </w:rPr>
+        <w:t>sms</w:t>
+      </w:r>
+      <w:r>
+        <w:rPr>
+          <w:rFonts w:hint="cs"/>
+          <w:rtl/>
+          <w:lang w:bidi="ar-EG"/>
+        </w:rPr>
+        <w:t xml:space="preserve"> . </w:t>
+      </w:r>
+      <w:r>
+        <w:rPr>
+          <w:rFonts w:hint="cs"/>
+          <w:rtl/>
+          <w:lang w:bidi="ar-EG"/>
+        </w:rPr>
+        <w:t xml:space="preserve">ف تابع معايه  لحاد منوصل للى عوزينه. </w:t>
+      </w:r>
+    </w:p>
+    <w:p>
+      <w:pPr>
+        <w:pStyle w:val="ListParagraph"/>
+        <w:bidi/>
+        <w:rPr>
+          <w:rtl/>
+          <w:lang w:bidi="ar-EG"/>
+        </w:rPr>
+      </w:pPr>
+    </w:p>
+    <w:p>
+      <w:pPr>
+        <w:pStyle w:val="ListParagraph"/>
+        <w:bidi/>
+        <w:rPr>
+          <w:rtl/>
+          <w:lang w:bidi="ar-EG"/>
+        </w:rPr>
+      </w:pPr>
+    </w:p>
+    <w:p>
+      <w:pPr>
+        <w:pStyle w:val="ListParagraph"/>
+        <w:numPr>
+          <w:ilvl w:val="0"/>
+          <w:numId w:val="11"/>
+        </w:numPr>
+        <w:bidi/>
+        <w:rPr>
+          <w:rFonts w:hint="cs"/>
+          <w:rtl/>
+          <w:lang w:bidi="ar-EG"/>
+        </w:rPr>
+      </w:pPr>
+      <w:r>
+        <w:rPr>
+          <w:rFonts w:hint="cs"/>
+          <w:rtl/>
+          <w:lang w:bidi="ar-EG"/>
+        </w:rPr>
+        <w:t xml:space="preserve">بس قبل مضيف حاجة تانى عاوزك تاخد بالك من ترتيب العمليات يحبوب . </w:t>
+      </w:r>
+    </w:p>
+    <w:p>
+      <w:pPr>
+        <w:pStyle w:val="ListParagraph"/>
+        <w:bidi/>
+        <w:rPr>
+          <w:rtl/>
+          <w:lang w:bidi="ar-EG"/>
+        </w:rPr>
+      </w:pPr>
+    </w:p>
+    <w:p>
+      <w:pPr>
+        <w:pStyle w:val="ListParagraph"/>
+        <w:bidi/>
+        <w:rPr>
+          <w:rFonts w:hint="cs"/>
+          <w:rtl/>
+          <w:lang w:bidi="ar-EG"/>
+        </w:rPr>
+      </w:pPr>
+      <w:r>
+        <w:rPr>
+          <w:rFonts w:hint="cs"/>
+          <w:rtl/>
+          <w:lang w:bidi="ar-EG"/>
+        </w:rPr>
+        <w:t xml:space="preserve">لما  ندهت داله </w:t>
+      </w:r>
+      <w:r>
+        <w:rPr>
+          <w:lang w:bidi="ar-EG"/>
+        </w:rPr>
+        <w:t xml:space="preserve">send </w:t>
+      </w:r>
+      <w:r>
+        <w:rPr>
+          <w:rFonts w:hint="cs"/>
+          <w:rtl/>
+          <w:lang w:bidi="ar-EG"/>
+        </w:rPr>
+        <w:t xml:space="preserve"> الى جوة </w:t>
+      </w:r>
+      <w:r>
+        <w:rPr>
+          <w:rFonts w:hint="cs"/>
+          <w:rtl/>
+          <w:lang w:bidi="ar-EG"/>
+        </w:rPr>
+        <w:t>كلاس</w:t>
+      </w:r>
+      <w:r>
+        <w:rPr>
+          <w:lang w:bidi="ar-EG"/>
+        </w:rPr>
+        <w:t xml:space="preserve">facbookDecrator </w:t>
+      </w:r>
+      <w:r>
+        <w:rPr>
+          <w:rFonts w:hint="cs"/>
+          <w:rtl/>
+          <w:lang w:bidi="ar-EG"/>
+        </w:rPr>
+        <w:t xml:space="preserve">  </w:t>
+      </w:r>
+      <w:r>
+        <w:rPr>
+          <w:rFonts w:hint="cs"/>
+          <w:rtl/>
+          <w:lang w:bidi="ar-EG"/>
+        </w:rPr>
+        <w:t xml:space="preserve">ف الى حصل انها هتنفز  داله </w:t>
+      </w:r>
+      <w:r>
+        <w:rPr>
+          <w:lang w:bidi="ar-EG"/>
+        </w:rPr>
+        <w:t>send mail</w:t>
+      </w:r>
+      <w:r>
+        <w:rPr>
+          <w:rFonts w:hint="cs"/>
+          <w:rtl/>
+          <w:lang w:bidi="ar-EG"/>
+        </w:rPr>
+        <w:t xml:space="preserve"> الى جوة ال</w:t>
+      </w:r>
+      <w:r>
+        <w:rPr>
+          <w:lang w:bidi="ar-EG"/>
+        </w:rPr>
+        <w:t>notifier</w:t>
+      </w:r>
+      <w:r>
+        <w:rPr>
+          <w:rFonts w:hint="cs"/>
+          <w:rtl/>
+          <w:lang w:bidi="ar-EG"/>
+        </w:rPr>
+        <w:t xml:space="preserve"> وبعد كدة هتنفز داله </w:t>
+      </w:r>
+      <w:r>
+        <w:rPr>
+          <w:lang w:bidi="ar-EG"/>
+        </w:rPr>
+        <w:t xml:space="preserve">sendFacebook </w:t>
+      </w:r>
+      <w:r>
+        <w:rPr>
+          <w:rFonts w:hint="cs"/>
+          <w:rtl/>
+          <w:lang w:bidi="ar-EG"/>
+        </w:rPr>
+        <w:t xml:space="preserve"> الى بعد </w:t>
+      </w:r>
+      <w:r>
+        <w:rPr>
+          <w:lang w:bidi="ar-EG"/>
+        </w:rPr>
+        <w:t>base.send()</w:t>
+      </w:r>
+      <w:r>
+        <w:rPr>
+          <w:rFonts w:hint="cs"/>
+          <w:rtl/>
+          <w:lang w:bidi="ar-EG"/>
+        </w:rPr>
+        <w:t xml:space="preserve"> </w:t>
+      </w:r>
+      <w:r>
+        <w:rPr>
+          <w:rFonts w:hint="cs"/>
+          <w:rtl/>
+          <w:lang w:bidi="ar-EG"/>
+        </w:rPr>
+        <w:t xml:space="preserve">خلى بالك من الترتيب   . </w:t>
+      </w:r>
     </w:p>
     <w:p>
       <w:pPr>
@@ -9330,18 +9508,18 @@
           <w:lang w:bidi="ar-EG"/>
         </w:rPr>
         <w:drawing>
-          <wp:anchor distT="0" distB="0" distL="114300" distR="114300" simplePos="0" relativeHeight="251670528" behindDoc="0" locked="0" layoutInCell="1" allowOverlap="1" wp14:anchorId="3C9730CC" wp14:editId="0F37DE46">
+          <wp:anchor distT="0" distB="0" distL="114300" distR="114300" simplePos="0" relativeHeight="251679744" behindDoc="0" locked="0" layoutInCell="1" allowOverlap="1" wp14:anchorId="6F74BDC4" wp14:editId="6CA10C99">
             <wp:simplePos x="0" y="0"/>
             <wp:positionH relativeFrom="column">
-              <wp:posOffset>279400</wp:posOffset>
+              <wp:posOffset>-279400</wp:posOffset>
             </wp:positionH>
             <wp:positionV relativeFrom="paragraph">
-              <wp:posOffset>39370</wp:posOffset>
+              <wp:posOffset>4595</wp:posOffset>
             </wp:positionV>
-            <wp:extent cx="4191000" cy="2510790"/>
-            <wp:effectExtent l="0" t="0" r="0" b="3810"/>
+            <wp:extent cx="3613513" cy="1493520"/>
+            <wp:effectExtent l="0" t="0" r="6350" b="0"/>
             <wp:wrapNone/>
-            <wp:docPr id="38" name="Picture 38"/>
+            <wp:docPr id="41" name="Picture 41"/>
             <wp:cNvGraphicFramePr>
               <a:graphicFrameLocks xmlns:a="http://schemas.openxmlformats.org/drawingml/2006/main" noChangeAspect="1"/>
             </wp:cNvGraphicFramePr>
@@ -9367,7 +9545,7 @@
                   <pic:spPr>
                     <a:xfrm>
                       <a:off x="0" y="0"/>
-                      <a:ext cx="4191000" cy="2510790"/>
+                      <a:ext cx="3613513" cy="1493520"/>
                     </a:xfrm>
                     <a:prstGeom prst="rect">
                       <a:avLst/>
@@ -9468,1207 +9646,1705 @@
     </w:p>
     <w:p>
       <w:pPr>
-        <w:pStyle w:val="ListParagraph"/>
-        <w:bidi/>
-        <w:rPr>
-          <w:rtl/>
-          <w:lang w:bidi="ar-EG"/>
-        </w:rPr>
-      </w:pPr>
-    </w:p>
-    <w:p>
-      <w:pPr>
-        <w:pStyle w:val="ListParagraph"/>
-        <w:bidi/>
-        <w:rPr>
-          <w:rtl/>
-          <w:lang w:bidi="ar-EG"/>
-        </w:rPr>
-      </w:pPr>
-    </w:p>
-    <w:p>
-      <w:pPr>
-        <w:pStyle w:val="ListParagraph"/>
-        <w:bidi/>
-        <w:rPr>
-          <w:rtl/>
-          <w:lang w:bidi="ar-EG"/>
-        </w:rPr>
-      </w:pPr>
-    </w:p>
-    <w:p>
-      <w:pPr>
-        <w:pStyle w:val="ListParagraph"/>
-        <w:bidi/>
-        <w:rPr>
-          <w:rtl/>
-          <w:lang w:bidi="ar-EG"/>
-        </w:rPr>
-      </w:pPr>
-    </w:p>
-    <w:p>
-      <w:pPr>
-        <w:pStyle w:val="ListParagraph"/>
-        <w:bidi/>
-        <w:rPr>
-          <w:rtl/>
-          <w:lang w:bidi="ar-EG"/>
-        </w:rPr>
-      </w:pPr>
-    </w:p>
-    <w:p>
-      <w:pPr>
-        <w:pStyle w:val="ListParagraph"/>
-        <w:bidi/>
-        <w:rPr>
-          <w:rtl/>
-          <w:lang w:bidi="ar-EG"/>
-        </w:rPr>
-      </w:pPr>
-    </w:p>
-    <w:p>
-      <w:pPr>
-        <w:pStyle w:val="ListParagraph"/>
-        <w:bidi/>
-        <w:rPr>
-          <w:rtl/>
-          <w:lang w:bidi="ar-EG"/>
-        </w:rPr>
-      </w:pPr>
-    </w:p>
-    <w:p>
-      <w:pPr>
-        <w:pStyle w:val="ListParagraph"/>
-        <w:bidi/>
-        <w:rPr>
-          <w:rtl/>
-          <w:lang w:bidi="ar-EG"/>
-        </w:rPr>
-      </w:pPr>
-    </w:p>
-    <w:p>
-      <w:pPr>
-        <w:pStyle w:val="ListParagraph"/>
-        <w:bidi/>
-        <w:rPr>
-          <w:rtl/>
-          <w:lang w:bidi="ar-EG"/>
-        </w:rPr>
-      </w:pPr>
-    </w:p>
-    <w:p>
-      <w:pPr>
-        <w:pStyle w:val="ListParagraph"/>
-        <w:bidi/>
-        <w:rPr>
-          <w:rtl/>
-          <w:lang w:bidi="ar-EG"/>
-        </w:rPr>
-      </w:pPr>
-    </w:p>
-    <w:p>
-      <w:pPr>
-        <w:pStyle w:val="ListParagraph"/>
-        <w:bidi/>
-        <w:rPr>
-          <w:rtl/>
-          <w:lang w:bidi="ar-EG"/>
-        </w:rPr>
-      </w:pPr>
-    </w:p>
-    <w:p>
-      <w:pPr>
-        <w:pStyle w:val="ListParagraph"/>
-        <w:bidi/>
-        <w:rPr>
-          <w:rtl/>
-          <w:lang w:bidi="ar-EG"/>
-        </w:rPr>
-      </w:pPr>
-    </w:p>
-    <w:p>
-      <w:pPr>
-        <w:pStyle w:val="ListParagraph"/>
-        <w:bidi/>
-        <w:rPr>
-          <w:rtl/>
-          <w:lang w:bidi="ar-EG"/>
-        </w:rPr>
-      </w:pPr>
-    </w:p>
-    <w:p>
-      <w:pPr>
-        <w:pStyle w:val="ListParagraph"/>
-        <w:bidi/>
-        <w:rPr>
-          <w:rtl/>
-          <w:lang w:bidi="ar-EG"/>
-        </w:rPr>
-      </w:pPr>
-    </w:p>
-    <w:p>
-      <w:pPr>
-        <w:pStyle w:val="ListParagraph"/>
-        <w:bidi/>
-        <w:rPr>
-          <w:rtl/>
-          <w:lang w:bidi="ar-EG"/>
-        </w:rPr>
-      </w:pPr>
-    </w:p>
-    <w:p>
-      <w:pPr>
-        <w:pStyle w:val="ListParagraph"/>
-        <w:bidi/>
-        <w:rPr>
-          <w:rtl/>
-          <w:lang w:bidi="ar-EG"/>
-        </w:rPr>
-      </w:pPr>
-    </w:p>
-    <w:p>
-      <w:pPr>
-        <w:pStyle w:val="ListParagraph"/>
-        <w:bidi/>
-        <w:rPr>
-          <w:rtl/>
-          <w:lang w:bidi="ar-EG"/>
-        </w:rPr>
-      </w:pPr>
-    </w:p>
-    <w:p>
-      <w:pPr>
-        <w:pStyle w:val="ListParagraph"/>
-        <w:bidi/>
-        <w:rPr>
-          <w:rtl/>
-          <w:lang w:bidi="ar-EG"/>
-        </w:rPr>
-      </w:pPr>
-    </w:p>
-    <w:p>
-      <w:pPr>
-        <w:pStyle w:val="ListParagraph"/>
-        <w:bidi/>
-        <w:rPr>
-          <w:rtl/>
-          <w:lang w:bidi="ar-EG"/>
-        </w:rPr>
-      </w:pPr>
-    </w:p>
-    <w:p>
-      <w:pPr>
-        <w:pStyle w:val="ListParagraph"/>
-        <w:bidi/>
-        <w:rPr>
-          <w:rtl/>
-          <w:lang w:bidi="ar-EG"/>
-        </w:rPr>
-      </w:pPr>
-    </w:p>
-    <w:p>
-      <w:pPr>
-        <w:pStyle w:val="ListParagraph"/>
-        <w:bidi/>
-        <w:rPr>
-          <w:rtl/>
-          <w:lang w:bidi="ar-EG"/>
-        </w:rPr>
-      </w:pPr>
-    </w:p>
-    <w:p>
-      <w:pPr>
-        <w:pStyle w:val="ListParagraph"/>
-        <w:bidi/>
-        <w:rPr>
-          <w:rtl/>
-          <w:lang w:bidi="ar-EG"/>
-        </w:rPr>
-      </w:pPr>
-    </w:p>
-    <w:p>
-      <w:pPr>
-        <w:pStyle w:val="ListParagraph"/>
-        <w:bidi/>
-        <w:rPr>
-          <w:rtl/>
-          <w:lang w:bidi="ar-EG"/>
-        </w:rPr>
-      </w:pPr>
-    </w:p>
-    <w:p>
-      <w:pPr>
-        <w:pStyle w:val="ListParagraph"/>
-        <w:bidi/>
-        <w:rPr>
-          <w:rtl/>
-          <w:lang w:bidi="ar-EG"/>
-        </w:rPr>
-      </w:pPr>
-    </w:p>
-    <w:p>
-      <w:pPr>
-        <w:pStyle w:val="ListParagraph"/>
-        <w:bidi/>
-        <w:rPr>
-          <w:rtl/>
-          <w:lang w:bidi="ar-EG"/>
-        </w:rPr>
-      </w:pPr>
-    </w:p>
-    <w:p>
-      <w:pPr>
-        <w:pStyle w:val="ListParagraph"/>
-        <w:bidi/>
-        <w:rPr>
-          <w:rtl/>
-          <w:lang w:bidi="ar-EG"/>
-        </w:rPr>
-      </w:pPr>
-    </w:p>
-    <w:p>
-      <w:pPr>
-        <w:pStyle w:val="ListParagraph"/>
-        <w:bidi/>
-        <w:rPr>
-          <w:rtl/>
-          <w:lang w:bidi="ar-EG"/>
-        </w:rPr>
-      </w:pPr>
-    </w:p>
-    <w:p>
-      <w:pPr>
-        <w:pStyle w:val="ListParagraph"/>
-        <w:bidi/>
-        <w:rPr>
-          <w:rtl/>
-          <w:lang w:bidi="ar-EG"/>
-        </w:rPr>
-      </w:pPr>
-    </w:p>
-    <w:p>
-      <w:pPr>
-        <w:pStyle w:val="ListParagraph"/>
-        <w:bidi/>
-        <w:rPr>
-          <w:rtl/>
-          <w:lang w:bidi="ar-EG"/>
-        </w:rPr>
-      </w:pPr>
-    </w:p>
-    <w:p>
-      <w:pPr>
-        <w:pStyle w:val="ListParagraph"/>
-        <w:bidi/>
-        <w:rPr>
-          <w:rtl/>
-          <w:lang w:bidi="ar-EG"/>
-        </w:rPr>
-      </w:pPr>
-    </w:p>
-    <w:p>
-      <w:pPr>
-        <w:pStyle w:val="ListParagraph"/>
-        <w:bidi/>
-        <w:rPr>
-          <w:rtl/>
-          <w:lang w:bidi="ar-EG"/>
-        </w:rPr>
-      </w:pPr>
-    </w:p>
-    <w:p>
-      <w:pPr>
-        <w:pStyle w:val="ListParagraph"/>
-        <w:bidi/>
-        <w:rPr>
-          <w:rtl/>
-          <w:lang w:bidi="ar-EG"/>
-        </w:rPr>
-      </w:pPr>
-    </w:p>
-    <w:p>
-      <w:pPr>
-        <w:pStyle w:val="ListParagraph"/>
-        <w:bidi/>
-        <w:rPr>
-          <w:rtl/>
-          <w:lang w:bidi="ar-EG"/>
-        </w:rPr>
-      </w:pPr>
-    </w:p>
-    <w:p>
-      <w:pPr>
-        <w:pStyle w:val="ListParagraph"/>
-        <w:bidi/>
-        <w:rPr>
-          <w:rtl/>
-          <w:lang w:bidi="ar-EG"/>
-        </w:rPr>
-      </w:pPr>
-    </w:p>
-    <w:p>
-      <w:pPr>
-        <w:pStyle w:val="ListParagraph"/>
-        <w:bidi/>
-        <w:rPr>
-          <w:rtl/>
-          <w:lang w:bidi="ar-EG"/>
-        </w:rPr>
-      </w:pPr>
-    </w:p>
-    <w:p>
-      <w:pPr>
-        <w:pStyle w:val="ListParagraph"/>
-        <w:bidi/>
-        <w:rPr>
-          <w:rtl/>
-          <w:lang w:bidi="ar-EG"/>
-        </w:rPr>
-      </w:pPr>
-    </w:p>
-    <w:p>
-      <w:pPr>
-        <w:pStyle w:val="ListParagraph"/>
-        <w:bidi/>
-        <w:rPr>
-          <w:rtl/>
-          <w:lang w:bidi="ar-EG"/>
-        </w:rPr>
-      </w:pPr>
-    </w:p>
-    <w:p>
-      <w:pPr>
-        <w:pStyle w:val="ListParagraph"/>
-        <w:bidi/>
-        <w:rPr>
-          <w:rtl/>
-          <w:lang w:bidi="ar-EG"/>
-        </w:rPr>
-      </w:pPr>
-    </w:p>
-    <w:p>
-      <w:pPr>
-        <w:pStyle w:val="ListParagraph"/>
-        <w:bidi/>
-        <w:rPr>
-          <w:rtl/>
-          <w:lang w:bidi="ar-EG"/>
-        </w:rPr>
-      </w:pPr>
-    </w:p>
-    <w:p>
-      <w:pPr>
-        <w:pStyle w:val="ListParagraph"/>
-        <w:bidi/>
-        <w:rPr>
-          <w:rtl/>
-          <w:lang w:bidi="ar-EG"/>
-        </w:rPr>
-      </w:pPr>
-    </w:p>
-    <w:p>
-      <w:pPr>
-        <w:pStyle w:val="ListParagraph"/>
-        <w:bidi/>
-        <w:rPr>
-          <w:rtl/>
-          <w:lang w:bidi="ar-EG"/>
-        </w:rPr>
-      </w:pPr>
-    </w:p>
-    <w:p>
-      <w:pPr>
-        <w:pStyle w:val="ListParagraph"/>
-        <w:bidi/>
-        <w:rPr>
-          <w:rtl/>
-          <w:lang w:bidi="ar-EG"/>
-        </w:rPr>
-      </w:pPr>
-    </w:p>
-    <w:p>
-      <w:pPr>
-        <w:pStyle w:val="ListParagraph"/>
-        <w:bidi/>
-        <w:rPr>
-          <w:rtl/>
-          <w:lang w:bidi="ar-EG"/>
-        </w:rPr>
-      </w:pPr>
-    </w:p>
-    <w:p>
-      <w:pPr>
-        <w:pStyle w:val="ListParagraph"/>
-        <w:bidi/>
-        <w:rPr>
-          <w:rtl/>
-          <w:lang w:bidi="ar-EG"/>
-        </w:rPr>
-      </w:pPr>
-    </w:p>
-    <w:p>
-      <w:pPr>
-        <w:pStyle w:val="ListParagraph"/>
-        <w:bidi/>
-        <w:rPr>
-          <w:rtl/>
-          <w:lang w:bidi="ar-EG"/>
-        </w:rPr>
-      </w:pPr>
-    </w:p>
-    <w:p>
-      <w:pPr>
-        <w:pStyle w:val="ListParagraph"/>
-        <w:bidi/>
-        <w:rPr>
-          <w:rtl/>
-          <w:lang w:bidi="ar-EG"/>
-        </w:rPr>
-      </w:pPr>
-    </w:p>
-    <w:p>
-      <w:pPr>
-        <w:pStyle w:val="ListParagraph"/>
-        <w:bidi/>
-        <w:rPr>
-          <w:rtl/>
-          <w:lang w:bidi="ar-EG"/>
-        </w:rPr>
-      </w:pPr>
-    </w:p>
-    <w:p>
-      <w:pPr>
-        <w:pStyle w:val="ListParagraph"/>
-        <w:bidi/>
-        <w:rPr>
-          <w:rtl/>
-          <w:lang w:bidi="ar-EG"/>
-        </w:rPr>
-      </w:pPr>
-    </w:p>
-    <w:p>
-      <w:pPr>
-        <w:pStyle w:val="ListParagraph"/>
-        <w:bidi/>
-        <w:rPr>
-          <w:rtl/>
-          <w:lang w:bidi="ar-EG"/>
-        </w:rPr>
-      </w:pPr>
-    </w:p>
-    <w:p>
-      <w:pPr>
-        <w:pStyle w:val="ListParagraph"/>
-        <w:bidi/>
-        <w:rPr>
-          <w:rtl/>
-          <w:lang w:bidi="ar-EG"/>
-        </w:rPr>
-      </w:pPr>
-    </w:p>
-    <w:p>
-      <w:pPr>
-        <w:pStyle w:val="ListParagraph"/>
-        <w:bidi/>
-        <w:rPr>
-          <w:rtl/>
-          <w:lang w:bidi="ar-EG"/>
-        </w:rPr>
-      </w:pPr>
-    </w:p>
-    <w:p>
-      <w:pPr>
-        <w:pStyle w:val="ListParagraph"/>
-        <w:bidi/>
-        <w:rPr>
-          <w:rtl/>
-          <w:lang w:bidi="ar-EG"/>
-        </w:rPr>
-      </w:pPr>
-    </w:p>
-    <w:p>
-      <w:pPr>
-        <w:pStyle w:val="ListParagraph"/>
-        <w:bidi/>
-        <w:rPr>
-          <w:rtl/>
-          <w:lang w:bidi="ar-EG"/>
-        </w:rPr>
-      </w:pPr>
-    </w:p>
-    <w:p>
-      <w:pPr>
-        <w:pStyle w:val="ListParagraph"/>
-        <w:bidi/>
-        <w:rPr>
-          <w:rtl/>
-          <w:lang w:bidi="ar-EG"/>
-        </w:rPr>
-      </w:pPr>
-    </w:p>
-    <w:p>
-      <w:pPr>
-        <w:pStyle w:val="ListParagraph"/>
-        <w:bidi/>
-        <w:rPr>
-          <w:rtl/>
-          <w:lang w:bidi="ar-EG"/>
-        </w:rPr>
-      </w:pPr>
-    </w:p>
-    <w:p>
-      <w:pPr>
-        <w:pStyle w:val="ListParagraph"/>
-        <w:bidi/>
-        <w:rPr>
-          <w:rtl/>
-          <w:lang w:bidi="ar-EG"/>
-        </w:rPr>
-      </w:pPr>
-    </w:p>
-    <w:p>
-      <w:pPr>
-        <w:pStyle w:val="ListParagraph"/>
-        <w:bidi/>
-        <w:rPr>
-          <w:rtl/>
-          <w:lang w:bidi="ar-EG"/>
-        </w:rPr>
-      </w:pPr>
-    </w:p>
-    <w:p>
-      <w:pPr>
-        <w:pStyle w:val="ListParagraph"/>
-        <w:bidi/>
-        <w:rPr>
-          <w:rtl/>
-          <w:lang w:bidi="ar-EG"/>
-        </w:rPr>
-      </w:pPr>
-    </w:p>
-    <w:p>
-      <w:pPr>
-        <w:pStyle w:val="ListParagraph"/>
-        <w:bidi/>
-        <w:rPr>
-          <w:rtl/>
-          <w:lang w:bidi="ar-EG"/>
-        </w:rPr>
-      </w:pPr>
-    </w:p>
-    <w:p>
-      <w:pPr>
-        <w:pStyle w:val="ListParagraph"/>
-        <w:bidi/>
-        <w:rPr>
-          <w:rtl/>
-          <w:lang w:bidi="ar-EG"/>
-        </w:rPr>
-      </w:pPr>
-    </w:p>
-    <w:p>
-      <w:pPr>
-        <w:pStyle w:val="ListParagraph"/>
-        <w:bidi/>
-        <w:rPr>
-          <w:rtl/>
-          <w:lang w:bidi="ar-EG"/>
-        </w:rPr>
-      </w:pPr>
-    </w:p>
-    <w:p>
-      <w:pPr>
-        <w:pStyle w:val="ListParagraph"/>
-        <w:bidi/>
-        <w:rPr>
-          <w:rtl/>
-          <w:lang w:bidi="ar-EG"/>
-        </w:rPr>
-      </w:pPr>
-    </w:p>
-    <w:p>
-      <w:pPr>
-        <w:pStyle w:val="ListParagraph"/>
-        <w:bidi/>
-        <w:rPr>
-          <w:rtl/>
-          <w:lang w:bidi="ar-EG"/>
-        </w:rPr>
-      </w:pPr>
-    </w:p>
-    <w:p>
-      <w:pPr>
-        <w:pStyle w:val="ListParagraph"/>
-        <w:bidi/>
-        <w:rPr>
-          <w:rtl/>
-          <w:lang w:bidi="ar-EG"/>
-        </w:rPr>
-      </w:pPr>
-    </w:p>
-    <w:p>
-      <w:pPr>
-        <w:pStyle w:val="ListParagraph"/>
-        <w:bidi/>
-        <w:rPr>
-          <w:rtl/>
-          <w:lang w:bidi="ar-EG"/>
-        </w:rPr>
-      </w:pPr>
-    </w:p>
-    <w:p>
-      <w:pPr>
-        <w:pStyle w:val="ListParagraph"/>
-        <w:bidi/>
-        <w:rPr>
-          <w:rtl/>
-          <w:lang w:bidi="ar-EG"/>
-        </w:rPr>
-      </w:pPr>
-    </w:p>
-    <w:p>
-      <w:pPr>
-        <w:pStyle w:val="ListParagraph"/>
-        <w:bidi/>
-        <w:rPr>
-          <w:rtl/>
-          <w:lang w:bidi="ar-EG"/>
-        </w:rPr>
-      </w:pPr>
-    </w:p>
-    <w:p>
-      <w:pPr>
-        <w:pStyle w:val="ListParagraph"/>
-        <w:bidi/>
-        <w:rPr>
-          <w:rtl/>
-          <w:lang w:bidi="ar-EG"/>
-        </w:rPr>
-      </w:pPr>
-    </w:p>
-    <w:p>
-      <w:pPr>
-        <w:pStyle w:val="ListParagraph"/>
-        <w:bidi/>
-        <w:rPr>
-          <w:rtl/>
-          <w:lang w:bidi="ar-EG"/>
-        </w:rPr>
-      </w:pPr>
-    </w:p>
-    <w:p>
-      <w:pPr>
-        <w:pStyle w:val="ListParagraph"/>
-        <w:bidi/>
-        <w:rPr>
-          <w:rtl/>
-          <w:lang w:bidi="ar-EG"/>
-        </w:rPr>
-      </w:pPr>
-    </w:p>
-    <w:p>
-      <w:pPr>
-        <w:pStyle w:val="ListParagraph"/>
-        <w:bidi/>
-        <w:rPr>
-          <w:rtl/>
-          <w:lang w:bidi="ar-EG"/>
-        </w:rPr>
-      </w:pPr>
-    </w:p>
-    <w:p>
-      <w:pPr>
-        <w:pStyle w:val="ListParagraph"/>
-        <w:bidi/>
-        <w:rPr>
-          <w:rtl/>
-          <w:lang w:bidi="ar-EG"/>
-        </w:rPr>
-      </w:pPr>
-    </w:p>
-    <w:p>
-      <w:pPr>
-        <w:pStyle w:val="ListParagraph"/>
-        <w:bidi/>
-        <w:rPr>
-          <w:rtl/>
-          <w:lang w:bidi="ar-EG"/>
-        </w:rPr>
-      </w:pPr>
-    </w:p>
-    <w:p>
-      <w:pPr>
-        <w:pStyle w:val="ListParagraph"/>
-        <w:bidi/>
-        <w:rPr>
-          <w:rtl/>
-          <w:lang w:bidi="ar-EG"/>
-        </w:rPr>
-      </w:pPr>
-    </w:p>
-    <w:p>
-      <w:pPr>
-        <w:pStyle w:val="ListParagraph"/>
-        <w:bidi/>
-        <w:rPr>
-          <w:rtl/>
-          <w:lang w:bidi="ar-EG"/>
-        </w:rPr>
-      </w:pPr>
-    </w:p>
-    <w:p>
-      <w:pPr>
-        <w:pStyle w:val="ListParagraph"/>
-        <w:bidi/>
-        <w:rPr>
-          <w:rtl/>
-          <w:lang w:bidi="ar-EG"/>
-        </w:rPr>
-      </w:pPr>
-    </w:p>
-    <w:p>
-      <w:pPr>
-        <w:pStyle w:val="ListParagraph"/>
-        <w:bidi/>
-        <w:rPr>
-          <w:rtl/>
-          <w:lang w:bidi="ar-EG"/>
-        </w:rPr>
-      </w:pPr>
-    </w:p>
-    <w:p>
-      <w:pPr>
-        <w:pStyle w:val="ListParagraph"/>
-        <w:bidi/>
-        <w:rPr>
-          <w:rtl/>
-          <w:lang w:bidi="ar-EG"/>
-        </w:rPr>
-      </w:pPr>
-    </w:p>
-    <w:p>
-      <w:pPr>
-        <w:pStyle w:val="ListParagraph"/>
-        <w:bidi/>
-        <w:rPr>
-          <w:rtl/>
-          <w:lang w:bidi="ar-EG"/>
-        </w:rPr>
-      </w:pPr>
-    </w:p>
-    <w:p>
-      <w:pPr>
-        <w:pStyle w:val="ListParagraph"/>
-        <w:bidi/>
-        <w:rPr>
-          <w:rtl/>
-          <w:lang w:bidi="ar-EG"/>
-        </w:rPr>
-      </w:pPr>
-    </w:p>
-    <w:p>
-      <w:pPr>
-        <w:pStyle w:val="ListParagraph"/>
-        <w:bidi/>
-        <w:rPr>
-          <w:rtl/>
-          <w:lang w:bidi="ar-EG"/>
-        </w:rPr>
-      </w:pPr>
-    </w:p>
-    <w:p>
-      <w:pPr>
-        <w:pStyle w:val="ListParagraph"/>
-        <w:bidi/>
-        <w:rPr>
-          <w:rtl/>
-          <w:lang w:bidi="ar-EG"/>
-        </w:rPr>
-      </w:pPr>
-    </w:p>
-    <w:p>
-      <w:pPr>
-        <w:pStyle w:val="ListParagraph"/>
-        <w:bidi/>
-        <w:rPr>
-          <w:rtl/>
-          <w:lang w:bidi="ar-EG"/>
-        </w:rPr>
-      </w:pPr>
-    </w:p>
-    <w:p>
-      <w:pPr>
-        <w:pStyle w:val="ListParagraph"/>
-        <w:bidi/>
-        <w:rPr>
-          <w:rtl/>
-          <w:lang w:bidi="ar-EG"/>
-        </w:rPr>
-      </w:pPr>
-    </w:p>
-    <w:p>
-      <w:pPr>
-        <w:pStyle w:val="ListParagraph"/>
-        <w:bidi/>
-        <w:rPr>
-          <w:rtl/>
-          <w:lang w:bidi="ar-EG"/>
-        </w:rPr>
-      </w:pPr>
-    </w:p>
-    <w:p>
-      <w:pPr>
-        <w:pStyle w:val="ListParagraph"/>
-        <w:bidi/>
-        <w:rPr>
-          <w:rtl/>
-          <w:lang w:bidi="ar-EG"/>
-        </w:rPr>
-      </w:pPr>
-    </w:p>
-    <w:p>
-      <w:pPr>
-        <w:pStyle w:val="ListParagraph"/>
-        <w:bidi/>
-        <w:rPr>
-          <w:rtl/>
-          <w:lang w:bidi="ar-EG"/>
-        </w:rPr>
-      </w:pPr>
-    </w:p>
-    <w:p>
-      <w:pPr>
-        <w:pStyle w:val="ListParagraph"/>
-        <w:bidi/>
-        <w:rPr>
-          <w:rtl/>
-          <w:lang w:bidi="ar-EG"/>
-        </w:rPr>
-      </w:pPr>
-    </w:p>
-    <w:p>
-      <w:pPr>
-        <w:pStyle w:val="ListParagraph"/>
-        <w:bidi/>
-        <w:rPr>
-          <w:rtl/>
-          <w:lang w:bidi="ar-EG"/>
-        </w:rPr>
-      </w:pPr>
-    </w:p>
-    <w:p>
-      <w:pPr>
-        <w:pStyle w:val="ListParagraph"/>
-        <w:bidi/>
-        <w:rPr>
-          <w:rtl/>
-          <w:lang w:bidi="ar-EG"/>
-        </w:rPr>
-      </w:pPr>
-    </w:p>
-    <w:p>
-      <w:pPr>
-        <w:pStyle w:val="ListParagraph"/>
-        <w:bidi/>
-        <w:rPr>
-          <w:rtl/>
-          <w:lang w:bidi="ar-EG"/>
-        </w:rPr>
-      </w:pPr>
-    </w:p>
-    <w:p>
-      <w:pPr>
-        <w:pStyle w:val="ListParagraph"/>
-        <w:bidi/>
-        <w:rPr>
-          <w:rtl/>
-          <w:lang w:bidi="ar-EG"/>
-        </w:rPr>
-      </w:pPr>
-    </w:p>
-    <w:p>
-      <w:pPr>
-        <w:pStyle w:val="ListParagraph"/>
-        <w:bidi/>
-        <w:rPr>
-          <w:rtl/>
-          <w:lang w:bidi="ar-EG"/>
-        </w:rPr>
-      </w:pPr>
-    </w:p>
-    <w:p>
-      <w:pPr>
-        <w:pStyle w:val="ListParagraph"/>
-        <w:bidi/>
-        <w:rPr>
-          <w:rtl/>
-          <w:lang w:bidi="ar-EG"/>
-        </w:rPr>
-      </w:pPr>
-    </w:p>
-    <w:p>
-      <w:pPr>
-        <w:pStyle w:val="ListParagraph"/>
-        <w:bidi/>
-        <w:rPr>
-          <w:rtl/>
-          <w:lang w:bidi="ar-EG"/>
-        </w:rPr>
-      </w:pPr>
-    </w:p>
-    <w:p>
-      <w:pPr>
-        <w:pStyle w:val="ListParagraph"/>
-        <w:bidi/>
-        <w:rPr>
-          <w:rtl/>
-          <w:lang w:bidi="ar-EG"/>
-        </w:rPr>
-      </w:pPr>
-    </w:p>
-    <w:p>
-      <w:pPr>
-        <w:pStyle w:val="ListParagraph"/>
-        <w:bidi/>
-        <w:rPr>
-          <w:rtl/>
-          <w:lang w:bidi="ar-EG"/>
-        </w:rPr>
-      </w:pPr>
-    </w:p>
-    <w:p>
-      <w:pPr>
-        <w:pStyle w:val="ListParagraph"/>
-        <w:bidi/>
-        <w:rPr>
-          <w:rtl/>
-          <w:lang w:bidi="ar-EG"/>
-        </w:rPr>
-      </w:pPr>
-    </w:p>
-    <w:p>
-      <w:pPr>
-        <w:pStyle w:val="ListParagraph"/>
-        <w:bidi/>
-        <w:rPr>
-          <w:rtl/>
-          <w:lang w:bidi="ar-EG"/>
-        </w:rPr>
-      </w:pPr>
-    </w:p>
-    <w:p>
-      <w:pPr>
-        <w:pStyle w:val="ListParagraph"/>
-        <w:bidi/>
-        <w:rPr>
-          <w:rtl/>
-          <w:lang w:bidi="ar-EG"/>
-        </w:rPr>
-      </w:pPr>
-    </w:p>
-    <w:p>
-      <w:pPr>
-        <w:pStyle w:val="ListParagraph"/>
-        <w:bidi/>
-        <w:rPr>
-          <w:rtl/>
-          <w:lang w:bidi="ar-EG"/>
-        </w:rPr>
-      </w:pPr>
-    </w:p>
-    <w:p>
-      <w:pPr>
-        <w:pStyle w:val="ListParagraph"/>
-        <w:bidi/>
-        <w:rPr>
-          <w:rtl/>
-          <w:lang w:bidi="ar-EG"/>
-        </w:rPr>
-      </w:pPr>
-    </w:p>
-    <w:p>
-      <w:pPr>
-        <w:pStyle w:val="ListParagraph"/>
-        <w:bidi/>
-        <w:rPr>
-          <w:rtl/>
-          <w:lang w:bidi="ar-EG"/>
-        </w:rPr>
-      </w:pPr>
-    </w:p>
-    <w:p>
-      <w:pPr>
-        <w:pStyle w:val="ListParagraph"/>
-        <w:bidi/>
-        <w:rPr>
-          <w:rtl/>
-          <w:lang w:bidi="ar-EG"/>
-        </w:rPr>
-      </w:pPr>
-    </w:p>
-    <w:p>
-      <w:pPr>
-        <w:pStyle w:val="ListParagraph"/>
-        <w:bidi/>
-        <w:rPr>
-          <w:rtl/>
-          <w:lang w:bidi="ar-EG"/>
-        </w:rPr>
-      </w:pPr>
-    </w:p>
-    <w:p>
-      <w:pPr>
-        <w:pStyle w:val="ListParagraph"/>
-        <w:bidi/>
-        <w:rPr>
-          <w:rtl/>
-          <w:lang w:bidi="ar-EG"/>
-        </w:rPr>
-      </w:pPr>
-    </w:p>
-    <w:p>
-      <w:pPr>
-        <w:pStyle w:val="ListParagraph"/>
-        <w:bidi/>
-        <w:rPr>
-          <w:rtl/>
-          <w:lang w:bidi="ar-EG"/>
-        </w:rPr>
-      </w:pPr>
-    </w:p>
-    <w:p>
-      <w:pPr>
-        <w:pStyle w:val="ListParagraph"/>
-        <w:bidi/>
-        <w:rPr>
-          <w:rtl/>
-          <w:lang w:bidi="ar-EG"/>
-        </w:rPr>
-      </w:pPr>
-    </w:p>
-    <w:p>
-      <w:pPr>
-        <w:pStyle w:val="ListParagraph"/>
-        <w:bidi/>
-        <w:rPr>
-          <w:rtl/>
-          <w:lang w:bidi="ar-EG"/>
-        </w:rPr>
-      </w:pPr>
-    </w:p>
-    <w:p>
-      <w:pPr>
-        <w:pStyle w:val="ListParagraph"/>
-        <w:bidi/>
-        <w:rPr>
-          <w:rtl/>
-          <w:lang w:bidi="ar-EG"/>
-        </w:rPr>
-      </w:pPr>
-    </w:p>
-    <w:p>
-      <w:pPr>
-        <w:pStyle w:val="ListParagraph"/>
-        <w:bidi/>
-        <w:rPr>
-          <w:rtl/>
-          <w:lang w:bidi="ar-EG"/>
-        </w:rPr>
-      </w:pPr>
-    </w:p>
-    <w:p>
-      <w:pPr>
-        <w:pStyle w:val="ListParagraph"/>
-        <w:bidi/>
-        <w:rPr>
-          <w:rtl/>
-          <w:lang w:bidi="ar-EG"/>
-        </w:rPr>
-      </w:pPr>
-    </w:p>
-    <w:p>
-      <w:pPr>
-        <w:pStyle w:val="ListParagraph"/>
-        <w:bidi/>
-        <w:rPr>
-          <w:rtl/>
-          <w:lang w:bidi="ar-EG"/>
-        </w:rPr>
-      </w:pPr>
-    </w:p>
-    <w:p>
-      <w:pPr>
-        <w:pStyle w:val="ListParagraph"/>
-        <w:bidi/>
-        <w:rPr>
-          <w:rtl/>
-          <w:lang w:bidi="ar-EG"/>
-        </w:rPr>
-      </w:pPr>
-    </w:p>
-    <w:p>
-      <w:pPr>
-        <w:pStyle w:val="ListParagraph"/>
-        <w:bidi/>
-        <w:rPr>
-          <w:rtl/>
-          <w:lang w:bidi="ar-EG"/>
-        </w:rPr>
-      </w:pPr>
-    </w:p>
-    <w:p>
-      <w:pPr>
-        <w:pStyle w:val="ListParagraph"/>
-        <w:bidi/>
-        <w:rPr>
-          <w:rtl/>
-          <w:lang w:bidi="ar-EG"/>
-        </w:rPr>
-      </w:pPr>
-    </w:p>
-    <w:p>
-      <w:pPr>
-        <w:pStyle w:val="ListParagraph"/>
-        <w:bidi/>
-        <w:rPr>
-          <w:rtl/>
-          <w:lang w:bidi="ar-EG"/>
-        </w:rPr>
-      </w:pPr>
-    </w:p>
-    <w:p>
-      <w:pPr>
-        <w:pStyle w:val="ListParagraph"/>
-        <w:bidi/>
-        <w:rPr>
-          <w:rtl/>
-          <w:lang w:bidi="ar-EG"/>
-        </w:rPr>
-      </w:pPr>
-    </w:p>
-    <w:p>
-      <w:pPr>
-        <w:pStyle w:val="ListParagraph"/>
-        <w:bidi/>
-        <w:rPr>
-          <w:rtl/>
-          <w:lang w:bidi="ar-EG"/>
-        </w:rPr>
-      </w:pPr>
-    </w:p>
-    <w:p>
-      <w:pPr>
-        <w:pStyle w:val="ListParagraph"/>
-        <w:bidi/>
-        <w:rPr>
-          <w:rFonts w:hint="cs"/>
+        <w:bidi/>
+        <w:rPr>
+          <w:rtl/>
+          <w:lang w:bidi="ar-EG"/>
+        </w:rPr>
+      </w:pPr>
+    </w:p>
+    <w:p>
+      <w:pPr>
+        <w:pStyle w:val="ListParagraph"/>
+        <w:numPr>
+          <w:ilvl w:val="0"/>
+          <w:numId w:val="13"/>
+        </w:numPr>
+        <w:bidi/>
+        <w:rPr>
+          <w:rFonts w:hint="cs"/>
+          <w:lang w:bidi="ar-EG"/>
+        </w:rPr>
+      </w:pPr>
+      <w:r>
+        <w:rPr>
+          <w:rFonts w:hint="cs"/>
+          <w:rtl/>
+          <w:lang w:bidi="ar-EG"/>
+        </w:rPr>
+        <w:lastRenderedPageBreak/>
+        <w:t>انا  بعد خطوة رقم  2 انا عاوز  اخلى البرنامج بتاعى يبعت ميل و</w:t>
+      </w:r>
+      <w:r>
+        <w:rPr>
+          <w:lang w:bidi="ar-EG"/>
+        </w:rPr>
+        <w:t>sms</w:t>
+      </w:r>
+      <w:r>
+        <w:rPr>
+          <w:rFonts w:hint="cs"/>
+          <w:rtl/>
+          <w:lang w:bidi="ar-EG"/>
+        </w:rPr>
+        <w:t xml:space="preserve">وماسنجر واسلاك ف نفس الوقت ف كده هضيف 2كلاس تانى مع ال </w:t>
+      </w:r>
+      <w:r>
+        <w:rPr>
+          <w:lang w:bidi="ar-EG"/>
+        </w:rPr>
+        <w:t>facebookdecrator</w:t>
+      </w:r>
+      <w:r>
+        <w:rPr>
+          <w:rFonts w:hint="cs"/>
+          <w:rtl/>
+          <w:lang w:bidi="ar-EG"/>
+        </w:rPr>
+        <w:t xml:space="preserve">  و هم الى هيظهرة ف الاسكرين دى . </w:t>
+      </w:r>
+    </w:p>
+    <w:p>
+      <w:pPr>
+        <w:pStyle w:val="ListParagraph"/>
+        <w:bidi/>
+        <w:ind w:left="1455"/>
+        <w:rPr>
+          <w:rFonts w:hint="cs"/>
+          <w:rtl/>
+          <w:lang w:bidi="ar-EG"/>
+        </w:rPr>
+      </w:pPr>
+      <w:r>
+        <w:rPr>
+          <w:rFonts w:cs="Arial"/>
+          <w:noProof/>
+          <w:rtl/>
+        </w:rPr>
+        <w:drawing>
+          <wp:anchor distT="0" distB="0" distL="114300" distR="114300" simplePos="0" relativeHeight="251670528" behindDoc="0" locked="0" layoutInCell="1" allowOverlap="1" wp14:anchorId="2D64C864" wp14:editId="0E687F12">
+            <wp:simplePos x="0" y="0"/>
+            <wp:positionH relativeFrom="column">
+              <wp:posOffset>-241300</wp:posOffset>
+            </wp:positionH>
+            <wp:positionV relativeFrom="paragraph">
+              <wp:posOffset>118110</wp:posOffset>
+            </wp:positionV>
+            <wp:extent cx="3661030" cy="2193290"/>
+            <wp:effectExtent l="0" t="0" r="0" b="0"/>
+            <wp:wrapNone/>
+            <wp:docPr id="38" name="Picture 38"/>
+            <wp:cNvGraphicFramePr>
+              <a:graphicFrameLocks xmlns:a="http://schemas.openxmlformats.org/drawingml/2006/main" noChangeAspect="1"/>
+            </wp:cNvGraphicFramePr>
+            <a:graphic xmlns:a="http://schemas.openxmlformats.org/drawingml/2006/main">
+              <a:graphicData uri="http://schemas.openxmlformats.org/drawingml/2006/picture">
+                <pic:pic xmlns:pic="http://schemas.openxmlformats.org/drawingml/2006/picture">
+                  <pic:nvPicPr>
+                    <pic:cNvPr id="1" name=""/>
+                    <pic:cNvPicPr/>
+                  </pic:nvPicPr>
+                  <pic:blipFill>
+                    <a:blip r:embed="rId22">
+                      <a:extLst>
+                        <a:ext uri="{28A0092B-C50C-407E-A947-70E740481C1C}">
+                          <a14:useLocalDpi xmlns:a14="http://schemas.microsoft.com/office/drawing/2010/main" val="0"/>
+                        </a:ext>
+                      </a:extLst>
+                    </a:blip>
+                    <a:stretch>
+                      <a:fillRect/>
+                    </a:stretch>
+                  </pic:blipFill>
+                  <pic:spPr>
+                    <a:xfrm>
+                      <a:off x="0" y="0"/>
+                      <a:ext cx="3661030" cy="2193290"/>
+                    </a:xfrm>
+                    <a:prstGeom prst="rect">
+                      <a:avLst/>
+                    </a:prstGeom>
+                  </pic:spPr>
+                </pic:pic>
+              </a:graphicData>
+            </a:graphic>
+            <wp14:sizeRelH relativeFrom="margin">
+              <wp14:pctWidth>0</wp14:pctWidth>
+            </wp14:sizeRelH>
+            <wp14:sizeRelV relativeFrom="margin">
+              <wp14:pctHeight>0</wp14:pctHeight>
+            </wp14:sizeRelV>
+          </wp:anchor>
+        </w:drawing>
+      </w:r>
+    </w:p>
+    <w:p>
+      <w:pPr>
+        <w:bidi/>
+        <w:rPr>
+          <w:rtl/>
+          <w:lang w:bidi="ar-EG"/>
+        </w:rPr>
+      </w:pPr>
+    </w:p>
+    <w:p>
+      <w:pPr>
+        <w:pStyle w:val="ListParagraph"/>
+        <w:bidi/>
+        <w:rPr>
+          <w:rtl/>
+          <w:lang w:bidi="ar-EG"/>
+        </w:rPr>
+      </w:pPr>
+    </w:p>
+    <w:p>
+      <w:pPr>
+        <w:pStyle w:val="ListParagraph"/>
+        <w:bidi/>
+        <w:rPr>
+          <w:rtl/>
+          <w:lang w:bidi="ar-EG"/>
+        </w:rPr>
+      </w:pPr>
+    </w:p>
+    <w:p>
+      <w:pPr>
+        <w:pStyle w:val="ListParagraph"/>
+        <w:bidi/>
+        <w:rPr>
+          <w:rtl/>
+          <w:lang w:bidi="ar-EG"/>
+        </w:rPr>
+      </w:pPr>
+    </w:p>
+    <w:p>
+      <w:pPr>
+        <w:pStyle w:val="ListParagraph"/>
+        <w:bidi/>
+        <w:rPr>
+          <w:rtl/>
+          <w:lang w:bidi="ar-EG"/>
+        </w:rPr>
+      </w:pPr>
+    </w:p>
+    <w:p>
+      <w:pPr>
+        <w:pStyle w:val="ListParagraph"/>
+        <w:bidi/>
+        <w:rPr>
+          <w:rtl/>
+          <w:lang w:bidi="ar-EG"/>
+        </w:rPr>
+      </w:pPr>
+    </w:p>
+    <w:p>
+      <w:pPr>
+        <w:pStyle w:val="ListParagraph"/>
+        <w:bidi/>
+        <w:rPr>
+          <w:rtl/>
+          <w:lang w:bidi="ar-EG"/>
+        </w:rPr>
+      </w:pPr>
+    </w:p>
+    <w:p>
+      <w:pPr>
+        <w:pStyle w:val="ListParagraph"/>
+        <w:bidi/>
+        <w:rPr>
+          <w:rtl/>
+          <w:lang w:bidi="ar-EG"/>
+        </w:rPr>
+      </w:pPr>
+    </w:p>
+    <w:p>
+      <w:pPr>
+        <w:pStyle w:val="ListParagraph"/>
+        <w:bidi/>
+        <w:rPr>
+          <w:rtl/>
+          <w:lang w:bidi="ar-EG"/>
+        </w:rPr>
+      </w:pPr>
+    </w:p>
+    <w:p>
+      <w:pPr>
+        <w:pStyle w:val="ListParagraph"/>
+        <w:bidi/>
+        <w:rPr>
+          <w:rtl/>
+          <w:lang w:bidi="ar-EG"/>
+        </w:rPr>
+      </w:pPr>
+    </w:p>
+    <w:p>
+      <w:pPr>
+        <w:pStyle w:val="ListParagraph"/>
+        <w:bidi/>
+        <w:rPr>
+          <w:rtl/>
+          <w:lang w:bidi="ar-EG"/>
+        </w:rPr>
+      </w:pPr>
+    </w:p>
+    <w:p>
+      <w:pPr>
+        <w:pStyle w:val="ListParagraph"/>
+        <w:bidi/>
+        <w:rPr>
+          <w:rtl/>
+          <w:lang w:bidi="ar-EG"/>
+        </w:rPr>
+      </w:pPr>
+    </w:p>
+    <w:p>
+      <w:pPr>
+        <w:pStyle w:val="ListParagraph"/>
+        <w:bidi/>
+        <w:rPr>
+          <w:rtl/>
+          <w:lang w:bidi="ar-EG"/>
+        </w:rPr>
+      </w:pPr>
+    </w:p>
+    <w:p>
+      <w:pPr>
+        <w:pStyle w:val="ListParagraph"/>
+        <w:bidi/>
+        <w:rPr>
+          <w:rtl/>
+          <w:lang w:bidi="ar-EG"/>
+        </w:rPr>
+      </w:pPr>
+    </w:p>
+    <w:p>
+      <w:pPr>
+        <w:pStyle w:val="ListParagraph"/>
+        <w:numPr>
+          <w:ilvl w:val="0"/>
+          <w:numId w:val="11"/>
+        </w:numPr>
+        <w:bidi/>
+        <w:rPr>
+          <w:rtl/>
+          <w:lang w:bidi="ar-EG"/>
+        </w:rPr>
+      </w:pPr>
+      <w:r>
+        <w:rPr>
+          <w:rFonts w:hint="cs"/>
+          <w:rtl/>
+          <w:lang w:bidi="ar-EG"/>
+        </w:rPr>
+        <w:t xml:space="preserve">دة التصميم النهائى الى هيخلينى اعمل الى عاوزة  وتعاله اشرحلك ازاى يعمنا </w:t>
+      </w:r>
+      <w:r>
+        <w:rPr>
+          <w:rFonts w:hint="cs"/>
+          <w:rtl/>
+          <w:lang w:bidi="ar-EG"/>
+        </w:rPr>
+        <w:t xml:space="preserve">:وخلى بالك ان كلاس </w:t>
+      </w:r>
+      <w:r>
+        <w:rPr>
+          <w:lang w:bidi="ar-EG"/>
+        </w:rPr>
+        <w:t>sms</w:t>
+      </w:r>
+      <w:r>
+        <w:rPr>
+          <w:rFonts w:hint="cs"/>
+          <w:rtl/>
+          <w:lang w:bidi="ar-EG"/>
+        </w:rPr>
+        <w:t>و</w:t>
+      </w:r>
+      <w:r>
+        <w:rPr>
+          <w:rFonts w:hint="cs"/>
+          <w:rtl/>
+          <w:lang w:bidi="ar-EG"/>
+        </w:rPr>
+        <w:t xml:space="preserve"> </w:t>
+      </w:r>
+      <w:r>
+        <w:rPr>
+          <w:lang w:bidi="ar-EG"/>
+        </w:rPr>
+        <w:t>slack</w:t>
+      </w:r>
+      <w:r>
+        <w:rPr>
+          <w:rFonts w:hint="cs"/>
+          <w:rtl/>
+          <w:lang w:bidi="ar-EG"/>
+        </w:rPr>
+        <w:t xml:space="preserve"> دة   هياخد</w:t>
+      </w:r>
+      <w:r>
+        <w:rPr>
+          <w:lang w:bidi="ar-EG"/>
+        </w:rPr>
+        <w:t xml:space="preserve">object </w:t>
+      </w:r>
+      <w:r>
+        <w:rPr>
+          <w:rFonts w:hint="cs"/>
+          <w:rtl/>
+          <w:lang w:bidi="ar-EG"/>
+        </w:rPr>
+        <w:t xml:space="preserve">من </w:t>
+      </w:r>
+      <w:r>
+        <w:rPr>
+          <w:lang w:bidi="ar-EG"/>
+        </w:rPr>
+        <w:t xml:space="preserve">notifier </w:t>
+      </w:r>
+      <w:r>
+        <w:rPr>
+          <w:rFonts w:hint="cs"/>
+          <w:rtl/>
+          <w:lang w:bidi="ar-EG"/>
+        </w:rPr>
+        <w:t xml:space="preserve"> برضو  جواه ومش هعيد تانى ليه .   </w:t>
+      </w:r>
+      <w:bookmarkStart w:id="4" w:name="_GoBack"/>
+      <w:bookmarkEnd w:id="4"/>
+    </w:p>
+    <w:p>
+      <w:pPr>
+        <w:pStyle w:val="ListParagraph"/>
+        <w:bidi/>
+        <w:rPr>
+          <w:rtl/>
+          <w:lang w:bidi="ar-EG"/>
+        </w:rPr>
+      </w:pPr>
+    </w:p>
+    <w:p>
+      <w:pPr>
+        <w:pStyle w:val="ListParagraph"/>
+        <w:bidi/>
+        <w:rPr>
+          <w:rtl/>
+          <w:lang w:bidi="ar-EG"/>
+        </w:rPr>
+      </w:pPr>
+    </w:p>
+    <w:p>
+      <w:pPr>
+        <w:pStyle w:val="ListParagraph"/>
+        <w:bidi/>
+        <w:rPr>
+          <w:rtl/>
+          <w:lang w:bidi="ar-EG"/>
+        </w:rPr>
+      </w:pPr>
+    </w:p>
+    <w:p>
+      <w:pPr>
+        <w:pStyle w:val="ListParagraph"/>
+        <w:bidi/>
+        <w:rPr>
+          <w:rtl/>
+          <w:lang w:bidi="ar-EG"/>
+        </w:rPr>
+      </w:pPr>
+    </w:p>
+    <w:p>
+      <w:pPr>
+        <w:pStyle w:val="ListParagraph"/>
+        <w:bidi/>
+        <w:rPr>
+          <w:rtl/>
+          <w:lang w:bidi="ar-EG"/>
+        </w:rPr>
+      </w:pPr>
+    </w:p>
+    <w:p>
+      <w:pPr>
+        <w:pStyle w:val="ListParagraph"/>
+        <w:bidi/>
+        <w:rPr>
+          <w:rtl/>
+          <w:lang w:bidi="ar-EG"/>
+        </w:rPr>
+      </w:pPr>
+    </w:p>
+    <w:p>
+      <w:pPr>
+        <w:pStyle w:val="ListParagraph"/>
+        <w:bidi/>
+        <w:rPr>
+          <w:rtl/>
+          <w:lang w:bidi="ar-EG"/>
+        </w:rPr>
+      </w:pPr>
+    </w:p>
+    <w:p>
+      <w:pPr>
+        <w:pStyle w:val="ListParagraph"/>
+        <w:bidi/>
+        <w:rPr>
+          <w:rtl/>
+          <w:lang w:bidi="ar-EG"/>
+        </w:rPr>
+      </w:pPr>
+    </w:p>
+    <w:p>
+      <w:pPr>
+        <w:pStyle w:val="ListParagraph"/>
+        <w:bidi/>
+        <w:rPr>
+          <w:rtl/>
+          <w:lang w:bidi="ar-EG"/>
+        </w:rPr>
+      </w:pPr>
+    </w:p>
+    <w:p>
+      <w:pPr>
+        <w:pStyle w:val="ListParagraph"/>
+        <w:bidi/>
+        <w:rPr>
+          <w:rtl/>
+          <w:lang w:bidi="ar-EG"/>
+        </w:rPr>
+      </w:pPr>
+    </w:p>
+    <w:p>
+      <w:pPr>
+        <w:pStyle w:val="ListParagraph"/>
+        <w:bidi/>
+        <w:rPr>
+          <w:rtl/>
+          <w:lang w:bidi="ar-EG"/>
+        </w:rPr>
+      </w:pPr>
+    </w:p>
+    <w:p>
+      <w:pPr>
+        <w:pStyle w:val="ListParagraph"/>
+        <w:bidi/>
+        <w:rPr>
+          <w:rtl/>
+          <w:lang w:bidi="ar-EG"/>
+        </w:rPr>
+      </w:pPr>
+    </w:p>
+    <w:p>
+      <w:pPr>
+        <w:pStyle w:val="ListParagraph"/>
+        <w:bidi/>
+        <w:rPr>
+          <w:rtl/>
+          <w:lang w:bidi="ar-EG"/>
+        </w:rPr>
+      </w:pPr>
+    </w:p>
+    <w:p>
+      <w:pPr>
+        <w:pStyle w:val="ListParagraph"/>
+        <w:bidi/>
+        <w:rPr>
+          <w:rtl/>
+          <w:lang w:bidi="ar-EG"/>
+        </w:rPr>
+      </w:pPr>
+    </w:p>
+    <w:p>
+      <w:pPr>
+        <w:pStyle w:val="ListParagraph"/>
+        <w:bidi/>
+        <w:rPr>
+          <w:rtl/>
+          <w:lang w:bidi="ar-EG"/>
+        </w:rPr>
+      </w:pPr>
+    </w:p>
+    <w:p>
+      <w:pPr>
+        <w:pStyle w:val="ListParagraph"/>
+        <w:bidi/>
+        <w:rPr>
+          <w:rtl/>
+          <w:lang w:bidi="ar-EG"/>
+        </w:rPr>
+      </w:pPr>
+    </w:p>
+    <w:p>
+      <w:pPr>
+        <w:pStyle w:val="ListParagraph"/>
+        <w:bidi/>
+        <w:rPr>
+          <w:rtl/>
+          <w:lang w:bidi="ar-EG"/>
+        </w:rPr>
+      </w:pPr>
+    </w:p>
+    <w:p>
+      <w:pPr>
+        <w:pStyle w:val="ListParagraph"/>
+        <w:bidi/>
+        <w:rPr>
+          <w:rtl/>
+          <w:lang w:bidi="ar-EG"/>
+        </w:rPr>
+      </w:pPr>
+    </w:p>
+    <w:p>
+      <w:pPr>
+        <w:pStyle w:val="ListParagraph"/>
+        <w:bidi/>
+        <w:rPr>
+          <w:rtl/>
+          <w:lang w:bidi="ar-EG"/>
+        </w:rPr>
+      </w:pPr>
+    </w:p>
+    <w:p>
+      <w:pPr>
+        <w:pStyle w:val="ListParagraph"/>
+        <w:bidi/>
+        <w:rPr>
+          <w:rtl/>
+          <w:lang w:bidi="ar-EG"/>
+        </w:rPr>
+      </w:pPr>
+    </w:p>
+    <w:p>
+      <w:pPr>
+        <w:pStyle w:val="ListParagraph"/>
+        <w:bidi/>
+        <w:rPr>
+          <w:rtl/>
+          <w:lang w:bidi="ar-EG"/>
+        </w:rPr>
+      </w:pPr>
+    </w:p>
+    <w:p>
+      <w:pPr>
+        <w:pStyle w:val="ListParagraph"/>
+        <w:bidi/>
+        <w:rPr>
+          <w:rtl/>
+          <w:lang w:bidi="ar-EG"/>
+        </w:rPr>
+      </w:pPr>
+    </w:p>
+    <w:p>
+      <w:pPr>
+        <w:pStyle w:val="ListParagraph"/>
+        <w:bidi/>
+        <w:rPr>
+          <w:rtl/>
+          <w:lang w:bidi="ar-EG"/>
+        </w:rPr>
+      </w:pPr>
+    </w:p>
+    <w:p>
+      <w:pPr>
+        <w:pStyle w:val="ListParagraph"/>
+        <w:bidi/>
+        <w:rPr>
+          <w:rtl/>
+          <w:lang w:bidi="ar-EG"/>
+        </w:rPr>
+      </w:pPr>
+    </w:p>
+    <w:p>
+      <w:pPr>
+        <w:pStyle w:val="ListParagraph"/>
+        <w:bidi/>
+        <w:rPr>
+          <w:rtl/>
+          <w:lang w:bidi="ar-EG"/>
+        </w:rPr>
+      </w:pPr>
+    </w:p>
+    <w:p>
+      <w:pPr>
+        <w:pStyle w:val="ListParagraph"/>
+        <w:bidi/>
+        <w:rPr>
+          <w:rtl/>
+          <w:lang w:bidi="ar-EG"/>
+        </w:rPr>
+      </w:pPr>
+    </w:p>
+    <w:p>
+      <w:pPr>
+        <w:pStyle w:val="ListParagraph"/>
+        <w:bidi/>
+        <w:rPr>
+          <w:rtl/>
+          <w:lang w:bidi="ar-EG"/>
+        </w:rPr>
+      </w:pPr>
+    </w:p>
+    <w:p>
+      <w:pPr>
+        <w:pStyle w:val="ListParagraph"/>
+        <w:bidi/>
+        <w:rPr>
+          <w:rtl/>
+          <w:lang w:bidi="ar-EG"/>
+        </w:rPr>
+      </w:pPr>
+    </w:p>
+    <w:p>
+      <w:pPr>
+        <w:pStyle w:val="ListParagraph"/>
+        <w:bidi/>
+        <w:rPr>
+          <w:rtl/>
+          <w:lang w:bidi="ar-EG"/>
+        </w:rPr>
+      </w:pPr>
+    </w:p>
+    <w:p>
+      <w:pPr>
+        <w:pStyle w:val="ListParagraph"/>
+        <w:bidi/>
+        <w:rPr>
+          <w:rtl/>
+          <w:lang w:bidi="ar-EG"/>
+        </w:rPr>
+      </w:pPr>
+    </w:p>
+    <w:p>
+      <w:pPr>
+        <w:pStyle w:val="ListParagraph"/>
+        <w:bidi/>
+        <w:rPr>
+          <w:rtl/>
+          <w:lang w:bidi="ar-EG"/>
+        </w:rPr>
+      </w:pPr>
+    </w:p>
+    <w:p>
+      <w:pPr>
+        <w:pStyle w:val="ListParagraph"/>
+        <w:bidi/>
+        <w:rPr>
+          <w:rtl/>
+          <w:lang w:bidi="ar-EG"/>
+        </w:rPr>
+      </w:pPr>
+    </w:p>
+    <w:p>
+      <w:pPr>
+        <w:pStyle w:val="ListParagraph"/>
+        <w:bidi/>
+        <w:rPr>
+          <w:rtl/>
+          <w:lang w:bidi="ar-EG"/>
+        </w:rPr>
+      </w:pPr>
+    </w:p>
+    <w:p>
+      <w:pPr>
+        <w:pStyle w:val="ListParagraph"/>
+        <w:bidi/>
+        <w:rPr>
+          <w:rtl/>
+          <w:lang w:bidi="ar-EG"/>
+        </w:rPr>
+      </w:pPr>
+    </w:p>
+    <w:p>
+      <w:pPr>
+        <w:pStyle w:val="ListParagraph"/>
+        <w:bidi/>
+        <w:rPr>
+          <w:rtl/>
+          <w:lang w:bidi="ar-EG"/>
+        </w:rPr>
+      </w:pPr>
+    </w:p>
+    <w:p>
+      <w:pPr>
+        <w:pStyle w:val="ListParagraph"/>
+        <w:bidi/>
+        <w:rPr>
+          <w:rtl/>
+          <w:lang w:bidi="ar-EG"/>
+        </w:rPr>
+      </w:pPr>
+    </w:p>
+    <w:p>
+      <w:pPr>
+        <w:pStyle w:val="ListParagraph"/>
+        <w:bidi/>
+        <w:rPr>
+          <w:rtl/>
+          <w:lang w:bidi="ar-EG"/>
+        </w:rPr>
+      </w:pPr>
+    </w:p>
+    <w:p>
+      <w:pPr>
+        <w:pStyle w:val="ListParagraph"/>
+        <w:bidi/>
+        <w:rPr>
+          <w:rtl/>
+          <w:lang w:bidi="ar-EG"/>
+        </w:rPr>
+      </w:pPr>
+    </w:p>
+    <w:p>
+      <w:pPr>
+        <w:pStyle w:val="ListParagraph"/>
+        <w:bidi/>
+        <w:rPr>
+          <w:rtl/>
+          <w:lang w:bidi="ar-EG"/>
+        </w:rPr>
+      </w:pPr>
+    </w:p>
+    <w:p>
+      <w:pPr>
+        <w:pStyle w:val="ListParagraph"/>
+        <w:bidi/>
+        <w:rPr>
+          <w:rtl/>
+          <w:lang w:bidi="ar-EG"/>
+        </w:rPr>
+      </w:pPr>
+    </w:p>
+    <w:p>
+      <w:pPr>
+        <w:pStyle w:val="ListParagraph"/>
+        <w:bidi/>
+        <w:rPr>
+          <w:rtl/>
+          <w:lang w:bidi="ar-EG"/>
+        </w:rPr>
+      </w:pPr>
+    </w:p>
+    <w:p>
+      <w:pPr>
+        <w:pStyle w:val="ListParagraph"/>
+        <w:bidi/>
+        <w:rPr>
+          <w:rtl/>
+          <w:lang w:bidi="ar-EG"/>
+        </w:rPr>
+      </w:pPr>
+    </w:p>
+    <w:p>
+      <w:pPr>
+        <w:pStyle w:val="ListParagraph"/>
+        <w:bidi/>
+        <w:rPr>
+          <w:rtl/>
+          <w:lang w:bidi="ar-EG"/>
+        </w:rPr>
+      </w:pPr>
+    </w:p>
+    <w:p>
+      <w:pPr>
+        <w:pStyle w:val="ListParagraph"/>
+        <w:bidi/>
+        <w:rPr>
+          <w:rtl/>
+          <w:lang w:bidi="ar-EG"/>
+        </w:rPr>
+      </w:pPr>
+    </w:p>
+    <w:p>
+      <w:pPr>
+        <w:pStyle w:val="ListParagraph"/>
+        <w:bidi/>
+        <w:rPr>
+          <w:rtl/>
+          <w:lang w:bidi="ar-EG"/>
+        </w:rPr>
+      </w:pPr>
+    </w:p>
+    <w:p>
+      <w:pPr>
+        <w:pStyle w:val="ListParagraph"/>
+        <w:bidi/>
+        <w:rPr>
+          <w:rtl/>
+          <w:lang w:bidi="ar-EG"/>
+        </w:rPr>
+      </w:pPr>
+    </w:p>
+    <w:p>
+      <w:pPr>
+        <w:pStyle w:val="ListParagraph"/>
+        <w:bidi/>
+        <w:rPr>
+          <w:rtl/>
+          <w:lang w:bidi="ar-EG"/>
+        </w:rPr>
+      </w:pPr>
+    </w:p>
+    <w:p>
+      <w:pPr>
+        <w:pStyle w:val="ListParagraph"/>
+        <w:bidi/>
+        <w:rPr>
+          <w:rtl/>
+          <w:lang w:bidi="ar-EG"/>
+        </w:rPr>
+      </w:pPr>
+    </w:p>
+    <w:p>
+      <w:pPr>
+        <w:pStyle w:val="ListParagraph"/>
+        <w:bidi/>
+        <w:rPr>
+          <w:rtl/>
+          <w:lang w:bidi="ar-EG"/>
+        </w:rPr>
+      </w:pPr>
+    </w:p>
+    <w:p>
+      <w:pPr>
+        <w:pStyle w:val="ListParagraph"/>
+        <w:bidi/>
+        <w:rPr>
+          <w:rtl/>
+          <w:lang w:bidi="ar-EG"/>
+        </w:rPr>
+      </w:pPr>
+    </w:p>
+    <w:p>
+      <w:pPr>
+        <w:pStyle w:val="ListParagraph"/>
+        <w:bidi/>
+        <w:rPr>
+          <w:rtl/>
+          <w:lang w:bidi="ar-EG"/>
+        </w:rPr>
+      </w:pPr>
+    </w:p>
+    <w:p>
+      <w:pPr>
+        <w:pStyle w:val="ListParagraph"/>
+        <w:bidi/>
+        <w:rPr>
+          <w:rtl/>
+          <w:lang w:bidi="ar-EG"/>
+        </w:rPr>
+      </w:pPr>
+    </w:p>
+    <w:p>
+      <w:pPr>
+        <w:pStyle w:val="ListParagraph"/>
+        <w:bidi/>
+        <w:rPr>
+          <w:rtl/>
+          <w:lang w:bidi="ar-EG"/>
+        </w:rPr>
+      </w:pPr>
+    </w:p>
+    <w:p>
+      <w:pPr>
+        <w:pStyle w:val="ListParagraph"/>
+        <w:bidi/>
+        <w:rPr>
+          <w:rtl/>
+          <w:lang w:bidi="ar-EG"/>
+        </w:rPr>
+      </w:pPr>
+    </w:p>
+    <w:p>
+      <w:pPr>
+        <w:pStyle w:val="ListParagraph"/>
+        <w:bidi/>
+        <w:rPr>
+          <w:rtl/>
+          <w:lang w:bidi="ar-EG"/>
+        </w:rPr>
+      </w:pPr>
+    </w:p>
+    <w:p>
+      <w:pPr>
+        <w:pStyle w:val="ListParagraph"/>
+        <w:bidi/>
+        <w:rPr>
+          <w:rtl/>
+          <w:lang w:bidi="ar-EG"/>
+        </w:rPr>
+      </w:pPr>
+    </w:p>
+    <w:p>
+      <w:pPr>
+        <w:pStyle w:val="ListParagraph"/>
+        <w:bidi/>
+        <w:rPr>
+          <w:rtl/>
+          <w:lang w:bidi="ar-EG"/>
+        </w:rPr>
+      </w:pPr>
+    </w:p>
+    <w:p>
+      <w:pPr>
+        <w:pStyle w:val="ListParagraph"/>
+        <w:bidi/>
+        <w:rPr>
+          <w:rtl/>
+          <w:lang w:bidi="ar-EG"/>
+        </w:rPr>
+      </w:pPr>
+    </w:p>
+    <w:p>
+      <w:pPr>
+        <w:pStyle w:val="ListParagraph"/>
+        <w:bidi/>
+        <w:rPr>
+          <w:rtl/>
+          <w:lang w:bidi="ar-EG"/>
+        </w:rPr>
+      </w:pPr>
+    </w:p>
+    <w:p>
+      <w:pPr>
+        <w:pStyle w:val="ListParagraph"/>
+        <w:bidi/>
+        <w:rPr>
+          <w:rtl/>
+          <w:lang w:bidi="ar-EG"/>
+        </w:rPr>
+      </w:pPr>
+    </w:p>
+    <w:p>
+      <w:pPr>
+        <w:pStyle w:val="ListParagraph"/>
+        <w:bidi/>
+        <w:rPr>
+          <w:rtl/>
+          <w:lang w:bidi="ar-EG"/>
+        </w:rPr>
+      </w:pPr>
+    </w:p>
+    <w:p>
+      <w:pPr>
+        <w:pStyle w:val="ListParagraph"/>
+        <w:bidi/>
+        <w:rPr>
+          <w:rtl/>
+          <w:lang w:bidi="ar-EG"/>
+        </w:rPr>
+      </w:pPr>
+    </w:p>
+    <w:p>
+      <w:pPr>
+        <w:pStyle w:val="ListParagraph"/>
+        <w:bidi/>
+        <w:rPr>
+          <w:rtl/>
+          <w:lang w:bidi="ar-EG"/>
+        </w:rPr>
+      </w:pPr>
+    </w:p>
+    <w:p>
+      <w:pPr>
+        <w:pStyle w:val="ListParagraph"/>
+        <w:bidi/>
+        <w:rPr>
+          <w:rtl/>
+          <w:lang w:bidi="ar-EG"/>
+        </w:rPr>
+      </w:pPr>
+    </w:p>
+    <w:p>
+      <w:pPr>
+        <w:pStyle w:val="ListParagraph"/>
+        <w:bidi/>
+        <w:rPr>
+          <w:rtl/>
+          <w:lang w:bidi="ar-EG"/>
+        </w:rPr>
+      </w:pPr>
+    </w:p>
+    <w:p>
+      <w:pPr>
+        <w:pStyle w:val="ListParagraph"/>
+        <w:bidi/>
+        <w:rPr>
+          <w:rtl/>
+          <w:lang w:bidi="ar-EG"/>
+        </w:rPr>
+      </w:pPr>
+    </w:p>
+    <w:p>
+      <w:pPr>
+        <w:pStyle w:val="ListParagraph"/>
+        <w:bidi/>
+        <w:rPr>
+          <w:rtl/>
+          <w:lang w:bidi="ar-EG"/>
+        </w:rPr>
+      </w:pPr>
+    </w:p>
+    <w:p>
+      <w:pPr>
+        <w:pStyle w:val="ListParagraph"/>
+        <w:bidi/>
+        <w:rPr>
+          <w:rtl/>
+          <w:lang w:bidi="ar-EG"/>
+        </w:rPr>
+      </w:pPr>
+    </w:p>
+    <w:p>
+      <w:pPr>
+        <w:pStyle w:val="ListParagraph"/>
+        <w:bidi/>
+        <w:rPr>
+          <w:rtl/>
+          <w:lang w:bidi="ar-EG"/>
+        </w:rPr>
+      </w:pPr>
+    </w:p>
+    <w:p>
+      <w:pPr>
+        <w:pStyle w:val="ListParagraph"/>
+        <w:bidi/>
+        <w:rPr>
+          <w:rtl/>
+          <w:lang w:bidi="ar-EG"/>
+        </w:rPr>
+      </w:pPr>
+    </w:p>
+    <w:p>
+      <w:pPr>
+        <w:pStyle w:val="ListParagraph"/>
+        <w:bidi/>
+        <w:rPr>
+          <w:rtl/>
+          <w:lang w:bidi="ar-EG"/>
+        </w:rPr>
+      </w:pPr>
+    </w:p>
+    <w:p>
+      <w:pPr>
+        <w:pStyle w:val="ListParagraph"/>
+        <w:bidi/>
+        <w:rPr>
+          <w:rtl/>
+          <w:lang w:bidi="ar-EG"/>
+        </w:rPr>
+      </w:pPr>
+    </w:p>
+    <w:p>
+      <w:pPr>
+        <w:pStyle w:val="ListParagraph"/>
+        <w:bidi/>
+        <w:rPr>
+          <w:rtl/>
+          <w:lang w:bidi="ar-EG"/>
+        </w:rPr>
+      </w:pPr>
+    </w:p>
+    <w:p>
+      <w:pPr>
+        <w:pStyle w:val="ListParagraph"/>
+        <w:bidi/>
+        <w:rPr>
+          <w:rtl/>
+          <w:lang w:bidi="ar-EG"/>
+        </w:rPr>
+      </w:pPr>
+    </w:p>
+    <w:p>
+      <w:pPr>
+        <w:pStyle w:val="ListParagraph"/>
+        <w:bidi/>
+        <w:rPr>
+          <w:rtl/>
+          <w:lang w:bidi="ar-EG"/>
+        </w:rPr>
+      </w:pPr>
+    </w:p>
+    <w:p>
+      <w:pPr>
+        <w:pStyle w:val="ListParagraph"/>
+        <w:bidi/>
+        <w:rPr>
+          <w:rtl/>
+          <w:lang w:bidi="ar-EG"/>
+        </w:rPr>
+      </w:pPr>
+    </w:p>
+    <w:p>
+      <w:pPr>
+        <w:pStyle w:val="ListParagraph"/>
+        <w:bidi/>
+        <w:rPr>
+          <w:rtl/>
+          <w:lang w:bidi="ar-EG"/>
+        </w:rPr>
+      </w:pPr>
+    </w:p>
+    <w:p>
+      <w:pPr>
+        <w:pStyle w:val="ListParagraph"/>
+        <w:bidi/>
+        <w:rPr>
+          <w:rtl/>
+          <w:lang w:bidi="ar-EG"/>
+        </w:rPr>
+      </w:pPr>
+    </w:p>
+    <w:p>
+      <w:pPr>
+        <w:pStyle w:val="ListParagraph"/>
+        <w:bidi/>
+        <w:rPr>
+          <w:rtl/>
+          <w:lang w:bidi="ar-EG"/>
+        </w:rPr>
+      </w:pPr>
+    </w:p>
+    <w:p>
+      <w:pPr>
+        <w:pStyle w:val="ListParagraph"/>
+        <w:bidi/>
+        <w:rPr>
+          <w:rtl/>
+          <w:lang w:bidi="ar-EG"/>
+        </w:rPr>
+      </w:pPr>
+    </w:p>
+    <w:p>
+      <w:pPr>
+        <w:pStyle w:val="ListParagraph"/>
+        <w:bidi/>
+        <w:rPr>
+          <w:rtl/>
+          <w:lang w:bidi="ar-EG"/>
+        </w:rPr>
+      </w:pPr>
+    </w:p>
+    <w:p>
+      <w:pPr>
+        <w:pStyle w:val="ListParagraph"/>
+        <w:bidi/>
+        <w:rPr>
+          <w:rtl/>
+          <w:lang w:bidi="ar-EG"/>
+        </w:rPr>
+      </w:pPr>
+    </w:p>
+    <w:p>
+      <w:pPr>
+        <w:pStyle w:val="ListParagraph"/>
+        <w:bidi/>
+        <w:rPr>
+          <w:rtl/>
+          <w:lang w:bidi="ar-EG"/>
+        </w:rPr>
+      </w:pPr>
+    </w:p>
+    <w:p>
+      <w:pPr>
+        <w:pStyle w:val="ListParagraph"/>
+        <w:bidi/>
+        <w:rPr>
+          <w:rtl/>
+          <w:lang w:bidi="ar-EG"/>
+        </w:rPr>
+      </w:pPr>
+    </w:p>
+    <w:p>
+      <w:pPr>
+        <w:pStyle w:val="ListParagraph"/>
+        <w:bidi/>
+        <w:rPr>
+          <w:rtl/>
+          <w:lang w:bidi="ar-EG"/>
+        </w:rPr>
+      </w:pPr>
+    </w:p>
+    <w:p>
+      <w:pPr>
+        <w:pStyle w:val="ListParagraph"/>
+        <w:bidi/>
+        <w:rPr>
+          <w:rtl/>
+          <w:lang w:bidi="ar-EG"/>
+        </w:rPr>
+      </w:pPr>
+    </w:p>
+    <w:p>
+      <w:pPr>
+        <w:pStyle w:val="ListParagraph"/>
+        <w:bidi/>
+        <w:rPr>
+          <w:rtl/>
+          <w:lang w:bidi="ar-EG"/>
+        </w:rPr>
+      </w:pPr>
+    </w:p>
+    <w:p>
+      <w:pPr>
+        <w:pStyle w:val="ListParagraph"/>
+        <w:bidi/>
+        <w:rPr>
+          <w:rtl/>
+          <w:lang w:bidi="ar-EG"/>
+        </w:rPr>
+      </w:pPr>
+    </w:p>
+    <w:p>
+      <w:pPr>
+        <w:pStyle w:val="ListParagraph"/>
+        <w:bidi/>
+        <w:rPr>
+          <w:rtl/>
+          <w:lang w:bidi="ar-EG"/>
+        </w:rPr>
+      </w:pPr>
+    </w:p>
+    <w:p>
+      <w:pPr>
+        <w:pStyle w:val="ListParagraph"/>
+        <w:bidi/>
+        <w:rPr>
+          <w:rtl/>
+          <w:lang w:bidi="ar-EG"/>
+        </w:rPr>
+      </w:pPr>
+    </w:p>
+    <w:p>
+      <w:pPr>
+        <w:pStyle w:val="ListParagraph"/>
+        <w:bidi/>
+        <w:rPr>
+          <w:rtl/>
+          <w:lang w:bidi="ar-EG"/>
+        </w:rPr>
+      </w:pPr>
+    </w:p>
+    <w:p>
+      <w:pPr>
+        <w:pStyle w:val="ListParagraph"/>
+        <w:bidi/>
+        <w:rPr>
+          <w:rtl/>
+          <w:lang w:bidi="ar-EG"/>
+        </w:rPr>
+      </w:pPr>
+    </w:p>
+    <w:p>
+      <w:pPr>
+        <w:pStyle w:val="ListParagraph"/>
+        <w:bidi/>
+        <w:rPr>
+          <w:rtl/>
+          <w:lang w:bidi="ar-EG"/>
+        </w:rPr>
+      </w:pPr>
+    </w:p>
+    <w:p>
+      <w:pPr>
+        <w:pStyle w:val="ListParagraph"/>
+        <w:bidi/>
+        <w:rPr>
+          <w:rtl/>
+          <w:lang w:bidi="ar-EG"/>
+        </w:rPr>
+      </w:pPr>
+    </w:p>
+    <w:p>
+      <w:pPr>
+        <w:pStyle w:val="ListParagraph"/>
+        <w:bidi/>
+        <w:rPr>
+          <w:rtl/>
+          <w:lang w:bidi="ar-EG"/>
+        </w:rPr>
+      </w:pPr>
+    </w:p>
+    <w:p>
+      <w:pPr>
+        <w:pStyle w:val="ListParagraph"/>
+        <w:bidi/>
+        <w:rPr>
+          <w:rtl/>
+          <w:lang w:bidi="ar-EG"/>
+        </w:rPr>
+      </w:pPr>
+    </w:p>
+    <w:p>
+      <w:pPr>
+        <w:pStyle w:val="ListParagraph"/>
+        <w:bidi/>
+        <w:rPr>
+          <w:rtl/>
+          <w:lang w:bidi="ar-EG"/>
+        </w:rPr>
+      </w:pPr>
+    </w:p>
+    <w:p>
+      <w:pPr>
+        <w:pStyle w:val="ListParagraph"/>
+        <w:bidi/>
+        <w:rPr>
+          <w:rtl/>
+          <w:lang w:bidi="ar-EG"/>
+        </w:rPr>
+      </w:pPr>
+    </w:p>
+    <w:p>
+      <w:pPr>
+        <w:pStyle w:val="ListParagraph"/>
+        <w:bidi/>
+        <w:rPr>
+          <w:rtl/>
+          <w:lang w:bidi="ar-EG"/>
+        </w:rPr>
+      </w:pPr>
+    </w:p>
+    <w:p>
+      <w:pPr>
+        <w:pStyle w:val="ListParagraph"/>
+        <w:bidi/>
+        <w:rPr>
+          <w:rtl/>
+          <w:lang w:bidi="ar-EG"/>
+        </w:rPr>
+      </w:pPr>
+    </w:p>
+    <w:p>
+      <w:pPr>
+        <w:pStyle w:val="ListParagraph"/>
+        <w:bidi/>
+        <w:rPr>
+          <w:rtl/>
+          <w:lang w:bidi="ar-EG"/>
+        </w:rPr>
+      </w:pPr>
+    </w:p>
+    <w:p>
+      <w:pPr>
+        <w:pStyle w:val="ListParagraph"/>
+        <w:bidi/>
+        <w:rPr>
+          <w:rtl/>
+          <w:lang w:bidi="ar-EG"/>
+        </w:rPr>
+      </w:pPr>
+    </w:p>
+    <w:p>
+      <w:pPr>
+        <w:pStyle w:val="ListParagraph"/>
+        <w:bidi/>
+        <w:rPr>
+          <w:rtl/>
+          <w:lang w:bidi="ar-EG"/>
+        </w:rPr>
+      </w:pPr>
+    </w:p>
+    <w:p>
+      <w:pPr>
+        <w:pStyle w:val="ListParagraph"/>
+        <w:bidi/>
+        <w:rPr>
+          <w:rtl/>
+          <w:lang w:bidi="ar-EG"/>
+        </w:rPr>
+      </w:pPr>
+    </w:p>
+    <w:p>
+      <w:pPr>
+        <w:pStyle w:val="ListParagraph"/>
+        <w:bidi/>
+        <w:rPr>
+          <w:rtl/>
+          <w:lang w:bidi="ar-EG"/>
+        </w:rPr>
+      </w:pPr>
+    </w:p>
+    <w:p>
+      <w:pPr>
+        <w:pStyle w:val="ListParagraph"/>
+        <w:bidi/>
+        <w:rPr>
+          <w:rtl/>
+          <w:lang w:bidi="ar-EG"/>
+        </w:rPr>
+      </w:pPr>
+    </w:p>
+    <w:p>
+      <w:pPr>
+        <w:pStyle w:val="ListParagraph"/>
+        <w:bidi/>
+        <w:rPr>
+          <w:rtl/>
+          <w:lang w:bidi="ar-EG"/>
+        </w:rPr>
+      </w:pPr>
+    </w:p>
+    <w:p>
+      <w:pPr>
+        <w:pStyle w:val="ListParagraph"/>
+        <w:bidi/>
+        <w:rPr>
+          <w:rtl/>
+          <w:lang w:bidi="ar-EG"/>
+        </w:rPr>
+      </w:pPr>
+    </w:p>
+    <w:p>
+      <w:pPr>
+        <w:pStyle w:val="ListParagraph"/>
+        <w:bidi/>
+        <w:rPr>
+          <w:rtl/>
+          <w:lang w:bidi="ar-EG"/>
+        </w:rPr>
+      </w:pPr>
+    </w:p>
+    <w:p>
+      <w:pPr>
+        <w:pStyle w:val="ListParagraph"/>
+        <w:bidi/>
+        <w:rPr>
+          <w:rtl/>
+          <w:lang w:bidi="ar-EG"/>
+        </w:rPr>
+      </w:pPr>
+    </w:p>
+    <w:p>
+      <w:pPr>
+        <w:pStyle w:val="ListParagraph"/>
+        <w:bidi/>
+        <w:rPr>
+          <w:rtl/>
+          <w:lang w:bidi="ar-EG"/>
+        </w:rPr>
+      </w:pPr>
+    </w:p>
+    <w:p>
+      <w:pPr>
+        <w:pStyle w:val="ListParagraph"/>
+        <w:bidi/>
+        <w:rPr>
+          <w:rtl/>
+          <w:lang w:bidi="ar-EG"/>
+        </w:rPr>
+      </w:pPr>
+    </w:p>
+    <w:p>
+      <w:pPr>
+        <w:pStyle w:val="ListParagraph"/>
+        <w:bidi/>
+        <w:rPr>
+          <w:rtl/>
+          <w:lang w:bidi="ar-EG"/>
+        </w:rPr>
+      </w:pPr>
+    </w:p>
+    <w:p>
+      <w:pPr>
+        <w:pStyle w:val="ListParagraph"/>
+        <w:bidi/>
+        <w:rPr>
+          <w:rtl/>
+          <w:lang w:bidi="ar-EG"/>
+        </w:rPr>
+      </w:pPr>
+    </w:p>
+    <w:p>
+      <w:pPr>
+        <w:pStyle w:val="ListParagraph"/>
+        <w:bidi/>
+        <w:rPr>
+          <w:rtl/>
+          <w:lang w:bidi="ar-EG"/>
+        </w:rPr>
+      </w:pPr>
+    </w:p>
+    <w:p>
+      <w:pPr>
+        <w:pStyle w:val="ListParagraph"/>
+        <w:bidi/>
+        <w:rPr>
+          <w:rtl/>
+          <w:lang w:bidi="ar-EG"/>
+        </w:rPr>
+      </w:pPr>
+    </w:p>
+    <w:p>
+      <w:pPr>
+        <w:pStyle w:val="ListParagraph"/>
+        <w:bidi/>
+        <w:rPr>
+          <w:rtl/>
+          <w:lang w:bidi="ar-EG"/>
+        </w:rPr>
+      </w:pPr>
+    </w:p>
+    <w:p>
+      <w:pPr>
+        <w:pStyle w:val="ListParagraph"/>
+        <w:bidi/>
+        <w:rPr>
+          <w:rtl/>
+          <w:lang w:bidi="ar-EG"/>
+        </w:rPr>
+      </w:pPr>
+    </w:p>
+    <w:p>
+      <w:pPr>
+        <w:pStyle w:val="ListParagraph"/>
+        <w:bidi/>
+        <w:rPr>
+          <w:rtl/>
+          <w:lang w:bidi="ar-EG"/>
+        </w:rPr>
+      </w:pPr>
+    </w:p>
+    <w:p>
+      <w:pPr>
+        <w:pStyle w:val="ListParagraph"/>
+        <w:bidi/>
+        <w:rPr>
+          <w:rtl/>
+          <w:lang w:bidi="ar-EG"/>
+        </w:rPr>
+      </w:pPr>
+    </w:p>
+    <w:p>
+      <w:pPr>
+        <w:pStyle w:val="ListParagraph"/>
+        <w:bidi/>
+        <w:rPr>
+          <w:rtl/>
+          <w:lang w:bidi="ar-EG"/>
+        </w:rPr>
+      </w:pPr>
+    </w:p>
+    <w:p>
+      <w:pPr>
+        <w:pStyle w:val="ListParagraph"/>
+        <w:bidi/>
+        <w:rPr>
+          <w:rtl/>
+          <w:lang w:bidi="ar-EG"/>
+        </w:rPr>
+      </w:pPr>
+    </w:p>
+    <w:p>
+      <w:pPr>
+        <w:pStyle w:val="ListParagraph"/>
+        <w:bidi/>
+        <w:rPr>
+          <w:rtl/>
+          <w:lang w:bidi="ar-EG"/>
+        </w:rPr>
+      </w:pPr>
+    </w:p>
+    <w:p>
+      <w:pPr>
+        <w:pStyle w:val="ListParagraph"/>
+        <w:bidi/>
+        <w:rPr>
+          <w:rtl/>
+          <w:lang w:bidi="ar-EG"/>
+        </w:rPr>
+      </w:pPr>
+    </w:p>
+    <w:p>
+      <w:pPr>
+        <w:pStyle w:val="ListParagraph"/>
+        <w:bidi/>
+        <w:rPr>
+          <w:rtl/>
+          <w:lang w:bidi="ar-EG"/>
+        </w:rPr>
+      </w:pPr>
+    </w:p>
+    <w:p>
+      <w:pPr>
+        <w:pStyle w:val="ListParagraph"/>
+        <w:bidi/>
+        <w:rPr>
+          <w:rtl/>
+          <w:lang w:bidi="ar-EG"/>
+        </w:rPr>
+      </w:pPr>
+    </w:p>
+    <w:p>
+      <w:pPr>
+        <w:pStyle w:val="ListParagraph"/>
+        <w:bidi/>
+        <w:rPr>
+          <w:rtl/>
+          <w:lang w:bidi="ar-EG"/>
+        </w:rPr>
+      </w:pPr>
+    </w:p>
+    <w:p>
+      <w:pPr>
+        <w:pStyle w:val="ListParagraph"/>
+        <w:bidi/>
+        <w:rPr>
+          <w:rtl/>
+          <w:lang w:bidi="ar-EG"/>
+        </w:rPr>
+      </w:pPr>
+    </w:p>
+    <w:p>
+      <w:pPr>
+        <w:pStyle w:val="ListParagraph"/>
+        <w:bidi/>
+        <w:rPr>
+          <w:rtl/>
+          <w:lang w:bidi="ar-EG"/>
+        </w:rPr>
+      </w:pPr>
+    </w:p>
+    <w:p>
+      <w:pPr>
+        <w:pStyle w:val="ListParagraph"/>
+        <w:bidi/>
+        <w:rPr>
+          <w:rtl/>
+          <w:lang w:bidi="ar-EG"/>
+        </w:rPr>
+      </w:pPr>
+    </w:p>
+    <w:p>
+      <w:pPr>
+        <w:pStyle w:val="ListParagraph"/>
+        <w:bidi/>
+        <w:rPr>
+          <w:rtl/>
+          <w:lang w:bidi="ar-EG"/>
+        </w:rPr>
+      </w:pPr>
+    </w:p>
+    <w:p>
+      <w:pPr>
+        <w:pStyle w:val="ListParagraph"/>
+        <w:bidi/>
+        <w:rPr>
+          <w:rtl/>
+          <w:lang w:bidi="ar-EG"/>
+        </w:rPr>
+      </w:pPr>
+    </w:p>
+    <w:p>
+      <w:pPr>
+        <w:pStyle w:val="ListParagraph"/>
+        <w:bidi/>
+        <w:rPr>
           <w:rtl/>
           <w:lang w:bidi="ar-EG"/>
         </w:rPr>
       </w:pPr>
     </w:p>
     <w:sectPr>
-      <w:footerReference w:type="default" r:id="rId22"/>
+      <w:footerReference w:type="default" r:id="rId23"/>
       <w:pgSz w:w="12240" w:h="15840"/>
       <w:pgMar w:top="1440" w:right="1440" w:bottom="1440" w:left="1440" w:header="720" w:footer="720" w:gutter="0"/>
       <w:pgBorders w:offsetFrom="page">
@@ -10894,7 +11570,7 @@
               <w:sz w:val="18"/>
               <w:szCs w:val="18"/>
             </w:rPr>
-            <w:t>2</w:t>
+            <w:t>9</w:t>
           </w:r>
           <w:r>
             <w:rPr>
@@ -14386,6 +15062,7 @@
     <w:rsid w:val="00690A6B"/>
     <w:rsid w:val="00696AA9"/>
     <w:rsid w:val="006A337F"/>
+    <w:rsid w:val="006E4D4D"/>
     <w:rsid w:val="00710638"/>
     <w:rsid w:val="007504BB"/>
     <w:rsid w:val="00784C38"/>
@@ -15194,7 +15871,7 @@
 </file>
 
 <file path=customXml/itemProps2.xml><?xml version="1.0" encoding="utf-8"?>
-<ds:datastoreItem xmlns:ds="http://schemas.openxmlformats.org/officeDocument/2006/customXml" ds:itemID="{33F7EE9B-F6C0-4477-A811-5AC04D96CA84}">
+<ds:datastoreItem xmlns:ds="http://schemas.openxmlformats.org/officeDocument/2006/customXml" ds:itemID="{03511C34-37C6-47E3-8ACF-EB4932795013}">
   <ds:schemaRefs>
     <ds:schemaRef ds:uri="http://schemas.openxmlformats.org/officeDocument/2006/bibliography"/>
   </ds:schemaRefs>

</xml_diff>

<commit_message>
notes 2.2 more info structure  DP part2
</commit_message>
<xml_diff>
--- a/9-Structure DP part2.docx
+++ b/9-Structure DP part2.docx
@@ -6866,7 +6866,15 @@
           <w:rtl/>
           <w:lang w:bidi="ar-EG"/>
         </w:rPr>
-        <w:t xml:space="preserve"> ف النص ال هى     </w:t>
+        <w:t xml:space="preserve"> ف النص </w:t>
+      </w:r>
+      <w:r>
+        <w:rPr>
+          <w:rFonts w:hint="cs"/>
+          <w:rtl/>
+          <w:lang w:bidi="ar-EG"/>
+        </w:rPr>
+        <w:t xml:space="preserve"> هى     </w:t>
       </w:r>
       <w:r>
         <w:rPr>
@@ -9687,7 +9695,7 @@
           <w:rtl/>
           <w:lang w:bidi="ar-EG"/>
         </w:rPr>
-        <w:t xml:space="preserve">وماسنجر واسلاك ف نفس الوقت ف كده هضيف 2كلاس تانى مع ال </w:t>
+        <w:t xml:space="preserve">وماسنجر ف نفس الوقت ف كده هضيف 2كلاس تانى مع ال </w:t>
       </w:r>
       <w:r>
         <w:rPr>
@@ -10010,6 +10018,3099 @@
         </w:rPr>
         <w:t xml:space="preserve"> برضو  جواه ومش هعيد تانى ليه .   </w:t>
       </w:r>
+    </w:p>
+    <w:p>
+      <w:pPr>
+        <w:pStyle w:val="ListParagraph"/>
+        <w:numPr>
+          <w:ilvl w:val="0"/>
+          <w:numId w:val="11"/>
+        </w:numPr>
+        <w:bidi/>
+        <w:rPr>
+          <w:rtl/>
+          <w:lang w:bidi="ar-EG"/>
+        </w:rPr>
+      </w:pPr>
+      <w:r>
+        <w:rPr>
+          <w:rFonts w:hint="cs"/>
+          <w:rtl/>
+          <w:lang w:bidi="ar-EG"/>
+        </w:rPr>
+        <w:t xml:space="preserve">وانا بشرح دلوقتى هوضلك ازاى اقدر  ابعت  ميل ورساله فيس بوك وكمان رساله </w:t>
+      </w:r>
+      <w:r>
+        <w:rPr>
+          <w:lang w:bidi="ar-EG"/>
+        </w:rPr>
+        <w:t>sms</w:t>
+      </w:r>
+      <w:r>
+        <w:rPr>
+          <w:rFonts w:hint="cs"/>
+          <w:rtl/>
+          <w:lang w:bidi="ar-EG"/>
+        </w:rPr>
+        <w:t xml:space="preserve"> تلت حجات مع بعض من غير محتاج اعمل</w:t>
+      </w:r>
+      <w:r>
+        <w:rPr>
+          <w:lang w:bidi="ar-EG"/>
+        </w:rPr>
+        <w:t xml:space="preserve">class </w:t>
+      </w:r>
+      <w:r>
+        <w:rPr>
+          <w:rFonts w:hint="cs"/>
+          <w:rtl/>
+          <w:lang w:bidi="ar-EG"/>
+        </w:rPr>
+        <w:t xml:space="preserve"> جديد  لو واخد بالك هتلاحظ ان التصميم دة شبه اول حل عملته الى كان فيه  3</w:t>
+      </w:r>
+      <w:r>
+        <w:rPr>
+          <w:lang w:bidi="ar-EG"/>
+        </w:rPr>
+        <w:t xml:space="preserve">class </w:t>
+      </w:r>
+      <w:r>
+        <w:rPr>
+          <w:rFonts w:hint="cs"/>
+          <w:rtl/>
+          <w:lang w:bidi="ar-EG"/>
+        </w:rPr>
+        <w:t xml:space="preserve"> كلهم بيورثه من </w:t>
+      </w:r>
+      <w:r>
+        <w:rPr>
+          <w:lang w:bidi="ar-EG"/>
+        </w:rPr>
+        <w:t xml:space="preserve">notification </w:t>
+      </w:r>
+      <w:r>
+        <w:rPr>
+          <w:rFonts w:hint="cs"/>
+          <w:rtl/>
+          <w:lang w:bidi="ar-EG"/>
+        </w:rPr>
+        <w:t xml:space="preserve"> على طول وكل الى عملته عنا ان ضفت  </w:t>
+      </w:r>
+      <w:r>
+        <w:rPr>
+          <w:lang w:bidi="ar-EG"/>
+        </w:rPr>
+        <w:t xml:space="preserve">layer </w:t>
+      </w:r>
+      <w:r>
+        <w:rPr>
+          <w:rFonts w:hint="cs"/>
+          <w:rtl/>
+          <w:lang w:bidi="ar-EG"/>
+        </w:rPr>
+        <w:t xml:space="preserve"> جديدة نروح بقا </w:t>
+      </w:r>
+      <w:r>
+        <w:rPr>
+          <w:rFonts w:hint="cs"/>
+          <w:rtl/>
+          <w:lang w:bidi="ar-EG"/>
+        </w:rPr>
+        <w:t>للشرح</w:t>
+      </w:r>
+      <w:r>
+        <w:rPr>
+          <w:rFonts w:hint="cs"/>
+          <w:rtl/>
+          <w:lang w:bidi="ar-EG"/>
+        </w:rPr>
+        <w:t xml:space="preserve"> يغاالى . </w:t>
+      </w:r>
+    </w:p>
+    <w:p>
+      <w:pPr>
+        <w:pStyle w:val="ListParagraph"/>
+        <w:bidi/>
+        <w:rPr>
+          <w:rtl/>
+          <w:lang w:bidi="ar-EG"/>
+        </w:rPr>
+      </w:pPr>
+    </w:p>
+    <w:p>
+      <w:pPr>
+        <w:pStyle w:val="ListParagraph"/>
+        <w:numPr>
+          <w:ilvl w:val="0"/>
+          <w:numId w:val="11"/>
+        </w:numPr>
+        <w:bidi/>
+        <w:rPr>
+          <w:rtl/>
+          <w:lang w:bidi="ar-EG"/>
+        </w:rPr>
+      </w:pPr>
+      <w:r>
+        <w:rPr>
+          <w:rFonts w:hint="cs"/>
+          <w:rtl/>
+          <w:lang w:bidi="ar-EG"/>
+        </w:rPr>
+        <w:t>شايف الكام  سطر دول  هم ال هعمله لو عاوز ابعت تلت رسايل ميل و</w:t>
+      </w:r>
+      <w:r>
+        <w:rPr>
+          <w:lang w:bidi="ar-EG"/>
+        </w:rPr>
+        <w:t>sms</w:t>
+      </w:r>
+      <w:r>
+        <w:rPr>
+          <w:rFonts w:hint="cs"/>
+          <w:rtl/>
+          <w:lang w:bidi="ar-EG"/>
+        </w:rPr>
+        <w:t xml:space="preserve"> وفيسوبك . ودة كله بفضل ال </w:t>
+      </w:r>
+      <w:r>
+        <w:rPr>
+          <w:lang w:bidi="ar-EG"/>
+        </w:rPr>
+        <w:t>layer</w:t>
+      </w:r>
+      <w:r>
+        <w:rPr>
+          <w:rFonts w:hint="cs"/>
+          <w:rtl/>
+          <w:lang w:bidi="ar-EG"/>
+        </w:rPr>
+        <w:t xml:space="preserve"> .</w:t>
+      </w:r>
+      <w:r>
+        <w:rPr>
+          <w:noProof/>
+        </w:rPr>
+        <w:t xml:space="preserve"> </w:t>
+      </w:r>
+    </w:p>
+    <w:p>
+      <w:pPr>
+        <w:pStyle w:val="ListParagraph"/>
+        <w:bidi/>
+        <w:rPr>
+          <w:rtl/>
+          <w:lang w:bidi="ar-EG"/>
+        </w:rPr>
+      </w:pPr>
+      <w:r>
+        <w:rPr>
+          <w:rFonts w:cs="Arial"/>
+          <w:rtl/>
+          <w:lang w:bidi="ar-EG"/>
+        </w:rPr>
+        <w:drawing>
+          <wp:anchor distT="0" distB="0" distL="114300" distR="114300" simplePos="0" relativeHeight="251680768" behindDoc="0" locked="0" layoutInCell="1" allowOverlap="1" wp14:anchorId="65A5FBCC" wp14:editId="2BB99FE5">
+            <wp:simplePos x="0" y="0"/>
+            <wp:positionH relativeFrom="column">
+              <wp:posOffset>-170815</wp:posOffset>
+            </wp:positionH>
+            <wp:positionV relativeFrom="paragraph">
+              <wp:posOffset>78740</wp:posOffset>
+            </wp:positionV>
+            <wp:extent cx="4445000" cy="1274613"/>
+            <wp:effectExtent l="0" t="0" r="0" b="1905"/>
+            <wp:wrapNone/>
+            <wp:docPr id="46" name="Picture 46"/>
+            <wp:cNvGraphicFramePr>
+              <a:graphicFrameLocks xmlns:a="http://schemas.openxmlformats.org/drawingml/2006/main" noChangeAspect="1"/>
+            </wp:cNvGraphicFramePr>
+            <a:graphic xmlns:a="http://schemas.openxmlformats.org/drawingml/2006/main">
+              <a:graphicData uri="http://schemas.openxmlformats.org/drawingml/2006/picture">
+                <pic:pic xmlns:pic="http://schemas.openxmlformats.org/drawingml/2006/picture">
+                  <pic:nvPicPr>
+                    <pic:cNvPr id="1" name=""/>
+                    <pic:cNvPicPr/>
+                  </pic:nvPicPr>
+                  <pic:blipFill>
+                    <a:blip r:embed="rId23">
+                      <a:extLst>
+                        <a:ext uri="{28A0092B-C50C-407E-A947-70E740481C1C}">
+                          <a14:useLocalDpi xmlns:a14="http://schemas.microsoft.com/office/drawing/2010/main" val="0"/>
+                        </a:ext>
+                      </a:extLst>
+                    </a:blip>
+                    <a:stretch>
+                      <a:fillRect/>
+                    </a:stretch>
+                  </pic:blipFill>
+                  <pic:spPr>
+                    <a:xfrm>
+                      <a:off x="0" y="0"/>
+                      <a:ext cx="4445000" cy="1274613"/>
+                    </a:xfrm>
+                    <a:prstGeom prst="rect">
+                      <a:avLst/>
+                    </a:prstGeom>
+                  </pic:spPr>
+                </pic:pic>
+              </a:graphicData>
+            </a:graphic>
+            <wp14:sizeRelH relativeFrom="margin">
+              <wp14:pctWidth>0</wp14:pctWidth>
+            </wp14:sizeRelH>
+            <wp14:sizeRelV relativeFrom="margin">
+              <wp14:pctHeight>0</wp14:pctHeight>
+            </wp14:sizeRelV>
+          </wp:anchor>
+        </w:drawing>
+      </w:r>
+    </w:p>
+    <w:p>
+      <w:pPr>
+        <w:pStyle w:val="ListParagraph"/>
+        <w:bidi/>
+        <w:rPr>
+          <w:rtl/>
+          <w:lang w:bidi="ar-EG"/>
+        </w:rPr>
+      </w:pPr>
+    </w:p>
+    <w:p>
+      <w:pPr>
+        <w:pStyle w:val="ListParagraph"/>
+        <w:bidi/>
+        <w:rPr>
+          <w:rtl/>
+          <w:lang w:bidi="ar-EG"/>
+        </w:rPr>
+      </w:pPr>
+    </w:p>
+    <w:p>
+      <w:pPr>
+        <w:pStyle w:val="ListParagraph"/>
+        <w:bidi/>
+        <w:rPr>
+          <w:rtl/>
+          <w:lang w:bidi="ar-EG"/>
+        </w:rPr>
+      </w:pPr>
+    </w:p>
+    <w:p>
+      <w:pPr>
+        <w:pStyle w:val="ListParagraph"/>
+        <w:bidi/>
+        <w:rPr>
+          <w:rtl/>
+          <w:lang w:bidi="ar-EG"/>
+        </w:rPr>
+      </w:pPr>
+    </w:p>
+    <w:p>
+      <w:pPr>
+        <w:pStyle w:val="ListParagraph"/>
+        <w:bidi/>
+        <w:rPr>
+          <w:rtl/>
+          <w:lang w:bidi="ar-EG"/>
+        </w:rPr>
+      </w:pPr>
+    </w:p>
+    <w:p>
+      <w:pPr>
+        <w:pStyle w:val="ListParagraph"/>
+        <w:bidi/>
+        <w:rPr>
+          <w:rtl/>
+          <w:lang w:bidi="ar-EG"/>
+        </w:rPr>
+      </w:pPr>
+    </w:p>
+    <w:p>
+      <w:pPr>
+        <w:pStyle w:val="ListParagraph"/>
+        <w:bidi/>
+        <w:rPr>
+          <w:rtl/>
+          <w:lang w:bidi="ar-EG"/>
+        </w:rPr>
+      </w:pPr>
+    </w:p>
+    <w:p>
+      <w:pPr>
+        <w:pStyle w:val="ListParagraph"/>
+        <w:bidi/>
+        <w:rPr>
+          <w:rtl/>
+          <w:lang w:bidi="ar-EG"/>
+        </w:rPr>
+      </w:pPr>
+    </w:p>
+    <w:p>
+      <w:pPr>
+        <w:pStyle w:val="ListParagraph"/>
+        <w:bidi/>
+        <w:rPr>
+          <w:rtl/>
+          <w:lang w:bidi="ar-EG"/>
+        </w:rPr>
+      </w:pPr>
+      <w:r>
+        <w:rPr>
+          <w:rFonts w:hint="cs"/>
+          <w:rtl/>
+          <w:lang w:bidi="ar-EG"/>
+        </w:rPr>
+        <w:t xml:space="preserve">ف الاسكرين انا عملت </w:t>
+      </w:r>
+      <w:r>
+        <w:rPr>
+          <w:lang w:bidi="ar-EG"/>
+        </w:rPr>
+        <w:t xml:space="preserve">object </w:t>
+      </w:r>
+      <w:r>
+        <w:rPr>
+          <w:rFonts w:hint="cs"/>
+          <w:rtl/>
+          <w:lang w:bidi="ar-EG"/>
+        </w:rPr>
+        <w:t xml:space="preserve"> من </w:t>
+      </w:r>
+      <w:r>
+        <w:rPr>
+          <w:lang w:bidi="ar-EG"/>
+        </w:rPr>
+        <w:t>facebook</w:t>
+      </w:r>
+      <w:r>
+        <w:rPr>
+          <w:rFonts w:hint="cs"/>
+          <w:rtl/>
+          <w:lang w:bidi="ar-EG"/>
+        </w:rPr>
+        <w:t xml:space="preserve"> وبعتله </w:t>
+      </w:r>
+      <w:r>
+        <w:rPr>
+          <w:lang w:bidi="ar-EG"/>
+        </w:rPr>
+        <w:t xml:space="preserve">object </w:t>
+      </w:r>
+      <w:r>
+        <w:rPr>
+          <w:rFonts w:hint="cs"/>
+          <w:rtl/>
+          <w:lang w:bidi="ar-EG"/>
+        </w:rPr>
+        <w:t xml:space="preserve"> من </w:t>
+      </w:r>
+      <w:r>
+        <w:rPr>
+          <w:lang w:bidi="ar-EG"/>
+        </w:rPr>
+        <w:t xml:space="preserve">notifier </w:t>
+      </w:r>
+      <w:r>
+        <w:rPr>
+          <w:rFonts w:hint="cs"/>
+          <w:rtl/>
+          <w:lang w:bidi="ar-EG"/>
+        </w:rPr>
+        <w:t xml:space="preserve"> وده العادى وشرحته من شويه . الجديدى بقا ان عملت </w:t>
+      </w:r>
+      <w:r>
+        <w:rPr>
+          <w:lang w:bidi="ar-EG"/>
+        </w:rPr>
+        <w:t xml:space="preserve">object </w:t>
+      </w:r>
+      <w:r>
+        <w:rPr>
+          <w:rFonts w:hint="cs"/>
+          <w:rtl/>
+          <w:lang w:bidi="ar-EG"/>
+        </w:rPr>
+        <w:t xml:space="preserve"> من  </w:t>
+      </w:r>
+      <w:r>
+        <w:rPr>
+          <w:lang w:bidi="ar-EG"/>
+        </w:rPr>
+        <w:t>sms</w:t>
+      </w:r>
+      <w:r>
+        <w:rPr>
+          <w:rFonts w:hint="cs"/>
+          <w:rtl/>
+          <w:lang w:bidi="ar-EG"/>
+        </w:rPr>
+        <w:t xml:space="preserve"> وبعتله </w:t>
+      </w:r>
+      <w:r>
+        <w:rPr>
+          <w:lang w:bidi="ar-EG"/>
+        </w:rPr>
+        <w:t xml:space="preserve">object </w:t>
+      </w:r>
+      <w:r>
+        <w:rPr>
+          <w:rFonts w:hint="cs"/>
+          <w:rtl/>
+          <w:lang w:bidi="ar-EG"/>
+        </w:rPr>
+        <w:t xml:space="preserve"> من </w:t>
+      </w:r>
+      <w:r>
+        <w:rPr>
+          <w:lang w:bidi="ar-EG"/>
+        </w:rPr>
+        <w:t>Facebook</w:t>
+      </w:r>
+      <w:r>
+        <w:rPr>
+          <w:lang w:bidi="ar-EG"/>
+        </w:rPr>
+        <w:t xml:space="preserve"> </w:t>
+      </w:r>
+      <w:r>
+        <w:rPr>
+          <w:rFonts w:hint="cs"/>
+          <w:rtl/>
+          <w:lang w:bidi="ar-EG"/>
+        </w:rPr>
+        <w:t xml:space="preserve"> !!!!!! لو بتسئل نفسك  هو ازاى بعت </w:t>
+      </w:r>
+      <w:r>
+        <w:rPr>
+          <w:lang w:bidi="ar-EG"/>
+        </w:rPr>
+        <w:t xml:space="preserve">object </w:t>
+      </w:r>
+      <w:r>
+        <w:rPr>
+          <w:rFonts w:hint="cs"/>
+          <w:rtl/>
+          <w:lang w:bidi="ar-EG"/>
+        </w:rPr>
+        <w:t xml:space="preserve"> من </w:t>
+      </w:r>
+      <w:r>
+        <w:rPr>
+          <w:lang w:bidi="ar-EG"/>
+        </w:rPr>
+        <w:t xml:space="preserve">facebook </w:t>
+      </w:r>
+      <w:r>
+        <w:rPr>
+          <w:rFonts w:hint="cs"/>
+          <w:rtl/>
+          <w:lang w:bidi="ar-EG"/>
+        </w:rPr>
+        <w:t xml:space="preserve">مع ان اصلا  </w:t>
+      </w:r>
+      <w:r>
+        <w:rPr>
+          <w:lang w:bidi="ar-EG"/>
+        </w:rPr>
+        <w:t>sms</w:t>
+      </w:r>
+      <w:r>
+        <w:rPr>
+          <w:rFonts w:hint="cs"/>
+          <w:rtl/>
+          <w:lang w:bidi="ar-EG"/>
+        </w:rPr>
+        <w:t xml:space="preserve"> باخد </w:t>
+      </w:r>
+      <w:r>
+        <w:rPr>
+          <w:lang w:bidi="ar-EG"/>
+        </w:rPr>
+        <w:t xml:space="preserve">object </w:t>
+      </w:r>
+      <w:r>
+        <w:rPr>
+          <w:rFonts w:hint="cs"/>
+          <w:rtl/>
+          <w:lang w:bidi="ar-EG"/>
+        </w:rPr>
+        <w:t xml:space="preserve"> من </w:t>
+      </w:r>
+      <w:r>
+        <w:rPr>
+          <w:lang w:bidi="ar-EG"/>
+        </w:rPr>
+        <w:t xml:space="preserve">notification </w:t>
+      </w:r>
+      <w:r>
+        <w:rPr>
+          <w:rFonts w:hint="cs"/>
+          <w:rtl/>
+          <w:lang w:bidi="ar-EG"/>
+        </w:rPr>
+        <w:t xml:space="preserve"> اقلك ان </w:t>
+      </w:r>
+      <w:r>
+        <w:rPr>
+          <w:lang w:bidi="ar-EG"/>
+        </w:rPr>
+        <w:t xml:space="preserve">facebook </w:t>
+      </w:r>
+      <w:r>
+        <w:rPr>
+          <w:rFonts w:hint="cs"/>
+          <w:rtl/>
+          <w:lang w:bidi="ar-EG"/>
+        </w:rPr>
+        <w:t xml:space="preserve"> يعتبر  </w:t>
+      </w:r>
+      <w:r>
+        <w:rPr>
+          <w:lang w:bidi="ar-EG"/>
+        </w:rPr>
+        <w:t>notifier</w:t>
+      </w:r>
+      <w:r>
+        <w:rPr>
+          <w:rFonts w:hint="cs"/>
+          <w:rtl/>
+          <w:lang w:bidi="ar-EG"/>
+        </w:rPr>
+        <w:t xml:space="preserve"> عشان </w:t>
+      </w:r>
+      <w:r>
+        <w:rPr>
+          <w:lang w:bidi="ar-EG"/>
+        </w:rPr>
+        <w:t xml:space="preserve">facebook </w:t>
+      </w:r>
+      <w:r>
+        <w:rPr>
+          <w:rFonts w:hint="cs"/>
+          <w:rtl/>
+          <w:lang w:bidi="ar-EG"/>
+        </w:rPr>
+        <w:t xml:space="preserve"> </w:t>
+      </w:r>
+      <w:r>
+        <w:rPr>
+          <w:rFonts w:hint="cs"/>
+          <w:rtl/>
+          <w:lang w:bidi="ar-EG"/>
+        </w:rPr>
+        <w:t xml:space="preserve">وارث من </w:t>
+      </w:r>
+      <w:r>
+        <w:rPr>
+          <w:lang w:bidi="ar-EG"/>
+        </w:rPr>
+        <w:t>notifier</w:t>
+      </w:r>
+      <w:r>
+        <w:rPr>
+          <w:rFonts w:hint="cs"/>
+          <w:rtl/>
+          <w:lang w:bidi="ar-EG"/>
+        </w:rPr>
+        <w:t xml:space="preserve"> فعادى ابعت </w:t>
+      </w:r>
+      <w:r>
+        <w:rPr>
+          <w:lang w:bidi="ar-EG"/>
+        </w:rPr>
+        <w:t xml:space="preserve">object </w:t>
+      </w:r>
+      <w:r>
+        <w:rPr>
+          <w:rFonts w:hint="cs"/>
+          <w:rtl/>
+          <w:lang w:bidi="ar-EG"/>
+        </w:rPr>
+        <w:t xml:space="preserve"> من </w:t>
+      </w:r>
+      <w:r>
+        <w:rPr>
+          <w:lang w:bidi="ar-EG"/>
+        </w:rPr>
+        <w:t xml:space="preserve">facebook </w:t>
+      </w:r>
+      <w:r>
+        <w:rPr>
+          <w:rFonts w:hint="cs"/>
+          <w:rtl/>
+          <w:lang w:bidi="ar-EG"/>
+        </w:rPr>
+        <w:t xml:space="preserve"> بدال</w:t>
+      </w:r>
+      <w:r>
+        <w:rPr>
+          <w:lang w:bidi="ar-EG"/>
+        </w:rPr>
+        <w:t xml:space="preserve">notifier </w:t>
+      </w:r>
+      <w:r>
+        <w:rPr>
+          <w:rFonts w:hint="cs"/>
+          <w:rtl/>
+          <w:lang w:bidi="ar-EG"/>
+        </w:rPr>
+        <w:t xml:space="preserve"> . طيب تعاله نشوف دة هيفيدنى ف ايه ؟ </w:t>
+      </w:r>
+    </w:p>
+    <w:p>
+      <w:pPr>
+        <w:pStyle w:val="ListParagraph"/>
+        <w:bidi/>
+        <w:rPr>
+          <w:rtl/>
+          <w:lang w:bidi="ar-EG"/>
+        </w:rPr>
+      </w:pPr>
+    </w:p>
+    <w:p>
+      <w:pPr>
+        <w:pStyle w:val="ListParagraph"/>
+        <w:numPr>
+          <w:ilvl w:val="0"/>
+          <w:numId w:val="11"/>
+        </w:numPr>
+        <w:bidi/>
+        <w:rPr>
+          <w:rFonts w:hint="cs"/>
+          <w:lang w:bidi="ar-EG"/>
+        </w:rPr>
+      </w:pPr>
+      <w:r>
+        <w:rPr>
+          <w:rFonts w:hint="cs"/>
+          <w:rtl/>
+          <w:lang w:bidi="ar-EG"/>
+        </w:rPr>
+        <w:t xml:space="preserve">ف لما اعمل </w:t>
+      </w:r>
+      <w:r>
+        <w:rPr>
+          <w:lang w:bidi="ar-EG"/>
+        </w:rPr>
+        <w:t>sms.send ()</w:t>
+      </w:r>
+      <w:r>
+        <w:rPr>
+          <w:rFonts w:hint="cs"/>
+          <w:rtl/>
+          <w:lang w:bidi="ar-EG"/>
+        </w:rPr>
+        <w:t xml:space="preserve"> : اول حاجة </w:t>
+      </w:r>
+      <w:r>
+        <w:rPr>
+          <w:lang w:bidi="ar-EG"/>
+        </w:rPr>
+        <w:t xml:space="preserve">object </w:t>
+      </w:r>
+      <w:r>
+        <w:rPr>
+          <w:rFonts w:hint="cs"/>
+          <w:rtl/>
+          <w:lang w:bidi="ar-EG"/>
+        </w:rPr>
+        <w:t xml:space="preserve"> بتاع </w:t>
+      </w:r>
+      <w:r>
+        <w:rPr>
+          <w:lang w:bidi="ar-EG"/>
+        </w:rPr>
+        <w:t>facebook</w:t>
+      </w:r>
+      <w:r>
+        <w:rPr>
+          <w:rFonts w:hint="cs"/>
+          <w:rtl/>
+          <w:lang w:bidi="ar-EG"/>
+        </w:rPr>
+        <w:t xml:space="preserve"> الى بعته ف ال </w:t>
+      </w:r>
+      <w:r>
+        <w:rPr>
+          <w:lang w:bidi="ar-EG"/>
+        </w:rPr>
+        <w:t>contractor</w:t>
+      </w:r>
+      <w:r>
+        <w:rPr>
+          <w:rFonts w:hint="cs"/>
+          <w:rtl/>
+          <w:lang w:bidi="ar-EG"/>
+        </w:rPr>
+        <w:t xml:space="preserve"> هيروح </w:t>
+      </w:r>
+      <w:r>
+        <w:rPr>
+          <w:lang w:bidi="ar-EG"/>
+        </w:rPr>
+        <w:t xml:space="preserve">basedecrator </w:t>
+      </w:r>
+      <w:r>
+        <w:rPr>
+          <w:rFonts w:hint="cs"/>
+          <w:rtl/>
+          <w:lang w:bidi="ar-EG"/>
+        </w:rPr>
+        <w:t xml:space="preserve"> ف  كدة ال</w:t>
+      </w:r>
+      <w:r>
+        <w:rPr>
+          <w:lang w:bidi="ar-EG"/>
+        </w:rPr>
+        <w:t xml:space="preserve"> </w:t>
+      </w:r>
+      <w:r>
+        <w:rPr>
+          <w:lang w:bidi="ar-EG"/>
+        </w:rPr>
+        <w:t xml:space="preserve">basedecrator </w:t>
+      </w:r>
+      <w:r>
+        <w:rPr>
+          <w:rFonts w:hint="cs"/>
+          <w:rtl/>
+          <w:lang w:bidi="ar-EG"/>
+        </w:rPr>
+        <w:t xml:space="preserve"> </w:t>
+      </w:r>
+      <w:r>
+        <w:rPr>
+          <w:rFonts w:hint="cs"/>
+          <w:rtl/>
+          <w:lang w:bidi="ar-EG"/>
+        </w:rPr>
+        <w:t xml:space="preserve">معاه </w:t>
+      </w:r>
+      <w:r>
+        <w:rPr>
+          <w:lang w:bidi="ar-EG"/>
+        </w:rPr>
+        <w:t xml:space="preserve">object </w:t>
+      </w:r>
+      <w:r>
+        <w:rPr>
+          <w:rFonts w:hint="cs"/>
+          <w:rtl/>
+          <w:lang w:bidi="ar-EG"/>
+        </w:rPr>
+        <w:t xml:space="preserve"> من </w:t>
+      </w:r>
+      <w:r>
+        <w:rPr>
+          <w:lang w:bidi="ar-EG"/>
+        </w:rPr>
+        <w:t>face</w:t>
+      </w:r>
+      <w:r>
+        <w:rPr>
+          <w:rFonts w:hint="cs"/>
+          <w:rtl/>
+          <w:lang w:bidi="ar-EG"/>
+        </w:rPr>
+        <w:t xml:space="preserve"> وشايفه على انه </w:t>
+      </w:r>
+      <w:r>
+        <w:rPr>
+          <w:lang w:bidi="ar-EG"/>
+        </w:rPr>
+        <w:t xml:space="preserve">notifier </w:t>
+      </w:r>
+      <w:r>
+        <w:rPr>
+          <w:rFonts w:hint="cs"/>
+          <w:rtl/>
+          <w:lang w:bidi="ar-EG"/>
+        </w:rPr>
+        <w:t xml:space="preserve"> </w:t>
+      </w:r>
+      <w:r>
+        <w:rPr>
+          <w:rFonts w:hint="cs"/>
+          <w:b/>
+          <w:bCs/>
+          <w:rtl/>
+          <w:lang w:bidi="ar-EG"/>
+        </w:rPr>
+        <w:t>.</w:t>
+      </w:r>
+      <w:r>
+        <w:rPr>
+          <w:rFonts w:hint="cs"/>
+          <w:b/>
+          <w:bCs/>
+          <w:rtl/>
+          <w:lang w:bidi="ar-EG"/>
+        </w:rPr>
+        <w:t xml:space="preserve">ف لما  تيجى انت   من </w:t>
+      </w:r>
+      <w:r>
+        <w:rPr>
+          <w:b/>
+          <w:bCs/>
+          <w:lang w:bidi="ar-EG"/>
+        </w:rPr>
+        <w:t>object</w:t>
+      </w:r>
+      <w:r>
+        <w:rPr>
+          <w:rFonts w:hint="cs"/>
+          <w:b/>
+          <w:bCs/>
+          <w:rtl/>
+          <w:lang w:bidi="ar-EG"/>
+        </w:rPr>
+        <w:t xml:space="preserve"> ال </w:t>
+      </w:r>
+      <w:r>
+        <w:rPr>
+          <w:b/>
+          <w:bCs/>
+          <w:lang w:bidi="ar-EG"/>
+        </w:rPr>
+        <w:t>sms</w:t>
+      </w:r>
+      <w:r>
+        <w:rPr>
+          <w:rFonts w:hint="cs"/>
+          <w:b/>
+          <w:bCs/>
+          <w:rtl/>
+          <w:lang w:bidi="ar-EG"/>
+        </w:rPr>
+        <w:t xml:space="preserve"> وتكتب </w:t>
+      </w:r>
+      <w:r>
+        <w:rPr>
+          <w:b/>
+          <w:bCs/>
+          <w:lang w:bidi="ar-EG"/>
+        </w:rPr>
+        <w:t>sms.send</w:t>
+      </w:r>
+      <w:r>
+        <w:rPr>
+          <w:rFonts w:hint="cs"/>
+          <w:rtl/>
+          <w:lang w:bidi="ar-EG"/>
+        </w:rPr>
+        <w:t>:</w:t>
+      </w:r>
+      <w:r>
+        <w:rPr>
+          <w:rFonts w:hint="cs"/>
+          <w:rtl/>
+          <w:lang w:bidi="ar-EG"/>
+        </w:rPr>
+        <w:t xml:space="preserve">  </w:t>
+      </w:r>
+    </w:p>
+    <w:p>
+      <w:pPr>
+        <w:pStyle w:val="ListParagraph"/>
+        <w:numPr>
+          <w:ilvl w:val="0"/>
+          <w:numId w:val="15"/>
+        </w:numPr>
+        <w:bidi/>
+        <w:rPr>
+          <w:lang w:bidi="ar-EG"/>
+        </w:rPr>
+      </w:pPr>
+      <w:r>
+        <w:rPr>
+          <w:rFonts w:hint="cs"/>
+          <w:rtl/>
+          <w:lang w:bidi="ar-EG"/>
+        </w:rPr>
+        <w:t xml:space="preserve">اول حاجة هيعملها ان ينداه على </w:t>
+      </w:r>
+      <w:r>
+        <w:rPr>
+          <w:lang w:bidi="ar-EG"/>
+        </w:rPr>
+        <w:t xml:space="preserve">base.send </w:t>
+      </w:r>
+      <w:r>
+        <w:rPr>
+          <w:rFonts w:hint="cs"/>
+          <w:rtl/>
+          <w:lang w:bidi="ar-EG"/>
+        </w:rPr>
+        <w:t xml:space="preserve"> ف ال </w:t>
+      </w:r>
+      <w:r>
+        <w:rPr>
+          <w:lang w:bidi="ar-EG"/>
+        </w:rPr>
+        <w:t xml:space="preserve">base </w:t>
+      </w:r>
+      <w:r>
+        <w:rPr>
+          <w:rFonts w:hint="cs"/>
+          <w:rtl/>
+          <w:lang w:bidi="ar-EG"/>
+        </w:rPr>
+        <w:t xml:space="preserve"> هنا هو ال </w:t>
+      </w:r>
+      <w:r>
+        <w:rPr>
+          <w:lang w:bidi="ar-EG"/>
+        </w:rPr>
+        <w:t xml:space="preserve">basedecrator </w:t>
+      </w:r>
+      <w:r>
+        <w:rPr>
+          <w:rFonts w:hint="cs"/>
+          <w:rtl/>
+          <w:lang w:bidi="ar-EG"/>
+        </w:rPr>
+        <w:t xml:space="preserve"> </w:t>
+      </w:r>
+      <w:r>
+        <w:rPr>
+          <w:lang w:bidi="ar-EG"/>
+        </w:rPr>
+        <w:t xml:space="preserve"> </w:t>
+      </w:r>
+    </w:p>
+    <w:p>
+      <w:pPr>
+        <w:pStyle w:val="ListParagraph"/>
+        <w:numPr>
+          <w:ilvl w:val="0"/>
+          <w:numId w:val="15"/>
+        </w:numPr>
+        <w:bidi/>
+        <w:rPr>
+          <w:rFonts w:hint="cs"/>
+          <w:lang w:bidi="ar-EG"/>
+        </w:rPr>
+      </w:pPr>
+      <w:r>
+        <w:rPr>
+          <w:rFonts w:hint="cs"/>
+          <w:rtl/>
+          <w:lang w:bidi="ar-EG"/>
+        </w:rPr>
+        <w:t xml:space="preserve">طيب ال </w:t>
+      </w:r>
+      <w:r>
+        <w:rPr>
+          <w:lang w:bidi="ar-EG"/>
+        </w:rPr>
+        <w:t xml:space="preserve">basedecrator </w:t>
+      </w:r>
+      <w:r>
+        <w:rPr>
+          <w:rFonts w:hint="cs"/>
+          <w:rtl/>
+          <w:lang w:bidi="ar-EG"/>
+        </w:rPr>
+        <w:t xml:space="preserve"> دلوقتى حواه </w:t>
+      </w:r>
+      <w:r>
+        <w:rPr>
+          <w:lang w:bidi="ar-EG"/>
+        </w:rPr>
+        <w:t xml:space="preserve">object </w:t>
+      </w:r>
+      <w:r>
+        <w:rPr>
+          <w:rFonts w:hint="cs"/>
+          <w:rtl/>
+          <w:lang w:bidi="ar-EG"/>
+        </w:rPr>
+        <w:t xml:space="preserve"> من </w:t>
+      </w:r>
+      <w:r>
+        <w:rPr>
+          <w:lang w:bidi="ar-EG"/>
+        </w:rPr>
+        <w:t xml:space="preserve">facebook </w:t>
+      </w:r>
+      <w:r>
+        <w:rPr>
+          <w:rFonts w:hint="cs"/>
+          <w:rtl/>
+          <w:lang w:bidi="ar-EG"/>
+        </w:rPr>
+        <w:t xml:space="preserve"> ف جوة ال </w:t>
+      </w:r>
+      <w:r>
+        <w:rPr>
+          <w:lang w:bidi="ar-EG"/>
+        </w:rPr>
+        <w:t xml:space="preserve">base </w:t>
+      </w:r>
+      <w:r>
+        <w:rPr>
+          <w:rFonts w:hint="cs"/>
+          <w:rtl/>
+          <w:lang w:bidi="ar-EG"/>
+        </w:rPr>
+        <w:t xml:space="preserve"> لما تنادى داله ال </w:t>
+      </w:r>
+      <w:r>
+        <w:rPr>
+          <w:lang w:bidi="ar-EG"/>
+        </w:rPr>
+        <w:t>send</w:t>
+      </w:r>
+      <w:r>
+        <w:rPr>
+          <w:rFonts w:hint="cs"/>
+          <w:rtl/>
+          <w:lang w:bidi="ar-EG"/>
+        </w:rPr>
+        <w:t xml:space="preserve"> </w:t>
+      </w:r>
+      <w:r>
+        <w:rPr>
+          <w:rFonts w:hint="cs"/>
+          <w:rtl/>
+          <w:lang w:bidi="ar-EG"/>
+        </w:rPr>
+        <w:t xml:space="preserve">هيروح </w:t>
+      </w:r>
+      <w:r>
+        <w:rPr>
+          <w:rFonts w:hint="cs"/>
+          <w:rtl/>
+          <w:lang w:bidi="ar-EG"/>
+        </w:rPr>
+        <w:t xml:space="preserve">لداله </w:t>
+      </w:r>
+      <w:r>
+        <w:rPr>
+          <w:lang w:bidi="ar-EG"/>
+        </w:rPr>
+        <w:t xml:space="preserve">send </w:t>
+      </w:r>
+      <w:r>
+        <w:rPr>
+          <w:rFonts w:hint="cs"/>
+          <w:rtl/>
+          <w:lang w:bidi="ar-EG"/>
+        </w:rPr>
+        <w:t xml:space="preserve"> بتاعه ال </w:t>
+      </w:r>
+      <w:r>
+        <w:rPr>
+          <w:lang w:bidi="ar-EG"/>
+        </w:rPr>
+        <w:t>facebook</w:t>
+      </w:r>
+      <w:r>
+        <w:rPr>
+          <w:rFonts w:hint="cs"/>
+          <w:rtl/>
+          <w:lang w:bidi="ar-EG"/>
+        </w:rPr>
+        <w:t xml:space="preserve"> </w:t>
+      </w:r>
+    </w:p>
+    <w:p>
+      <w:pPr>
+        <w:pStyle w:val="ListParagraph"/>
+        <w:numPr>
+          <w:ilvl w:val="0"/>
+          <w:numId w:val="15"/>
+        </w:numPr>
+        <w:bidi/>
+        <w:rPr>
+          <w:lang w:bidi="ar-EG"/>
+        </w:rPr>
+      </w:pPr>
+      <w:r>
+        <w:rPr>
+          <w:rFonts w:hint="cs"/>
+          <w:rtl/>
+          <w:lang w:bidi="ar-EG"/>
+        </w:rPr>
+        <w:t xml:space="preserve">داله </w:t>
+      </w:r>
+      <w:r>
+        <w:rPr>
+          <w:lang w:bidi="ar-EG"/>
+        </w:rPr>
+        <w:t xml:space="preserve">send </w:t>
+      </w:r>
+      <w:r>
+        <w:rPr>
+          <w:rFonts w:hint="cs"/>
+          <w:rtl/>
+          <w:lang w:bidi="ar-EG"/>
+        </w:rPr>
+        <w:t xml:space="preserve"> الى جوة ال </w:t>
+      </w:r>
+      <w:r>
+        <w:rPr>
+          <w:lang w:bidi="ar-EG"/>
+        </w:rPr>
+        <w:t>facebook</w:t>
+      </w:r>
+      <w:r>
+        <w:rPr>
+          <w:rFonts w:hint="cs"/>
+          <w:rtl/>
+          <w:lang w:bidi="ar-EG"/>
+        </w:rPr>
+        <w:t xml:space="preserve"> بتنادم داله ال </w:t>
+      </w:r>
+      <w:r>
+        <w:rPr>
+          <w:lang w:bidi="ar-EG"/>
+        </w:rPr>
+        <w:t xml:space="preserve">base.send </w:t>
+      </w:r>
+      <w:r>
+        <w:rPr>
+          <w:rFonts w:hint="cs"/>
+          <w:rtl/>
+          <w:lang w:bidi="ar-EG"/>
+        </w:rPr>
+        <w:t xml:space="preserve"> يعنى هتروح تانى ال </w:t>
+      </w:r>
+      <w:r>
+        <w:rPr>
+          <w:lang w:bidi="ar-EG"/>
+        </w:rPr>
+        <w:t xml:space="preserve">basedecrator </w:t>
+      </w:r>
+      <w:r>
+        <w:rPr>
+          <w:rFonts w:hint="cs"/>
+          <w:rtl/>
+          <w:lang w:bidi="ar-EG"/>
+        </w:rPr>
+        <w:t xml:space="preserve"> </w:t>
+      </w:r>
+    </w:p>
+    <w:p>
+      <w:pPr>
+        <w:pStyle w:val="ListParagraph"/>
+        <w:numPr>
+          <w:ilvl w:val="0"/>
+          <w:numId w:val="15"/>
+        </w:numPr>
+        <w:bidi/>
+        <w:rPr>
+          <w:rtl/>
+          <w:lang w:bidi="ar-EG"/>
+        </w:rPr>
+      </w:pPr>
+      <w:r>
+        <w:rPr>
+          <w:rFonts w:hint="cs"/>
+          <w:rtl/>
+          <w:lang w:bidi="ar-EG"/>
+        </w:rPr>
+        <w:t>داله ال</w:t>
+      </w:r>
+      <w:r>
+        <w:rPr>
+          <w:lang w:bidi="ar-EG"/>
+        </w:rPr>
+        <w:t xml:space="preserve">send </w:t>
+      </w:r>
+      <w:r>
+        <w:rPr>
+          <w:rFonts w:hint="cs"/>
+          <w:rtl/>
+          <w:lang w:bidi="ar-EG"/>
+        </w:rPr>
+        <w:t xml:space="preserve"> بتاعه ال </w:t>
+      </w:r>
+      <w:r>
+        <w:rPr>
+          <w:lang w:bidi="ar-EG"/>
+        </w:rPr>
+        <w:t xml:space="preserve">basedecrator </w:t>
+      </w:r>
+      <w:r>
+        <w:rPr>
+          <w:rFonts w:hint="cs"/>
+          <w:rtl/>
+          <w:lang w:bidi="ar-EG"/>
+        </w:rPr>
+        <w:t xml:space="preserve"> </w:t>
+      </w:r>
+      <w:r>
+        <w:rPr>
+          <w:rFonts w:hint="cs"/>
+          <w:rtl/>
+          <w:lang w:bidi="ar-EG"/>
+        </w:rPr>
+        <w:t>المرة  دى هتروح ل</w:t>
+      </w:r>
+      <w:r>
+        <w:rPr>
+          <w:lang w:bidi="ar-EG"/>
+        </w:rPr>
+        <w:t xml:space="preserve">object </w:t>
+      </w:r>
+      <w:r>
+        <w:rPr>
+          <w:rFonts w:hint="cs"/>
+          <w:rtl/>
+          <w:lang w:bidi="ar-EG"/>
+        </w:rPr>
+        <w:t xml:space="preserve"> بتاع </w:t>
+      </w:r>
+      <w:r>
+        <w:rPr>
+          <w:lang w:bidi="ar-EG"/>
+        </w:rPr>
+        <w:t xml:space="preserve">notifier </w:t>
+      </w:r>
+      <w:r>
+        <w:rPr>
+          <w:rFonts w:hint="cs"/>
+          <w:rtl/>
+          <w:lang w:bidi="ar-EG"/>
+        </w:rPr>
+        <w:t xml:space="preserve"> وتنادى داله</w:t>
+      </w:r>
+      <w:r>
+        <w:rPr>
+          <w:lang w:bidi="ar-EG"/>
+        </w:rPr>
+        <w:t>sned</w:t>
+      </w:r>
+      <w:r>
+        <w:rPr>
+          <w:rFonts w:hint="cs"/>
+          <w:rtl/>
+          <w:lang w:bidi="ar-EG"/>
+        </w:rPr>
+        <w:t xml:space="preserve"> الى بتبعت ميل . وبعد كدة هنرجع بقا  لكلاس </w:t>
+      </w:r>
+      <w:r>
+        <w:rPr>
+          <w:lang w:bidi="ar-EG"/>
+        </w:rPr>
+        <w:t xml:space="preserve">facebook </w:t>
+      </w:r>
+      <w:r>
+        <w:rPr>
+          <w:rFonts w:hint="cs"/>
+          <w:rtl/>
+          <w:lang w:bidi="ar-EG"/>
+        </w:rPr>
+        <w:t xml:space="preserve"> ونشوف  ف حاجة  ف داله ال</w:t>
+      </w:r>
+      <w:r>
+        <w:rPr>
+          <w:lang w:bidi="ar-EG"/>
+        </w:rPr>
+        <w:t xml:space="preserve">send </w:t>
+      </w:r>
+      <w:r>
+        <w:rPr>
+          <w:rFonts w:hint="cs"/>
+          <w:rtl/>
+          <w:lang w:bidi="ar-EG"/>
+        </w:rPr>
+        <w:t xml:space="preserve"> بعد  ال</w:t>
+      </w:r>
+      <w:r>
+        <w:rPr>
+          <w:lang w:bidi="ar-EG"/>
+        </w:rPr>
+        <w:t xml:space="preserve"> </w:t>
+      </w:r>
+      <w:r>
+        <w:rPr>
+          <w:lang w:bidi="ar-EG"/>
+        </w:rPr>
+        <w:t>base.send</w:t>
+      </w:r>
+      <w:r>
+        <w:rPr>
+          <w:rFonts w:hint="cs"/>
+          <w:rtl/>
+          <w:lang w:bidi="ar-EG"/>
+        </w:rPr>
+        <w:t xml:space="preserve"> هنلاقى ايوة وفى داله بتبعت رساله ماسنجر ف هنفزها وبكدة نبقا خلصنا كل حاجة ف ال فيسبوك ف هنرج للاخ الى ندهنى يعنى هنرجع ل</w:t>
+      </w:r>
+      <w:r>
+        <w:rPr>
+          <w:lang w:bidi="ar-EG"/>
+        </w:rPr>
+        <w:t>sms class</w:t>
+      </w:r>
+      <w:r>
+        <w:rPr>
+          <w:rFonts w:hint="cs"/>
+          <w:rtl/>
+          <w:lang w:bidi="ar-EG"/>
+        </w:rPr>
+        <w:t xml:space="preserve"> ونشوف ف حاجة بعد ال </w:t>
+      </w:r>
+      <w:r>
+        <w:rPr>
+          <w:lang w:bidi="ar-EG"/>
+        </w:rPr>
+        <w:t>base.send</w:t>
+      </w:r>
+      <w:r>
+        <w:rPr>
+          <w:lang w:bidi="ar-EG"/>
+        </w:rPr>
+        <w:t xml:space="preserve"> </w:t>
+      </w:r>
+      <w:r>
+        <w:rPr>
+          <w:rFonts w:hint="cs"/>
+          <w:rtl/>
+          <w:lang w:bidi="ar-EG"/>
+        </w:rPr>
+        <w:t xml:space="preserve"> هنلاقى ايوة ف  داله بتبعت رساله </w:t>
+      </w:r>
+      <w:r>
+        <w:rPr>
+          <w:lang w:bidi="ar-EG"/>
+        </w:rPr>
+        <w:t>sms</w:t>
+      </w:r>
+      <w:r>
+        <w:rPr>
+          <w:rFonts w:hint="cs"/>
+          <w:rtl/>
+          <w:lang w:bidi="ar-EG"/>
+        </w:rPr>
+        <w:t xml:space="preserve"> هنفزها وبكدة نبقا خلصنا خلاص  يعمنا . عارف انك اتلغبط ف مش هسيبك متقلقش  تابع بس . </w:t>
+      </w:r>
+    </w:p>
+    <w:p>
+      <w:pPr>
+        <w:pStyle w:val="ListParagraph"/>
+        <w:numPr>
+          <w:ilvl w:val="0"/>
+          <w:numId w:val="11"/>
+        </w:numPr>
+        <w:bidi/>
+        <w:rPr>
+          <w:b/>
+          <w:bCs/>
+          <w:rtl/>
+          <w:lang w:bidi="ar-EG"/>
+        </w:rPr>
+      </w:pPr>
+      <w:r>
+        <w:rPr>
+          <w:rFonts w:hint="cs"/>
+          <w:rtl/>
+          <w:lang w:bidi="ar-EG"/>
+        </w:rPr>
+        <w:lastRenderedPageBreak/>
+        <w:t xml:space="preserve">هرسملك الخطوات الى فاتت يصحبى  والموضع  شبه الركرجن .  وبختصار قبل متشوف الرسمه الموضع كله ان  كل كلاس من التلاته الى ورسين من </w:t>
+      </w:r>
+      <w:r>
+        <w:rPr>
+          <w:lang w:bidi="ar-EG"/>
+        </w:rPr>
+        <w:t xml:space="preserve">baseDecrator </w:t>
+      </w:r>
+      <w:r>
+        <w:rPr>
+          <w:rFonts w:hint="cs"/>
+          <w:rtl/>
+          <w:lang w:bidi="ar-EG"/>
+        </w:rPr>
+        <w:t xml:space="preserve"> جواهم داله بتنادم  على ال</w:t>
+      </w:r>
+      <w:r>
+        <w:rPr>
+          <w:lang w:bidi="ar-EG"/>
+        </w:rPr>
+        <w:t xml:space="preserve"> </w:t>
+      </w:r>
+      <w:r>
+        <w:rPr>
+          <w:lang w:bidi="ar-EG"/>
+        </w:rPr>
+        <w:t xml:space="preserve">baseDecrator </w:t>
+      </w:r>
+      <w:r>
+        <w:rPr>
+          <w:rFonts w:hint="cs"/>
+          <w:rtl/>
+          <w:lang w:bidi="ar-EG"/>
+        </w:rPr>
+        <w:t xml:space="preserve"> </w:t>
+      </w:r>
+      <w:r>
+        <w:rPr>
+          <w:rFonts w:hint="cs"/>
+          <w:rtl/>
+          <w:lang w:bidi="ar-EG"/>
+        </w:rPr>
+        <w:t>وجوة ال</w:t>
+      </w:r>
+      <w:r>
+        <w:rPr>
+          <w:lang w:bidi="ar-EG"/>
+        </w:rPr>
+        <w:t xml:space="preserve"> </w:t>
+      </w:r>
+      <w:r>
+        <w:rPr>
+          <w:lang w:bidi="ar-EG"/>
+        </w:rPr>
+        <w:t xml:space="preserve">baseDecrator </w:t>
+      </w:r>
+      <w:r>
+        <w:rPr>
+          <w:rFonts w:hint="cs"/>
+          <w:rtl/>
+          <w:lang w:bidi="ar-EG"/>
+        </w:rPr>
+        <w:t xml:space="preserve"> </w:t>
+      </w:r>
+      <w:r>
+        <w:rPr>
+          <w:rFonts w:hint="cs"/>
+          <w:rtl/>
+          <w:lang w:bidi="ar-EG"/>
+        </w:rPr>
+        <w:t xml:space="preserve">بيكون ف </w:t>
+      </w:r>
+      <w:r>
+        <w:rPr>
+          <w:lang w:bidi="ar-EG"/>
+        </w:rPr>
+        <w:t xml:space="preserve">object </w:t>
+      </w:r>
+      <w:r>
+        <w:rPr>
+          <w:rFonts w:hint="cs"/>
+          <w:rtl/>
+          <w:lang w:bidi="ar-EG"/>
+        </w:rPr>
+        <w:t xml:space="preserve">من كلاس من نوع </w:t>
+      </w:r>
+      <w:r>
+        <w:rPr>
+          <w:lang w:bidi="ar-EG"/>
+        </w:rPr>
+        <w:t xml:space="preserve">notifier </w:t>
+      </w:r>
+      <w:r>
+        <w:rPr>
+          <w:rFonts w:hint="cs"/>
+          <w:rtl/>
+          <w:lang w:bidi="ar-EG"/>
+        </w:rPr>
+        <w:t xml:space="preserve"> يعنى اى كلاس من التلاته </w:t>
+      </w:r>
+      <w:r>
+        <w:rPr>
+          <w:lang w:bidi="ar-EG"/>
+        </w:rPr>
+        <w:t xml:space="preserve">sms,face,slack </w:t>
+      </w:r>
+      <w:r>
+        <w:rPr>
+          <w:rFonts w:hint="cs"/>
+          <w:rtl/>
+          <w:lang w:bidi="ar-EG"/>
+        </w:rPr>
+        <w:t xml:space="preserve"> ف كلاس </w:t>
+      </w:r>
+      <w:r>
+        <w:rPr>
+          <w:lang w:bidi="ar-EG"/>
+        </w:rPr>
+        <w:t xml:space="preserve">baseDecrator </w:t>
+      </w:r>
+      <w:r>
+        <w:rPr>
+          <w:rFonts w:hint="cs"/>
+          <w:rtl/>
+          <w:lang w:bidi="ar-EG"/>
+        </w:rPr>
+        <w:t xml:space="preserve"> </w:t>
+      </w:r>
+      <w:r>
+        <w:rPr>
+          <w:rFonts w:hint="cs"/>
+          <w:rtl/>
+          <w:lang w:bidi="ar-EG"/>
+        </w:rPr>
+        <w:t>حسب ال</w:t>
+      </w:r>
+      <w:r>
+        <w:rPr>
+          <w:lang w:bidi="ar-EG"/>
+        </w:rPr>
+        <w:t xml:space="preserve">object </w:t>
+      </w:r>
+      <w:r>
+        <w:rPr>
+          <w:rFonts w:hint="cs"/>
+          <w:rtl/>
+          <w:lang w:bidi="ar-EG"/>
+        </w:rPr>
+        <w:t xml:space="preserve"> الى جواه بيروح ينادم داله </w:t>
+      </w:r>
+      <w:r>
+        <w:rPr>
+          <w:lang w:bidi="ar-EG"/>
+        </w:rPr>
+        <w:t xml:space="preserve">send </w:t>
+      </w:r>
+      <w:r>
+        <w:rPr>
+          <w:rFonts w:hint="cs"/>
+          <w:rtl/>
+          <w:lang w:bidi="ar-EG"/>
+        </w:rPr>
+        <w:t xml:space="preserve"> بتاعته. </w:t>
+      </w:r>
+      <w:r>
+        <w:rPr>
+          <w:rFonts w:hint="cs"/>
+          <w:b/>
+          <w:bCs/>
+          <w:rtl/>
+          <w:lang w:bidi="ar-EG"/>
+        </w:rPr>
+        <w:t>ف كدة ال</w:t>
+      </w:r>
+      <w:r>
+        <w:rPr>
+          <w:rFonts w:hint="cs"/>
+          <w:b/>
+          <w:bCs/>
+          <w:rtl/>
+          <w:lang w:bidi="ar-EG"/>
+        </w:rPr>
+        <w:t>كلاس الى من نوع</w:t>
+      </w:r>
+      <w:r>
+        <w:rPr>
+          <w:b/>
+          <w:bCs/>
+          <w:lang w:bidi="ar-EG"/>
+        </w:rPr>
+        <w:t xml:space="preserve">notifier </w:t>
+      </w:r>
+      <w:r>
+        <w:rPr>
+          <w:b/>
+          <w:bCs/>
+          <w:lang w:bidi="ar-EG"/>
+        </w:rPr>
+        <w:t xml:space="preserve"> </w:t>
+      </w:r>
+      <w:r>
+        <w:rPr>
+          <w:rFonts w:hint="cs"/>
+          <w:b/>
+          <w:bCs/>
+          <w:rtl/>
+          <w:lang w:bidi="ar-EG"/>
+        </w:rPr>
+        <w:t xml:space="preserve"> </w:t>
+      </w:r>
+      <w:r>
+        <w:rPr>
+          <w:rFonts w:hint="cs"/>
+          <w:b/>
+          <w:bCs/>
+          <w:rtl/>
+          <w:lang w:bidi="ar-EG"/>
+        </w:rPr>
+        <w:t xml:space="preserve">"وارث من </w:t>
+      </w:r>
+      <w:r>
+        <w:rPr>
+          <w:b/>
+          <w:bCs/>
+          <w:lang w:bidi="ar-EG"/>
+        </w:rPr>
+        <w:t xml:space="preserve">notifier </w:t>
+      </w:r>
+      <w:r>
+        <w:rPr>
+          <w:rFonts w:hint="cs"/>
+          <w:b/>
+          <w:bCs/>
+          <w:rtl/>
+          <w:lang w:bidi="ar-EG"/>
+        </w:rPr>
+        <w:t xml:space="preserve"> " </w:t>
+      </w:r>
+      <w:r>
+        <w:rPr>
+          <w:rFonts w:hint="cs"/>
+          <w:b/>
+          <w:bCs/>
+          <w:rtl/>
+          <w:lang w:bidi="ar-EG"/>
+        </w:rPr>
+        <w:t>بيروح  لل</w:t>
+      </w:r>
+      <w:r>
+        <w:rPr>
+          <w:b/>
+          <w:bCs/>
+          <w:lang w:bidi="ar-EG"/>
+        </w:rPr>
+        <w:t xml:space="preserve"> </w:t>
+      </w:r>
+      <w:r>
+        <w:rPr>
+          <w:b/>
+          <w:bCs/>
+          <w:lang w:bidi="ar-EG"/>
+        </w:rPr>
+        <w:t xml:space="preserve">baseDecrator </w:t>
+      </w:r>
+      <w:r>
+        <w:rPr>
+          <w:rFonts w:hint="cs"/>
+          <w:b/>
+          <w:bCs/>
+          <w:rtl/>
+          <w:lang w:bidi="ar-EG"/>
+        </w:rPr>
+        <w:t xml:space="preserve"> </w:t>
+      </w:r>
+      <w:r>
+        <w:rPr>
+          <w:rFonts w:hint="cs"/>
+          <w:b/>
+          <w:bCs/>
+          <w:rtl/>
+          <w:lang w:bidi="ar-EG"/>
+        </w:rPr>
+        <w:t xml:space="preserve"> وال </w:t>
+      </w:r>
+      <w:r>
+        <w:rPr>
+          <w:b/>
+          <w:bCs/>
+          <w:lang w:bidi="ar-EG"/>
+        </w:rPr>
+        <w:t xml:space="preserve">baseDecrator </w:t>
+      </w:r>
+      <w:r>
+        <w:rPr>
+          <w:rFonts w:hint="cs"/>
+          <w:b/>
+          <w:bCs/>
+          <w:rtl/>
+          <w:lang w:bidi="ar-EG"/>
+        </w:rPr>
+        <w:t xml:space="preserve"> </w:t>
+      </w:r>
+      <w:r>
+        <w:rPr>
+          <w:rFonts w:hint="cs"/>
+          <w:b/>
+          <w:bCs/>
+          <w:rtl/>
+          <w:lang w:bidi="ar-EG"/>
+        </w:rPr>
+        <w:t xml:space="preserve">بيرجعنى لحاجة من نوع </w:t>
+      </w:r>
+      <w:r>
+        <w:rPr>
+          <w:b/>
+          <w:bCs/>
+          <w:lang w:bidi="ar-EG"/>
+        </w:rPr>
+        <w:t xml:space="preserve">notifier </w:t>
+      </w:r>
+      <w:r>
+        <w:rPr>
+          <w:rFonts w:hint="cs"/>
+          <w:b/>
+          <w:bCs/>
+          <w:rtl/>
+          <w:lang w:bidi="ar-EG"/>
+        </w:rPr>
+        <w:t xml:space="preserve"> تانى</w:t>
+      </w:r>
+    </w:p>
+    <w:p>
+      <w:pPr>
+        <w:pStyle w:val="ListParagraph"/>
+        <w:bidi/>
+        <w:rPr>
+          <w:lang w:bidi="ar-EG"/>
+        </w:rPr>
+      </w:pPr>
+      <w:r>
+        <w:rPr>
+          <w:rFonts w:cs="Arial"/>
+          <w:rtl/>
+          <w:lang w:bidi="ar-EG"/>
+        </w:rPr>
+        <w:drawing>
+          <wp:anchor distT="0" distB="0" distL="114300" distR="114300" simplePos="0" relativeHeight="251683840" behindDoc="0" locked="0" layoutInCell="1" allowOverlap="1" wp14:anchorId="79469687" wp14:editId="2409BFFE">
+            <wp:simplePos x="0" y="0"/>
+            <wp:positionH relativeFrom="column">
+              <wp:posOffset>-279400</wp:posOffset>
+            </wp:positionH>
+            <wp:positionV relativeFrom="paragraph">
+              <wp:posOffset>11430</wp:posOffset>
+            </wp:positionV>
+            <wp:extent cx="4429496" cy="2368550"/>
+            <wp:effectExtent l="0" t="0" r="9525" b="0"/>
+            <wp:wrapNone/>
+            <wp:docPr id="51" name="Picture 51"/>
+            <wp:cNvGraphicFramePr>
+              <a:graphicFrameLocks xmlns:a="http://schemas.openxmlformats.org/drawingml/2006/main" noChangeAspect="1"/>
+            </wp:cNvGraphicFramePr>
+            <a:graphic xmlns:a="http://schemas.openxmlformats.org/drawingml/2006/main">
+              <a:graphicData uri="http://schemas.openxmlformats.org/drawingml/2006/picture">
+                <pic:pic xmlns:pic="http://schemas.openxmlformats.org/drawingml/2006/picture">
+                  <pic:nvPicPr>
+                    <pic:cNvPr id="1" name=""/>
+                    <pic:cNvPicPr/>
+                  </pic:nvPicPr>
+                  <pic:blipFill>
+                    <a:blip r:embed="rId24" cstate="print">
+                      <a:extLst>
+                        <a:ext uri="{28A0092B-C50C-407E-A947-70E740481C1C}">
+                          <a14:useLocalDpi xmlns:a14="http://schemas.microsoft.com/office/drawing/2010/main" val="0"/>
+                        </a:ext>
+                      </a:extLst>
+                    </a:blip>
+                    <a:stretch>
+                      <a:fillRect/>
+                    </a:stretch>
+                  </pic:blipFill>
+                  <pic:spPr>
+                    <a:xfrm>
+                      <a:off x="0" y="0"/>
+                      <a:ext cx="4429496" cy="2368550"/>
+                    </a:xfrm>
+                    <a:prstGeom prst="rect">
+                      <a:avLst/>
+                    </a:prstGeom>
+                  </pic:spPr>
+                </pic:pic>
+              </a:graphicData>
+            </a:graphic>
+          </wp:anchor>
+        </w:drawing>
+      </w:r>
+    </w:p>
+    <w:p>
+      <w:pPr>
+        <w:pStyle w:val="ListParagraph"/>
+        <w:bidi/>
+        <w:rPr>
+          <w:rtl/>
+          <w:lang w:bidi="ar-EG"/>
+        </w:rPr>
+      </w:pPr>
+    </w:p>
+    <w:p>
+      <w:pPr>
+        <w:bidi/>
+        <w:rPr>
+          <w:lang w:bidi="ar-EG"/>
+        </w:rPr>
+      </w:pPr>
+    </w:p>
+    <w:p>
+      <w:pPr>
+        <w:bidi/>
+        <w:rPr>
+          <w:lang w:bidi="ar-EG"/>
+        </w:rPr>
+      </w:pPr>
+    </w:p>
+    <w:p>
+      <w:pPr>
+        <w:bidi/>
+        <w:rPr>
+          <w:lang w:bidi="ar-EG"/>
+        </w:rPr>
+      </w:pPr>
+    </w:p>
+    <w:p>
+      <w:pPr>
+        <w:bidi/>
+        <w:rPr>
+          <w:lang w:bidi="ar-EG"/>
+        </w:rPr>
+      </w:pPr>
+    </w:p>
+    <w:p>
+      <w:pPr>
+        <w:bidi/>
+        <w:rPr>
+          <w:lang w:bidi="ar-EG"/>
+        </w:rPr>
+      </w:pPr>
+    </w:p>
+    <w:p>
+      <w:pPr>
+        <w:bidi/>
+        <w:rPr>
+          <w:lang w:bidi="ar-EG"/>
+        </w:rPr>
+      </w:pPr>
+    </w:p>
+    <w:p>
+      <w:pPr>
+        <w:bidi/>
+        <w:rPr>
+          <w:lang w:bidi="ar-EG"/>
+        </w:rPr>
+      </w:pPr>
+    </w:p>
+    <w:p>
+      <w:pPr>
+        <w:bidi/>
+        <w:rPr>
+          <w:rtl/>
+          <w:lang w:bidi="ar-EG"/>
+        </w:rPr>
+      </w:pPr>
+    </w:p>
+    <w:p>
+      <w:pPr>
+        <w:pStyle w:val="ListParagraph"/>
+        <w:bidi/>
+        <w:rPr>
+          <w:rtl/>
+          <w:lang w:bidi="ar-EG"/>
+        </w:rPr>
+      </w:pPr>
+    </w:p>
+    <w:p>
+      <w:pPr>
+        <w:pStyle w:val="ListParagraph"/>
+        <w:bidi/>
+        <w:rPr>
+          <w:rtl/>
+          <w:lang w:bidi="ar-EG"/>
+        </w:rPr>
+      </w:pPr>
+    </w:p>
+    <w:p>
+      <w:pPr>
+        <w:pStyle w:val="ListParagraph"/>
+        <w:bidi/>
+        <w:rPr>
+          <w:rtl/>
+          <w:lang w:bidi="ar-EG"/>
+        </w:rPr>
+      </w:pPr>
+    </w:p>
+    <w:p>
+      <w:pPr>
+        <w:pStyle w:val="ListParagraph"/>
+        <w:numPr>
+          <w:ilvl w:val="0"/>
+          <w:numId w:val="11"/>
+        </w:numPr>
+        <w:bidi/>
+        <w:rPr>
+          <w:lang w:bidi="ar-EG"/>
+        </w:rPr>
+      </w:pPr>
+      <w:r>
+        <w:rPr>
+          <w:rFonts w:cs="Arial"/>
+          <w:rtl/>
+          <w:lang w:bidi="ar-EG"/>
+        </w:rPr>
+        <w:drawing>
+          <wp:anchor distT="0" distB="0" distL="114300" distR="114300" simplePos="0" relativeHeight="251684864" behindDoc="0" locked="0" layoutInCell="1" allowOverlap="1" wp14:anchorId="30B95E9A" wp14:editId="526F0001">
+            <wp:simplePos x="0" y="0"/>
+            <wp:positionH relativeFrom="column">
+              <wp:posOffset>-209550</wp:posOffset>
+            </wp:positionH>
+            <wp:positionV relativeFrom="paragraph">
+              <wp:posOffset>628015</wp:posOffset>
+            </wp:positionV>
+            <wp:extent cx="4660900" cy="2346883"/>
+            <wp:effectExtent l="0" t="0" r="6350" b="0"/>
+            <wp:wrapNone/>
+            <wp:docPr id="52" name="Picture 52"/>
+            <wp:cNvGraphicFramePr>
+              <a:graphicFrameLocks xmlns:a="http://schemas.openxmlformats.org/drawingml/2006/main" noChangeAspect="1"/>
+            </wp:cNvGraphicFramePr>
+            <a:graphic xmlns:a="http://schemas.openxmlformats.org/drawingml/2006/main">
+              <a:graphicData uri="http://schemas.openxmlformats.org/drawingml/2006/picture">
+                <pic:pic xmlns:pic="http://schemas.openxmlformats.org/drawingml/2006/picture">
+                  <pic:nvPicPr>
+                    <pic:cNvPr id="1" name=""/>
+                    <pic:cNvPicPr/>
+                  </pic:nvPicPr>
+                  <pic:blipFill>
+                    <a:blip r:embed="rId25">
+                      <a:extLst>
+                        <a:ext uri="{28A0092B-C50C-407E-A947-70E740481C1C}">
+                          <a14:useLocalDpi xmlns:a14="http://schemas.microsoft.com/office/drawing/2010/main" val="0"/>
+                        </a:ext>
+                      </a:extLst>
+                    </a:blip>
+                    <a:stretch>
+                      <a:fillRect/>
+                    </a:stretch>
+                  </pic:blipFill>
+                  <pic:spPr>
+                    <a:xfrm>
+                      <a:off x="0" y="0"/>
+                      <a:ext cx="4660900" cy="2346883"/>
+                    </a:xfrm>
+                    <a:prstGeom prst="rect">
+                      <a:avLst/>
+                    </a:prstGeom>
+                  </pic:spPr>
+                </pic:pic>
+              </a:graphicData>
+            </a:graphic>
+          </wp:anchor>
+        </w:drawing>
+      </w:r>
+      <w:r>
+        <w:rPr>
+          <w:rFonts w:hint="cs"/>
+          <w:rtl/>
+          <w:lang w:bidi="ar-EG"/>
+        </w:rPr>
+        <w:t xml:space="preserve">الاسكرن الى فوق دى  بتوضحلك  المراحل بالضيط الى هنمشى عليها . </w:t>
+      </w:r>
+      <w:r>
+        <w:rPr>
+          <w:rFonts w:hint="cs"/>
+          <w:rtl/>
+          <w:lang w:bidi="ar-EG"/>
+        </w:rPr>
+        <w:t xml:space="preserve">وان </w:t>
+      </w:r>
+      <w:r>
+        <w:rPr>
+          <w:lang w:bidi="ar-EG"/>
+        </w:rPr>
+        <w:t>sms</w:t>
+      </w:r>
+      <w:r>
+        <w:rPr>
+          <w:rFonts w:hint="cs"/>
+          <w:rtl/>
+          <w:lang w:bidi="ar-EG"/>
+        </w:rPr>
+        <w:t xml:space="preserve"> نده ال </w:t>
+      </w:r>
+      <w:r>
+        <w:rPr>
+          <w:lang w:bidi="ar-EG"/>
+        </w:rPr>
+        <w:t>baseDec</w:t>
+      </w:r>
+      <w:r>
+        <w:rPr>
+          <w:rFonts w:hint="cs"/>
+          <w:rtl/>
+          <w:lang w:bidi="ar-EG"/>
+        </w:rPr>
+        <w:t xml:space="preserve"> وبعد كدة ال </w:t>
+      </w:r>
+      <w:r>
+        <w:rPr>
+          <w:lang w:bidi="ar-EG"/>
+        </w:rPr>
+        <w:t>baseDec</w:t>
+      </w:r>
+      <w:r>
+        <w:rPr>
+          <w:rFonts w:hint="cs"/>
+          <w:rtl/>
+          <w:lang w:bidi="ar-EG"/>
+        </w:rPr>
+        <w:t xml:space="preserve"> راح </w:t>
+      </w:r>
+      <w:r>
+        <w:rPr>
+          <w:lang w:bidi="ar-EG"/>
+        </w:rPr>
+        <w:t xml:space="preserve"> </w:t>
+      </w:r>
+      <w:r>
+        <w:rPr>
+          <w:rFonts w:hint="cs"/>
+          <w:rtl/>
+          <w:lang w:bidi="ar-EG"/>
+        </w:rPr>
+        <w:t>لل</w:t>
+      </w:r>
+      <w:r>
+        <w:rPr>
+          <w:lang w:bidi="ar-EG"/>
+        </w:rPr>
+        <w:t xml:space="preserve">object  </w:t>
+      </w:r>
+      <w:r>
+        <w:rPr>
+          <w:rFonts w:hint="cs"/>
+          <w:rtl/>
+          <w:lang w:bidi="ar-EG"/>
+        </w:rPr>
+        <w:t xml:space="preserve"> الى اتبعتله من ال </w:t>
+      </w:r>
+      <w:r>
+        <w:rPr>
+          <w:lang w:bidi="ar-EG"/>
+        </w:rPr>
+        <w:t>sms</w:t>
+      </w:r>
+      <w:r>
+        <w:rPr>
+          <w:rFonts w:hint="cs"/>
+          <w:rtl/>
+          <w:lang w:bidi="ar-EG"/>
+        </w:rPr>
+        <w:t xml:space="preserve">  الى </w:t>
+      </w:r>
+      <w:r>
+        <w:rPr>
+          <w:lang w:bidi="ar-EG"/>
+        </w:rPr>
+        <w:t xml:space="preserve">facebook </w:t>
+      </w:r>
+      <w:r>
+        <w:rPr>
+          <w:rFonts w:hint="cs"/>
+          <w:rtl/>
+          <w:lang w:bidi="ar-EG"/>
+        </w:rPr>
+        <w:t xml:space="preserve"> والعمله دى اتكررت تانى يعنى </w:t>
+      </w:r>
+      <w:r>
+        <w:rPr>
+          <w:lang w:bidi="ar-EG"/>
+        </w:rPr>
+        <w:t>face</w:t>
+      </w:r>
+      <w:r>
+        <w:rPr>
+          <w:rFonts w:hint="cs"/>
+          <w:rtl/>
+          <w:lang w:bidi="ar-EG"/>
+        </w:rPr>
+        <w:t xml:space="preserve"> راح لل</w:t>
+      </w:r>
+      <w:r>
+        <w:rPr>
+          <w:rFonts w:hint="cs"/>
+          <w:rtl/>
+          <w:lang w:bidi="ar-EG"/>
+        </w:rPr>
+        <w:t xml:space="preserve"> </w:t>
+      </w:r>
+      <w:r>
+        <w:rPr>
+          <w:lang w:bidi="ar-EG"/>
+        </w:rPr>
+        <w:t xml:space="preserve">dec </w:t>
+      </w:r>
+      <w:r>
+        <w:rPr>
+          <w:rFonts w:hint="cs"/>
+          <w:rtl/>
+          <w:lang w:bidi="ar-EG"/>
+        </w:rPr>
+        <w:t xml:space="preserve">وبعد كدة ال </w:t>
+      </w:r>
+      <w:r>
+        <w:rPr>
+          <w:lang w:bidi="ar-EG"/>
+        </w:rPr>
+        <w:t>dec</w:t>
+      </w:r>
+      <w:r>
+        <w:rPr>
+          <w:rFonts w:hint="cs"/>
+          <w:rtl/>
+          <w:lang w:bidi="ar-EG"/>
+        </w:rPr>
+        <w:t xml:space="preserve"> راح للكلاس الى اتبعتله من ال </w:t>
+      </w:r>
+      <w:r>
+        <w:rPr>
+          <w:lang w:bidi="ar-EG"/>
+        </w:rPr>
+        <w:t>face</w:t>
+      </w:r>
+      <w:r>
+        <w:rPr>
+          <w:rFonts w:hint="cs"/>
+          <w:rtl/>
+          <w:lang w:bidi="ar-EG"/>
+        </w:rPr>
+        <w:t xml:space="preserve"> الى هو  </w:t>
+      </w:r>
+      <w:r>
+        <w:rPr>
+          <w:lang w:bidi="ar-EG"/>
+        </w:rPr>
+        <w:t>notifier</w:t>
+      </w:r>
+      <w:r>
+        <w:rPr>
+          <w:rFonts w:hint="cs"/>
+          <w:rtl/>
+          <w:lang w:bidi="ar-EG"/>
+        </w:rPr>
+        <w:t xml:space="preserve"> وال </w:t>
+      </w:r>
+      <w:r>
+        <w:rPr>
+          <w:lang w:bidi="ar-EG"/>
+        </w:rPr>
+        <w:t>notifier</w:t>
+      </w:r>
+      <w:r>
+        <w:rPr>
+          <w:rFonts w:hint="cs"/>
+          <w:rtl/>
+          <w:lang w:bidi="ar-EG"/>
+        </w:rPr>
+        <w:t xml:space="preserve"> وقف العمليه عندى عشان هو مش </w:t>
+      </w:r>
+      <w:r>
+        <w:rPr>
+          <w:rFonts w:hint="cs"/>
+          <w:rtl/>
+          <w:lang w:bidi="ar-EG"/>
+        </w:rPr>
+        <w:t>جواه</w:t>
+      </w:r>
+      <w:r>
+        <w:rPr>
+          <w:rFonts w:hint="cs"/>
+          <w:rtl/>
+          <w:lang w:bidi="ar-EG"/>
+        </w:rPr>
+        <w:t xml:space="preserve"> </w:t>
+      </w:r>
+      <w:r>
+        <w:rPr>
+          <w:lang w:bidi="ar-EG"/>
+        </w:rPr>
+        <w:t>base.send</w:t>
+      </w:r>
+      <w:r>
+        <w:rPr>
+          <w:rFonts w:hint="cs"/>
+          <w:rtl/>
+          <w:lang w:bidi="ar-EG"/>
+        </w:rPr>
+        <w:t xml:space="preserve"> . </w:t>
+      </w:r>
+      <w:r>
+        <w:rPr>
+          <w:rFonts w:hint="cs"/>
+          <w:rtl/>
+          <w:lang w:bidi="ar-EG"/>
+        </w:rPr>
+        <w:t xml:space="preserve">ودة شكل تانى  عشان التكرار يعلم الشطار </w:t>
+      </w:r>
+    </w:p>
+    <w:p>
+      <w:pPr>
+        <w:pStyle w:val="ListParagraph"/>
+        <w:bidi/>
+        <w:rPr>
+          <w:rtl/>
+          <w:lang w:bidi="ar-EG"/>
+        </w:rPr>
+      </w:pPr>
+    </w:p>
+    <w:p>
+      <w:pPr>
+        <w:pStyle w:val="ListParagraph"/>
+        <w:bidi/>
+        <w:rPr>
+          <w:rtl/>
+          <w:lang w:bidi="ar-EG"/>
+        </w:rPr>
+      </w:pPr>
+    </w:p>
+    <w:p>
+      <w:pPr>
+        <w:pStyle w:val="ListParagraph"/>
+        <w:bidi/>
+        <w:rPr>
+          <w:rtl/>
+          <w:lang w:bidi="ar-EG"/>
+        </w:rPr>
+      </w:pPr>
+    </w:p>
+    <w:p>
+      <w:pPr>
+        <w:pStyle w:val="ListParagraph"/>
+        <w:bidi/>
+        <w:rPr>
+          <w:rtl/>
+          <w:lang w:bidi="ar-EG"/>
+        </w:rPr>
+      </w:pPr>
+    </w:p>
+    <w:p>
+      <w:pPr>
+        <w:pStyle w:val="ListParagraph"/>
+        <w:bidi/>
+        <w:rPr>
+          <w:rtl/>
+          <w:lang w:bidi="ar-EG"/>
+        </w:rPr>
+      </w:pPr>
+    </w:p>
+    <w:p>
+      <w:pPr>
+        <w:pStyle w:val="ListParagraph"/>
+        <w:bidi/>
+        <w:rPr>
+          <w:rtl/>
+          <w:lang w:bidi="ar-EG"/>
+        </w:rPr>
+      </w:pPr>
+    </w:p>
+    <w:p>
+      <w:pPr>
+        <w:pStyle w:val="ListParagraph"/>
+        <w:bidi/>
+        <w:rPr>
+          <w:rtl/>
+          <w:lang w:bidi="ar-EG"/>
+        </w:rPr>
+      </w:pPr>
+    </w:p>
+    <w:p>
+      <w:pPr>
+        <w:pStyle w:val="ListParagraph"/>
+        <w:bidi/>
+        <w:rPr>
+          <w:rtl/>
+          <w:lang w:bidi="ar-EG"/>
+        </w:rPr>
+      </w:pPr>
+    </w:p>
+    <w:p>
+      <w:pPr>
+        <w:pStyle w:val="ListParagraph"/>
+        <w:bidi/>
+        <w:rPr>
+          <w:rtl/>
+          <w:lang w:bidi="ar-EG"/>
+        </w:rPr>
+      </w:pPr>
+    </w:p>
+    <w:p>
+      <w:pPr>
+        <w:pStyle w:val="ListParagraph"/>
+        <w:bidi/>
+        <w:rPr>
+          <w:rtl/>
+          <w:lang w:bidi="ar-EG"/>
+        </w:rPr>
+      </w:pPr>
+    </w:p>
+    <w:p>
+      <w:pPr>
+        <w:pStyle w:val="ListParagraph"/>
+        <w:bidi/>
+        <w:rPr>
+          <w:rtl/>
+          <w:lang w:bidi="ar-EG"/>
+        </w:rPr>
+      </w:pPr>
+    </w:p>
+    <w:p>
+      <w:pPr>
+        <w:pStyle w:val="ListParagraph"/>
+        <w:bidi/>
+        <w:rPr>
+          <w:rtl/>
+          <w:lang w:bidi="ar-EG"/>
+        </w:rPr>
+      </w:pPr>
+    </w:p>
+    <w:p>
+      <w:pPr>
+        <w:pStyle w:val="ListParagraph"/>
+        <w:bidi/>
+        <w:rPr>
+          <w:rtl/>
+          <w:lang w:bidi="ar-EG"/>
+        </w:rPr>
+      </w:pPr>
+    </w:p>
+    <w:p>
+      <w:pPr>
+        <w:pStyle w:val="ListParagraph"/>
+        <w:bidi/>
+        <w:rPr>
+          <w:rtl/>
+          <w:lang w:bidi="ar-EG"/>
+        </w:rPr>
+      </w:pPr>
+    </w:p>
+    <w:p>
+      <w:pPr>
+        <w:pStyle w:val="ListParagraph"/>
+        <w:bidi/>
+        <w:rPr>
+          <w:rtl/>
+          <w:lang w:bidi="ar-EG"/>
+        </w:rPr>
+      </w:pPr>
+    </w:p>
+    <w:p>
+      <w:pPr>
+        <w:pStyle w:val="ListParagraph"/>
+        <w:bidi/>
+        <w:rPr>
+          <w:rtl/>
+          <w:lang w:bidi="ar-EG"/>
+        </w:rPr>
+      </w:pPr>
+    </w:p>
+    <w:p>
+      <w:pPr>
+        <w:pStyle w:val="ListParagraph"/>
+        <w:bidi/>
+        <w:rPr>
+          <w:rtl/>
+          <w:lang w:bidi="ar-EG"/>
+        </w:rPr>
+      </w:pPr>
+    </w:p>
+    <w:p>
+      <w:pPr>
+        <w:pStyle w:val="ListParagraph"/>
+        <w:bidi/>
+        <w:rPr>
+          <w:rtl/>
+          <w:lang w:bidi="ar-EG"/>
+        </w:rPr>
+      </w:pPr>
+    </w:p>
+    <w:p>
+      <w:pPr>
+        <w:pStyle w:val="ListParagraph"/>
+        <w:bidi/>
+        <w:rPr>
+          <w:rtl/>
+          <w:lang w:bidi="ar-EG"/>
+        </w:rPr>
+      </w:pPr>
+    </w:p>
+    <w:p>
+      <w:pPr>
+        <w:pStyle w:val="ListParagraph"/>
+        <w:bidi/>
+        <w:rPr>
+          <w:rtl/>
+          <w:lang w:bidi="ar-EG"/>
+        </w:rPr>
+      </w:pPr>
+    </w:p>
+    <w:p>
+      <w:pPr>
+        <w:pStyle w:val="ListParagraph"/>
+        <w:bidi/>
+        <w:rPr>
+          <w:rtl/>
+          <w:lang w:bidi="ar-EG"/>
+        </w:rPr>
+      </w:pPr>
+    </w:p>
+    <w:p>
+      <w:pPr>
+        <w:pStyle w:val="ListParagraph"/>
+        <w:bidi/>
+        <w:rPr>
+          <w:rtl/>
+          <w:lang w:bidi="ar-EG"/>
+        </w:rPr>
+      </w:pPr>
+    </w:p>
+    <w:p>
+      <w:pPr>
+        <w:pStyle w:val="ListParagraph"/>
+        <w:bidi/>
+        <w:rPr>
+          <w:rtl/>
+          <w:lang w:bidi="ar-EG"/>
+        </w:rPr>
+      </w:pPr>
+    </w:p>
+    <w:p>
+      <w:pPr>
+        <w:pStyle w:val="ListParagraph"/>
+        <w:bidi/>
+        <w:rPr>
+          <w:rtl/>
+          <w:lang w:bidi="ar-EG"/>
+        </w:rPr>
+      </w:pPr>
+    </w:p>
+    <w:p>
+      <w:pPr>
+        <w:pStyle w:val="ListParagraph"/>
+        <w:numPr>
+          <w:ilvl w:val="0"/>
+          <w:numId w:val="11"/>
+        </w:numPr>
+        <w:bidi/>
+        <w:rPr>
+          <w:rtl/>
+          <w:lang w:bidi="ar-EG"/>
+        </w:rPr>
+      </w:pPr>
+      <w:r>
+        <w:rPr>
+          <w:rFonts w:hint="cs"/>
+          <w:rtl/>
+          <w:lang w:bidi="ar-EG"/>
+        </w:rPr>
+        <w:lastRenderedPageBreak/>
+        <w:t>و</w:t>
+      </w:r>
+      <w:r>
+        <w:rPr>
+          <w:rFonts w:hint="cs"/>
+          <w:rtl/>
+          <w:lang w:bidi="ar-EG"/>
+        </w:rPr>
+        <w:t xml:space="preserve">دة هيكون شكل ال </w:t>
+      </w:r>
+      <w:r>
+        <w:rPr>
+          <w:lang w:bidi="ar-EG"/>
+        </w:rPr>
+        <w:t xml:space="preserve">stack </w:t>
+      </w:r>
+      <w:r>
+        <w:rPr>
+          <w:rFonts w:hint="cs"/>
+          <w:rtl/>
+          <w:lang w:bidi="ar-EG"/>
+        </w:rPr>
+        <w:t xml:space="preserve"> وكدة  انا خليت </w:t>
+      </w:r>
+      <w:r>
+        <w:rPr>
+          <w:lang w:bidi="ar-EG"/>
+        </w:rPr>
+        <w:t xml:space="preserve">object </w:t>
+      </w:r>
+      <w:r>
+        <w:rPr>
+          <w:rFonts w:hint="cs"/>
+          <w:rtl/>
+          <w:lang w:bidi="ar-EG"/>
+        </w:rPr>
+        <w:t xml:space="preserve"> من </w:t>
+      </w:r>
+      <w:r>
+        <w:rPr>
+          <w:lang w:bidi="ar-EG"/>
+        </w:rPr>
+        <w:t>sms</w:t>
+      </w:r>
+      <w:r>
+        <w:rPr>
+          <w:rFonts w:hint="cs"/>
+          <w:rtl/>
+          <w:lang w:bidi="ar-EG"/>
+        </w:rPr>
+        <w:t xml:space="preserve"> يحتوى على </w:t>
+      </w:r>
+      <w:r>
+        <w:rPr>
+          <w:lang w:bidi="ar-EG"/>
+        </w:rPr>
+        <w:t xml:space="preserve">object </w:t>
+      </w:r>
+      <w:r>
+        <w:rPr>
+          <w:rFonts w:hint="cs"/>
+          <w:rtl/>
+          <w:lang w:bidi="ar-EG"/>
+        </w:rPr>
+        <w:t xml:space="preserve"> من </w:t>
+      </w:r>
+      <w:r>
+        <w:rPr>
+          <w:lang w:bidi="ar-EG"/>
+        </w:rPr>
+        <w:t xml:space="preserve">facebook </w:t>
+      </w:r>
+      <w:r>
+        <w:rPr>
+          <w:rFonts w:hint="cs"/>
+          <w:rtl/>
+          <w:lang w:bidi="ar-EG"/>
+        </w:rPr>
+        <w:t xml:space="preserve"> وكمان </w:t>
+      </w:r>
+      <w:r>
+        <w:rPr>
+          <w:lang w:bidi="ar-EG"/>
+        </w:rPr>
+        <w:t xml:space="preserve">object </w:t>
+      </w:r>
+      <w:r>
+        <w:rPr>
+          <w:rFonts w:hint="cs"/>
+          <w:rtl/>
+          <w:lang w:bidi="ar-EG"/>
+        </w:rPr>
+        <w:t xml:space="preserve"> من </w:t>
+      </w:r>
+      <w:r>
+        <w:rPr>
+          <w:lang w:bidi="ar-EG"/>
+        </w:rPr>
+        <w:t xml:space="preserve">baseDecrator </w:t>
+      </w:r>
+      <w:r>
+        <w:rPr>
+          <w:rFonts w:hint="cs"/>
+          <w:rtl/>
+          <w:lang w:bidi="ar-EG"/>
+        </w:rPr>
+        <w:t xml:space="preserve"> عشان ال </w:t>
+      </w:r>
+      <w:r>
+        <w:rPr>
+          <w:lang w:bidi="ar-EG"/>
+        </w:rPr>
+        <w:t>sms</w:t>
+      </w:r>
+      <w:r>
+        <w:rPr>
+          <w:rFonts w:hint="cs"/>
+          <w:rtl/>
+          <w:lang w:bidi="ar-EG"/>
+        </w:rPr>
+        <w:t xml:space="preserve"> وارث من </w:t>
+      </w:r>
+      <w:r>
+        <w:rPr>
+          <w:lang w:bidi="ar-EG"/>
+        </w:rPr>
+        <w:t xml:space="preserve">baseDecrator </w:t>
+      </w:r>
+      <w:r>
+        <w:rPr>
+          <w:rFonts w:hint="cs"/>
+          <w:rtl/>
+          <w:lang w:bidi="ar-EG"/>
+        </w:rPr>
+        <w:t xml:space="preserve"> </w:t>
+      </w:r>
+      <w:r>
+        <w:rPr>
+          <w:rFonts w:hint="cs"/>
+          <w:rtl/>
+          <w:lang w:bidi="ar-EG"/>
+        </w:rPr>
+        <w:t xml:space="preserve">.  </w:t>
+      </w:r>
+    </w:p>
+    <w:p>
+      <w:pPr>
+        <w:pStyle w:val="ListParagraph"/>
+        <w:bidi/>
+        <w:rPr>
+          <w:rtl/>
+          <w:lang w:bidi="ar-EG"/>
+        </w:rPr>
+      </w:pPr>
+    </w:p>
+    <w:p>
+      <w:pPr>
+        <w:pStyle w:val="ListParagraph"/>
+        <w:bidi/>
+        <w:rPr>
+          <w:rFonts w:hint="cs"/>
+          <w:rtl/>
+          <w:lang w:bidi="ar-EG"/>
+        </w:rPr>
+      </w:pPr>
+      <w:r>
+        <w:rPr>
+          <w:rFonts w:hint="cs"/>
+          <w:rtl/>
+          <w:lang w:bidi="ar-EG"/>
+        </w:rPr>
+        <w:t xml:space="preserve">ف  هتلاحظ ان  </w:t>
+      </w:r>
+      <w:r>
+        <w:rPr>
+          <w:lang w:bidi="ar-EG"/>
+        </w:rPr>
+        <w:t>sms</w:t>
+      </w:r>
+      <w:r>
+        <w:rPr>
+          <w:rFonts w:hint="cs"/>
+          <w:rtl/>
+          <w:lang w:bidi="ar-EG"/>
+        </w:rPr>
+        <w:t xml:space="preserve"> جواه</w:t>
+      </w:r>
+      <w:r>
+        <w:rPr>
+          <w:lang w:bidi="ar-EG"/>
+        </w:rPr>
+        <w:t xml:space="preserve">object </w:t>
+      </w:r>
+      <w:r>
+        <w:rPr>
+          <w:rFonts w:hint="cs"/>
+          <w:rtl/>
+          <w:lang w:bidi="ar-EG"/>
+        </w:rPr>
+        <w:t xml:space="preserve"> من  </w:t>
+      </w:r>
+      <w:r>
+        <w:rPr>
+          <w:lang w:bidi="ar-EG"/>
+        </w:rPr>
+        <w:t>face</w:t>
+      </w:r>
+      <w:r>
+        <w:rPr>
+          <w:rFonts w:hint="cs"/>
+          <w:rtl/>
+          <w:lang w:bidi="ar-EG"/>
+        </w:rPr>
+        <w:t xml:space="preserve"> وال</w:t>
+      </w:r>
+      <w:r>
+        <w:rPr>
+          <w:lang w:bidi="ar-EG"/>
+        </w:rPr>
+        <w:t xml:space="preserve">object </w:t>
+      </w:r>
+      <w:r>
+        <w:rPr>
+          <w:rFonts w:hint="cs"/>
+          <w:rtl/>
+          <w:lang w:bidi="ar-EG"/>
+        </w:rPr>
+        <w:t xml:space="preserve"> من </w:t>
+      </w:r>
+      <w:r>
+        <w:rPr>
+          <w:lang w:bidi="ar-EG"/>
+        </w:rPr>
+        <w:t xml:space="preserve">dicration </w:t>
+      </w:r>
+      <w:r>
+        <w:rPr>
+          <w:rFonts w:hint="cs"/>
+          <w:rtl/>
+          <w:lang w:bidi="ar-EG"/>
+        </w:rPr>
+        <w:t xml:space="preserve"> مش ظاهر دة عادى الاسكرين دى للمجرد التوضيح وكمان عشان متهش يعنى الاسكرين  دى بتوضحلك  تسلسل ال</w:t>
+      </w:r>
+      <w:r>
+        <w:rPr>
+          <w:lang w:bidi="ar-EG"/>
+        </w:rPr>
+        <w:t xml:space="preserve">object </w:t>
+      </w:r>
+      <w:r>
+        <w:rPr>
+          <w:rFonts w:hint="cs"/>
+          <w:rtl/>
+          <w:lang w:bidi="ar-EG"/>
+        </w:rPr>
+        <w:t xml:space="preserve"> الى بعتها ف ال </w:t>
+      </w:r>
+      <w:r>
+        <w:rPr>
+          <w:lang w:bidi="ar-EG"/>
+        </w:rPr>
+        <w:t xml:space="preserve">contractor </w:t>
+      </w:r>
+      <w:r>
+        <w:rPr>
+          <w:rFonts w:hint="cs"/>
+          <w:rtl/>
+          <w:lang w:bidi="ar-EG"/>
+        </w:rPr>
+        <w:t xml:space="preserve"> والاسكرين الى بالاحمر دى مفصله اكتر وهتساعدك ف فهم الى جاى وهى فيها نقطه بس  ممكن تكون مش اصح حاجة ف الرسم وهى ان مخلى </w:t>
+      </w:r>
+      <w:r>
+        <w:rPr>
+          <w:lang w:bidi="ar-EG"/>
+        </w:rPr>
+        <w:t>dec</w:t>
+      </w:r>
+      <w:r>
+        <w:rPr>
+          <w:rFonts w:hint="cs"/>
+          <w:rtl/>
+          <w:lang w:bidi="ar-EG"/>
+        </w:rPr>
+        <w:t xml:space="preserve"> جواه </w:t>
+      </w:r>
+      <w:r>
+        <w:rPr>
+          <w:lang w:bidi="ar-EG"/>
+        </w:rPr>
+        <w:t>facebook</w:t>
+      </w:r>
+      <w:r>
+        <w:rPr>
+          <w:rFonts w:hint="cs"/>
+          <w:rtl/>
+          <w:lang w:bidi="ar-EG"/>
+        </w:rPr>
+        <w:t xml:space="preserve"> وهم ف نفس المستوى مش واحد جوة واحد بس انا عملتهم كدة عشان تفهم الخطوة الى </w:t>
+      </w:r>
+      <w:r>
+        <w:rPr>
+          <w:rFonts w:hint="cs"/>
+          <w:rtl/>
+          <w:lang w:bidi="ar-EG"/>
+        </w:rPr>
+        <w:t>فاتت</w:t>
+      </w:r>
+      <w:r>
+        <w:rPr>
+          <w:rFonts w:hint="cs"/>
+          <w:rtl/>
+          <w:lang w:bidi="ar-EG"/>
+        </w:rPr>
+        <w:t xml:space="preserve"> .</w:t>
+      </w:r>
+    </w:p>
+    <w:p>
+      <w:pPr>
+        <w:pStyle w:val="ListParagraph"/>
+        <w:bidi/>
+        <w:rPr>
+          <w:rtl/>
+          <w:lang w:bidi="ar-EG"/>
+        </w:rPr>
+      </w:pPr>
+      <w:r>
+        <w:rPr>
+          <w:rFonts w:cs="Arial"/>
+          <w:rtl/>
+          <w:lang w:bidi="ar-EG"/>
+        </w:rPr>
+        <w:drawing>
+          <wp:anchor distT="0" distB="0" distL="114300" distR="114300" simplePos="0" relativeHeight="251681792" behindDoc="0" locked="0" layoutInCell="1" allowOverlap="1" wp14:anchorId="71CB12FF" wp14:editId="16A4A2CC">
+            <wp:simplePos x="0" y="0"/>
+            <wp:positionH relativeFrom="column">
+              <wp:posOffset>2546350</wp:posOffset>
+            </wp:positionH>
+            <wp:positionV relativeFrom="paragraph">
+              <wp:posOffset>151130</wp:posOffset>
+            </wp:positionV>
+            <wp:extent cx="2739390" cy="2234565"/>
+            <wp:effectExtent l="0" t="0" r="3810" b="0"/>
+            <wp:wrapNone/>
+            <wp:docPr id="48" name="Picture 48"/>
+            <wp:cNvGraphicFramePr>
+              <a:graphicFrameLocks xmlns:a="http://schemas.openxmlformats.org/drawingml/2006/main" noChangeAspect="1"/>
+            </wp:cNvGraphicFramePr>
+            <a:graphic xmlns:a="http://schemas.openxmlformats.org/drawingml/2006/main">
+              <a:graphicData uri="http://schemas.openxmlformats.org/drawingml/2006/picture">
+                <pic:pic xmlns:pic="http://schemas.openxmlformats.org/drawingml/2006/picture">
+                  <pic:nvPicPr>
+                    <pic:cNvPr id="1" name=""/>
+                    <pic:cNvPicPr/>
+                  </pic:nvPicPr>
+                  <pic:blipFill>
+                    <a:blip r:embed="rId26" cstate="print">
+                      <a:extLst>
+                        <a:ext uri="{28A0092B-C50C-407E-A947-70E740481C1C}">
+                          <a14:useLocalDpi xmlns:a14="http://schemas.microsoft.com/office/drawing/2010/main" val="0"/>
+                        </a:ext>
+                      </a:extLst>
+                    </a:blip>
+                    <a:stretch>
+                      <a:fillRect/>
+                    </a:stretch>
+                  </pic:blipFill>
+                  <pic:spPr>
+                    <a:xfrm>
+                      <a:off x="0" y="0"/>
+                      <a:ext cx="2739390" cy="2234565"/>
+                    </a:xfrm>
+                    <a:prstGeom prst="rect">
+                      <a:avLst/>
+                    </a:prstGeom>
+                  </pic:spPr>
+                </pic:pic>
+              </a:graphicData>
+            </a:graphic>
+            <wp14:sizeRelH relativeFrom="margin">
+              <wp14:pctWidth>0</wp14:pctWidth>
+            </wp14:sizeRelH>
+            <wp14:sizeRelV relativeFrom="margin">
+              <wp14:pctHeight>0</wp14:pctHeight>
+            </wp14:sizeRelV>
+          </wp:anchor>
+        </w:drawing>
+      </w:r>
+      <w:r>
+        <w:rPr>
+          <w:rFonts w:cs="Arial"/>
+          <w:rtl/>
+          <w:lang w:bidi="ar-EG"/>
+        </w:rPr>
+        <w:drawing>
+          <wp:anchor distT="0" distB="0" distL="114300" distR="114300" simplePos="0" relativeHeight="251682816" behindDoc="0" locked="0" layoutInCell="1" allowOverlap="1" wp14:anchorId="0E037693" wp14:editId="35E8A6BE">
+            <wp:simplePos x="0" y="0"/>
+            <wp:positionH relativeFrom="column">
+              <wp:posOffset>-120650</wp:posOffset>
+            </wp:positionH>
+            <wp:positionV relativeFrom="paragraph">
+              <wp:posOffset>151130</wp:posOffset>
+            </wp:positionV>
+            <wp:extent cx="1651000" cy="2103120"/>
+            <wp:effectExtent l="0" t="0" r="6350" b="0"/>
+            <wp:wrapNone/>
+            <wp:docPr id="49" name="Picture 49"/>
+            <wp:cNvGraphicFramePr>
+              <a:graphicFrameLocks xmlns:a="http://schemas.openxmlformats.org/drawingml/2006/main" noChangeAspect="1"/>
+            </wp:cNvGraphicFramePr>
+            <a:graphic xmlns:a="http://schemas.openxmlformats.org/drawingml/2006/main">
+              <a:graphicData uri="http://schemas.openxmlformats.org/drawingml/2006/picture">
+                <pic:pic xmlns:pic="http://schemas.openxmlformats.org/drawingml/2006/picture">
+                  <pic:nvPicPr>
+                    <pic:cNvPr id="1" name=""/>
+                    <pic:cNvPicPr/>
+                  </pic:nvPicPr>
+                  <pic:blipFill>
+                    <a:blip r:embed="rId27">
+                      <a:extLst>
+                        <a:ext uri="{28A0092B-C50C-407E-A947-70E740481C1C}">
+                          <a14:useLocalDpi xmlns:a14="http://schemas.microsoft.com/office/drawing/2010/main" val="0"/>
+                        </a:ext>
+                      </a:extLst>
+                    </a:blip>
+                    <a:stretch>
+                      <a:fillRect/>
+                    </a:stretch>
+                  </pic:blipFill>
+                  <pic:spPr>
+                    <a:xfrm>
+                      <a:off x="0" y="0"/>
+                      <a:ext cx="1651000" cy="2103120"/>
+                    </a:xfrm>
+                    <a:prstGeom prst="rect">
+                      <a:avLst/>
+                    </a:prstGeom>
+                  </pic:spPr>
+                </pic:pic>
+              </a:graphicData>
+            </a:graphic>
+            <wp14:sizeRelH relativeFrom="margin">
+              <wp14:pctWidth>0</wp14:pctWidth>
+            </wp14:sizeRelH>
+            <wp14:sizeRelV relativeFrom="margin">
+              <wp14:pctHeight>0</wp14:pctHeight>
+            </wp14:sizeRelV>
+          </wp:anchor>
+        </w:drawing>
+      </w:r>
+    </w:p>
+    <w:p>
+      <w:pPr>
+        <w:pStyle w:val="ListParagraph"/>
+        <w:bidi/>
+        <w:rPr>
+          <w:rtl/>
+          <w:lang w:bidi="ar-EG"/>
+        </w:rPr>
+      </w:pPr>
+    </w:p>
+    <w:p>
+      <w:pPr>
+        <w:pStyle w:val="ListParagraph"/>
+        <w:bidi/>
+        <w:rPr>
+          <w:rtl/>
+          <w:lang w:bidi="ar-EG"/>
+        </w:rPr>
+      </w:pPr>
+    </w:p>
+    <w:p>
+      <w:pPr>
+        <w:pStyle w:val="ListParagraph"/>
+        <w:bidi/>
+        <w:rPr>
+          <w:rtl/>
+          <w:lang w:bidi="ar-EG"/>
+        </w:rPr>
+      </w:pPr>
+    </w:p>
+    <w:p>
+      <w:pPr>
+        <w:pStyle w:val="ListParagraph"/>
+        <w:bidi/>
+        <w:rPr>
+          <w:rtl/>
+          <w:lang w:bidi="ar-EG"/>
+        </w:rPr>
+      </w:pPr>
+    </w:p>
+    <w:p>
+      <w:pPr>
+        <w:pStyle w:val="ListParagraph"/>
+        <w:bidi/>
+        <w:rPr>
+          <w:rtl/>
+          <w:lang w:bidi="ar-EG"/>
+        </w:rPr>
+      </w:pPr>
+    </w:p>
+    <w:p>
+      <w:pPr>
+        <w:pStyle w:val="ListParagraph"/>
+        <w:bidi/>
+        <w:rPr>
+          <w:rtl/>
+          <w:lang w:bidi="ar-EG"/>
+        </w:rPr>
+      </w:pPr>
+    </w:p>
+    <w:p>
+      <w:pPr>
+        <w:pStyle w:val="ListParagraph"/>
+        <w:bidi/>
+        <w:rPr>
+          <w:rtl/>
+          <w:lang w:bidi="ar-EG"/>
+        </w:rPr>
+      </w:pPr>
+    </w:p>
+    <w:p>
+      <w:pPr>
+        <w:pStyle w:val="ListParagraph"/>
+        <w:bidi/>
+        <w:rPr>
+          <w:rtl/>
+          <w:lang w:bidi="ar-EG"/>
+        </w:rPr>
+      </w:pPr>
+    </w:p>
+    <w:p>
+      <w:pPr>
+        <w:pStyle w:val="ListParagraph"/>
+        <w:bidi/>
+        <w:rPr>
+          <w:rtl/>
+          <w:lang w:bidi="ar-EG"/>
+        </w:rPr>
+      </w:pPr>
+    </w:p>
+    <w:p>
+      <w:pPr>
+        <w:pStyle w:val="ListParagraph"/>
+        <w:bidi/>
+        <w:rPr>
+          <w:rtl/>
+          <w:lang w:bidi="ar-EG"/>
+        </w:rPr>
+      </w:pPr>
+    </w:p>
+    <w:p>
+      <w:pPr>
+        <w:pStyle w:val="ListParagraph"/>
+        <w:bidi/>
+        <w:rPr>
+          <w:rtl/>
+          <w:lang w:bidi="ar-EG"/>
+        </w:rPr>
+      </w:pPr>
+    </w:p>
+    <w:p>
+      <w:pPr>
+        <w:pStyle w:val="ListParagraph"/>
+        <w:bidi/>
+        <w:rPr>
+          <w:rtl/>
+          <w:lang w:bidi="ar-EG"/>
+        </w:rPr>
+      </w:pPr>
+    </w:p>
+    <w:p>
+      <w:pPr>
+        <w:pStyle w:val="ListParagraph"/>
+        <w:bidi/>
+        <w:rPr>
+          <w:rtl/>
+          <w:lang w:bidi="ar-EG"/>
+        </w:rPr>
+      </w:pPr>
+    </w:p>
+    <w:p>
+      <w:pPr>
+        <w:pStyle w:val="ListParagraph"/>
+        <w:bidi/>
+        <w:rPr>
+          <w:rtl/>
+          <w:lang w:bidi="ar-EG"/>
+        </w:rPr>
+      </w:pPr>
+    </w:p>
+    <w:p>
+      <w:pPr>
+        <w:pStyle w:val="ListParagraph"/>
+        <w:bidi/>
+        <w:rPr>
+          <w:rtl/>
+          <w:lang w:bidi="ar-EG"/>
+        </w:rPr>
+      </w:pPr>
+    </w:p>
+    <w:p>
+      <w:pPr>
+        <w:pStyle w:val="ListParagraph"/>
+        <w:bidi/>
+        <w:rPr>
+          <w:rtl/>
+          <w:lang w:bidi="ar-EG"/>
+        </w:rPr>
+      </w:pPr>
+    </w:p>
+    <w:p>
+      <w:pPr>
+        <w:pStyle w:val="ListParagraph"/>
+        <w:bidi/>
+        <w:rPr>
+          <w:rtl/>
+          <w:lang w:bidi="ar-EG"/>
+        </w:rPr>
+      </w:pPr>
+    </w:p>
+    <w:p>
+      <w:pPr>
+        <w:bidi/>
+        <w:rPr>
+          <w:rtl/>
+          <w:lang w:bidi="ar-EG"/>
+        </w:rPr>
+      </w:pPr>
       <w:bookmarkStart w:id="4" w:name="_GoBack"/>
       <w:bookmarkEnd w:id="4"/>
     </w:p>
@@ -10873,478 +13974,8 @@
         </w:rPr>
       </w:pPr>
     </w:p>
-    <w:p>
-      <w:pPr>
-        <w:pStyle w:val="ListParagraph"/>
-        <w:bidi/>
-        <w:rPr>
-          <w:rtl/>
-          <w:lang w:bidi="ar-EG"/>
-        </w:rPr>
-      </w:pPr>
-    </w:p>
-    <w:p>
-      <w:pPr>
-        <w:pStyle w:val="ListParagraph"/>
-        <w:bidi/>
-        <w:rPr>
-          <w:rtl/>
-          <w:lang w:bidi="ar-EG"/>
-        </w:rPr>
-      </w:pPr>
-    </w:p>
-    <w:p>
-      <w:pPr>
-        <w:pStyle w:val="ListParagraph"/>
-        <w:bidi/>
-        <w:rPr>
-          <w:rtl/>
-          <w:lang w:bidi="ar-EG"/>
-        </w:rPr>
-      </w:pPr>
-    </w:p>
-    <w:p>
-      <w:pPr>
-        <w:pStyle w:val="ListParagraph"/>
-        <w:bidi/>
-        <w:rPr>
-          <w:rtl/>
-          <w:lang w:bidi="ar-EG"/>
-        </w:rPr>
-      </w:pPr>
-    </w:p>
-    <w:p>
-      <w:pPr>
-        <w:pStyle w:val="ListParagraph"/>
-        <w:bidi/>
-        <w:rPr>
-          <w:rtl/>
-          <w:lang w:bidi="ar-EG"/>
-        </w:rPr>
-      </w:pPr>
-    </w:p>
-    <w:p>
-      <w:pPr>
-        <w:pStyle w:val="ListParagraph"/>
-        <w:bidi/>
-        <w:rPr>
-          <w:rtl/>
-          <w:lang w:bidi="ar-EG"/>
-        </w:rPr>
-      </w:pPr>
-    </w:p>
-    <w:p>
-      <w:pPr>
-        <w:pStyle w:val="ListParagraph"/>
-        <w:bidi/>
-        <w:rPr>
-          <w:rtl/>
-          <w:lang w:bidi="ar-EG"/>
-        </w:rPr>
-      </w:pPr>
-    </w:p>
-    <w:p>
-      <w:pPr>
-        <w:pStyle w:val="ListParagraph"/>
-        <w:bidi/>
-        <w:rPr>
-          <w:rtl/>
-          <w:lang w:bidi="ar-EG"/>
-        </w:rPr>
-      </w:pPr>
-    </w:p>
-    <w:p>
-      <w:pPr>
-        <w:pStyle w:val="ListParagraph"/>
-        <w:bidi/>
-        <w:rPr>
-          <w:rtl/>
-          <w:lang w:bidi="ar-EG"/>
-        </w:rPr>
-      </w:pPr>
-    </w:p>
-    <w:p>
-      <w:pPr>
-        <w:pStyle w:val="ListParagraph"/>
-        <w:bidi/>
-        <w:rPr>
-          <w:rtl/>
-          <w:lang w:bidi="ar-EG"/>
-        </w:rPr>
-      </w:pPr>
-    </w:p>
-    <w:p>
-      <w:pPr>
-        <w:pStyle w:val="ListParagraph"/>
-        <w:bidi/>
-        <w:rPr>
-          <w:rtl/>
-          <w:lang w:bidi="ar-EG"/>
-        </w:rPr>
-      </w:pPr>
-    </w:p>
-    <w:p>
-      <w:pPr>
-        <w:pStyle w:val="ListParagraph"/>
-        <w:bidi/>
-        <w:rPr>
-          <w:rtl/>
-          <w:lang w:bidi="ar-EG"/>
-        </w:rPr>
-      </w:pPr>
-    </w:p>
-    <w:p>
-      <w:pPr>
-        <w:pStyle w:val="ListParagraph"/>
-        <w:bidi/>
-        <w:rPr>
-          <w:rtl/>
-          <w:lang w:bidi="ar-EG"/>
-        </w:rPr>
-      </w:pPr>
-    </w:p>
-    <w:p>
-      <w:pPr>
-        <w:pStyle w:val="ListParagraph"/>
-        <w:bidi/>
-        <w:rPr>
-          <w:rtl/>
-          <w:lang w:bidi="ar-EG"/>
-        </w:rPr>
-      </w:pPr>
-    </w:p>
-    <w:p>
-      <w:pPr>
-        <w:pStyle w:val="ListParagraph"/>
-        <w:bidi/>
-        <w:rPr>
-          <w:rtl/>
-          <w:lang w:bidi="ar-EG"/>
-        </w:rPr>
-      </w:pPr>
-    </w:p>
-    <w:p>
-      <w:pPr>
-        <w:pStyle w:val="ListParagraph"/>
-        <w:bidi/>
-        <w:rPr>
-          <w:rtl/>
-          <w:lang w:bidi="ar-EG"/>
-        </w:rPr>
-      </w:pPr>
-    </w:p>
-    <w:p>
-      <w:pPr>
-        <w:pStyle w:val="ListParagraph"/>
-        <w:bidi/>
-        <w:rPr>
-          <w:rtl/>
-          <w:lang w:bidi="ar-EG"/>
-        </w:rPr>
-      </w:pPr>
-    </w:p>
-    <w:p>
-      <w:pPr>
-        <w:pStyle w:val="ListParagraph"/>
-        <w:bidi/>
-        <w:rPr>
-          <w:rtl/>
-          <w:lang w:bidi="ar-EG"/>
-        </w:rPr>
-      </w:pPr>
-    </w:p>
-    <w:p>
-      <w:pPr>
-        <w:pStyle w:val="ListParagraph"/>
-        <w:bidi/>
-        <w:rPr>
-          <w:rtl/>
-          <w:lang w:bidi="ar-EG"/>
-        </w:rPr>
-      </w:pPr>
-    </w:p>
-    <w:p>
-      <w:pPr>
-        <w:pStyle w:val="ListParagraph"/>
-        <w:bidi/>
-        <w:rPr>
-          <w:rtl/>
-          <w:lang w:bidi="ar-EG"/>
-        </w:rPr>
-      </w:pPr>
-    </w:p>
-    <w:p>
-      <w:pPr>
-        <w:pStyle w:val="ListParagraph"/>
-        <w:bidi/>
-        <w:rPr>
-          <w:rtl/>
-          <w:lang w:bidi="ar-EG"/>
-        </w:rPr>
-      </w:pPr>
-    </w:p>
-    <w:p>
-      <w:pPr>
-        <w:pStyle w:val="ListParagraph"/>
-        <w:bidi/>
-        <w:rPr>
-          <w:rtl/>
-          <w:lang w:bidi="ar-EG"/>
-        </w:rPr>
-      </w:pPr>
-    </w:p>
-    <w:p>
-      <w:pPr>
-        <w:pStyle w:val="ListParagraph"/>
-        <w:bidi/>
-        <w:rPr>
-          <w:rtl/>
-          <w:lang w:bidi="ar-EG"/>
-        </w:rPr>
-      </w:pPr>
-    </w:p>
-    <w:p>
-      <w:pPr>
-        <w:pStyle w:val="ListParagraph"/>
-        <w:bidi/>
-        <w:rPr>
-          <w:rtl/>
-          <w:lang w:bidi="ar-EG"/>
-        </w:rPr>
-      </w:pPr>
-    </w:p>
-    <w:p>
-      <w:pPr>
-        <w:pStyle w:val="ListParagraph"/>
-        <w:bidi/>
-        <w:rPr>
-          <w:rtl/>
-          <w:lang w:bidi="ar-EG"/>
-        </w:rPr>
-      </w:pPr>
-    </w:p>
-    <w:p>
-      <w:pPr>
-        <w:pStyle w:val="ListParagraph"/>
-        <w:bidi/>
-        <w:rPr>
-          <w:rtl/>
-          <w:lang w:bidi="ar-EG"/>
-        </w:rPr>
-      </w:pPr>
-    </w:p>
-    <w:p>
-      <w:pPr>
-        <w:pStyle w:val="ListParagraph"/>
-        <w:bidi/>
-        <w:rPr>
-          <w:rtl/>
-          <w:lang w:bidi="ar-EG"/>
-        </w:rPr>
-      </w:pPr>
-    </w:p>
-    <w:p>
-      <w:pPr>
-        <w:pStyle w:val="ListParagraph"/>
-        <w:bidi/>
-        <w:rPr>
-          <w:rtl/>
-          <w:lang w:bidi="ar-EG"/>
-        </w:rPr>
-      </w:pPr>
-    </w:p>
-    <w:p>
-      <w:pPr>
-        <w:pStyle w:val="ListParagraph"/>
-        <w:bidi/>
-        <w:rPr>
-          <w:rtl/>
-          <w:lang w:bidi="ar-EG"/>
-        </w:rPr>
-      </w:pPr>
-    </w:p>
-    <w:p>
-      <w:pPr>
-        <w:pStyle w:val="ListParagraph"/>
-        <w:bidi/>
-        <w:rPr>
-          <w:rtl/>
-          <w:lang w:bidi="ar-EG"/>
-        </w:rPr>
-      </w:pPr>
-    </w:p>
-    <w:p>
-      <w:pPr>
-        <w:pStyle w:val="ListParagraph"/>
-        <w:bidi/>
-        <w:rPr>
-          <w:rtl/>
-          <w:lang w:bidi="ar-EG"/>
-        </w:rPr>
-      </w:pPr>
-    </w:p>
-    <w:p>
-      <w:pPr>
-        <w:pStyle w:val="ListParagraph"/>
-        <w:bidi/>
-        <w:rPr>
-          <w:rtl/>
-          <w:lang w:bidi="ar-EG"/>
-        </w:rPr>
-      </w:pPr>
-    </w:p>
-    <w:p>
-      <w:pPr>
-        <w:pStyle w:val="ListParagraph"/>
-        <w:bidi/>
-        <w:rPr>
-          <w:rtl/>
-          <w:lang w:bidi="ar-EG"/>
-        </w:rPr>
-      </w:pPr>
-    </w:p>
-    <w:p>
-      <w:pPr>
-        <w:pStyle w:val="ListParagraph"/>
-        <w:bidi/>
-        <w:rPr>
-          <w:rtl/>
-          <w:lang w:bidi="ar-EG"/>
-        </w:rPr>
-      </w:pPr>
-    </w:p>
-    <w:p>
-      <w:pPr>
-        <w:pStyle w:val="ListParagraph"/>
-        <w:bidi/>
-        <w:rPr>
-          <w:rtl/>
-          <w:lang w:bidi="ar-EG"/>
-        </w:rPr>
-      </w:pPr>
-    </w:p>
-    <w:p>
-      <w:pPr>
-        <w:pStyle w:val="ListParagraph"/>
-        <w:bidi/>
-        <w:rPr>
-          <w:rtl/>
-          <w:lang w:bidi="ar-EG"/>
-        </w:rPr>
-      </w:pPr>
-    </w:p>
-    <w:p>
-      <w:pPr>
-        <w:pStyle w:val="ListParagraph"/>
-        <w:bidi/>
-        <w:rPr>
-          <w:rtl/>
-          <w:lang w:bidi="ar-EG"/>
-        </w:rPr>
-      </w:pPr>
-    </w:p>
-    <w:p>
-      <w:pPr>
-        <w:pStyle w:val="ListParagraph"/>
-        <w:bidi/>
-        <w:rPr>
-          <w:rtl/>
-          <w:lang w:bidi="ar-EG"/>
-        </w:rPr>
-      </w:pPr>
-    </w:p>
-    <w:p>
-      <w:pPr>
-        <w:pStyle w:val="ListParagraph"/>
-        <w:bidi/>
-        <w:rPr>
-          <w:rtl/>
-          <w:lang w:bidi="ar-EG"/>
-        </w:rPr>
-      </w:pPr>
-    </w:p>
-    <w:p>
-      <w:pPr>
-        <w:pStyle w:val="ListParagraph"/>
-        <w:bidi/>
-        <w:rPr>
-          <w:rtl/>
-          <w:lang w:bidi="ar-EG"/>
-        </w:rPr>
-      </w:pPr>
-    </w:p>
-    <w:p>
-      <w:pPr>
-        <w:pStyle w:val="ListParagraph"/>
-        <w:bidi/>
-        <w:rPr>
-          <w:rtl/>
-          <w:lang w:bidi="ar-EG"/>
-        </w:rPr>
-      </w:pPr>
-    </w:p>
-    <w:p>
-      <w:pPr>
-        <w:pStyle w:val="ListParagraph"/>
-        <w:bidi/>
-        <w:rPr>
-          <w:rtl/>
-          <w:lang w:bidi="ar-EG"/>
-        </w:rPr>
-      </w:pPr>
-    </w:p>
-    <w:p>
-      <w:pPr>
-        <w:pStyle w:val="ListParagraph"/>
-        <w:bidi/>
-        <w:rPr>
-          <w:rtl/>
-          <w:lang w:bidi="ar-EG"/>
-        </w:rPr>
-      </w:pPr>
-    </w:p>
-    <w:p>
-      <w:pPr>
-        <w:pStyle w:val="ListParagraph"/>
-        <w:bidi/>
-        <w:rPr>
-          <w:rtl/>
-          <w:lang w:bidi="ar-EG"/>
-        </w:rPr>
-      </w:pPr>
-    </w:p>
-    <w:p>
-      <w:pPr>
-        <w:pStyle w:val="ListParagraph"/>
-        <w:bidi/>
-        <w:rPr>
-          <w:rtl/>
-          <w:lang w:bidi="ar-EG"/>
-        </w:rPr>
-      </w:pPr>
-    </w:p>
-    <w:p>
-      <w:pPr>
-        <w:pStyle w:val="ListParagraph"/>
-        <w:bidi/>
-        <w:rPr>
-          <w:rtl/>
-          <w:lang w:bidi="ar-EG"/>
-        </w:rPr>
-      </w:pPr>
-    </w:p>
-    <w:p>
-      <w:pPr>
-        <w:pStyle w:val="ListParagraph"/>
-        <w:bidi/>
-        <w:rPr>
-          <w:rtl/>
-          <w:lang w:bidi="ar-EG"/>
-        </w:rPr>
-      </w:pPr>
-    </w:p>
     <w:sectPr>
-      <w:footerReference w:type="default" r:id="rId23"/>
+      <w:footerReference w:type="default" r:id="rId28"/>
       <w:pgSz w:w="12240" w:h="15840"/>
       <w:pgMar w:top="1440" w:right="1440" w:bottom="1440" w:left="1440" w:header="720" w:footer="720" w:gutter="0"/>
       <w:pgBorders w:offsetFrom="page">
@@ -11570,7 +14201,7 @@
               <w:sz w:val="18"/>
               <w:szCs w:val="18"/>
             </w:rPr>
-            <w:t>9</w:t>
+            <w:t>8</w:t>
           </w:r>
           <w:r>
             <w:rPr>
@@ -12091,6 +14722,119 @@
     </w:lvl>
   </w:abstractNum>
   <w:abstractNum w:abstractNumId="5">
+    <w:nsid w:val="20A75A98"/>
+    <w:multiLevelType w:val="hybridMultilevel"/>
+    <w:tmpl w:val="CC7C5BAE"/>
+    <w:lvl w:ilvl="0" w:tplc="32C646E2">
+      <w:start w:val="3"/>
+      <w:numFmt w:val="bullet"/>
+      <w:lvlText w:val=""/>
+      <w:lvlJc w:val="left"/>
+      <w:pPr>
+        <w:ind w:left="1770" w:hanging="360"/>
+      </w:pPr>
+      <w:rPr>
+        <w:rFonts w:ascii="Wingdings" w:eastAsiaTheme="minorEastAsia" w:hAnsi="Wingdings" w:cstheme="minorBidi" w:hint="default"/>
+      </w:rPr>
+    </w:lvl>
+    <w:lvl w:ilvl="1" w:tplc="04090003" w:tentative="1">
+      <w:start w:val="1"/>
+      <w:numFmt w:val="bullet"/>
+      <w:lvlText w:val="o"/>
+      <w:lvlJc w:val="left"/>
+      <w:pPr>
+        <w:ind w:left="2490" w:hanging="360"/>
+      </w:pPr>
+      <w:rPr>
+        <w:rFonts w:ascii="Courier New" w:hAnsi="Courier New" w:cs="Courier New" w:hint="default"/>
+      </w:rPr>
+    </w:lvl>
+    <w:lvl w:ilvl="2" w:tplc="04090005" w:tentative="1">
+      <w:start w:val="1"/>
+      <w:numFmt w:val="bullet"/>
+      <w:lvlText w:val=""/>
+      <w:lvlJc w:val="left"/>
+      <w:pPr>
+        <w:ind w:left="3210" w:hanging="360"/>
+      </w:pPr>
+      <w:rPr>
+        <w:rFonts w:ascii="Wingdings" w:hAnsi="Wingdings" w:hint="default"/>
+      </w:rPr>
+    </w:lvl>
+    <w:lvl w:ilvl="3" w:tplc="04090001" w:tentative="1">
+      <w:start w:val="1"/>
+      <w:numFmt w:val="bullet"/>
+      <w:lvlText w:val=""/>
+      <w:lvlJc w:val="left"/>
+      <w:pPr>
+        <w:ind w:left="3930" w:hanging="360"/>
+      </w:pPr>
+      <w:rPr>
+        <w:rFonts w:ascii="Symbol" w:hAnsi="Symbol" w:hint="default"/>
+      </w:rPr>
+    </w:lvl>
+    <w:lvl w:ilvl="4" w:tplc="04090003" w:tentative="1">
+      <w:start w:val="1"/>
+      <w:numFmt w:val="bullet"/>
+      <w:lvlText w:val="o"/>
+      <w:lvlJc w:val="left"/>
+      <w:pPr>
+        <w:ind w:left="4650" w:hanging="360"/>
+      </w:pPr>
+      <w:rPr>
+        <w:rFonts w:ascii="Courier New" w:hAnsi="Courier New" w:cs="Courier New" w:hint="default"/>
+      </w:rPr>
+    </w:lvl>
+    <w:lvl w:ilvl="5" w:tplc="04090005" w:tentative="1">
+      <w:start w:val="1"/>
+      <w:numFmt w:val="bullet"/>
+      <w:lvlText w:val=""/>
+      <w:lvlJc w:val="left"/>
+      <w:pPr>
+        <w:ind w:left="5370" w:hanging="360"/>
+      </w:pPr>
+      <w:rPr>
+        <w:rFonts w:ascii="Wingdings" w:hAnsi="Wingdings" w:hint="default"/>
+      </w:rPr>
+    </w:lvl>
+    <w:lvl w:ilvl="6" w:tplc="04090001" w:tentative="1">
+      <w:start w:val="1"/>
+      <w:numFmt w:val="bullet"/>
+      <w:lvlText w:val=""/>
+      <w:lvlJc w:val="left"/>
+      <w:pPr>
+        <w:ind w:left="6090" w:hanging="360"/>
+      </w:pPr>
+      <w:rPr>
+        <w:rFonts w:ascii="Symbol" w:hAnsi="Symbol" w:hint="default"/>
+      </w:rPr>
+    </w:lvl>
+    <w:lvl w:ilvl="7" w:tplc="04090003" w:tentative="1">
+      <w:start w:val="1"/>
+      <w:numFmt w:val="bullet"/>
+      <w:lvlText w:val="o"/>
+      <w:lvlJc w:val="left"/>
+      <w:pPr>
+        <w:ind w:left="6810" w:hanging="360"/>
+      </w:pPr>
+      <w:rPr>
+        <w:rFonts w:ascii="Courier New" w:hAnsi="Courier New" w:cs="Courier New" w:hint="default"/>
+      </w:rPr>
+    </w:lvl>
+    <w:lvl w:ilvl="8" w:tplc="04090005" w:tentative="1">
+      <w:start w:val="1"/>
+      <w:numFmt w:val="bullet"/>
+      <w:lvlText w:val=""/>
+      <w:lvlJc w:val="left"/>
+      <w:pPr>
+        <w:ind w:left="7530" w:hanging="360"/>
+      </w:pPr>
+      <w:rPr>
+        <w:rFonts w:ascii="Wingdings" w:hAnsi="Wingdings" w:hint="default"/>
+      </w:rPr>
+    </w:lvl>
+  </w:abstractNum>
+  <w:abstractNum w:abstractNumId="6">
     <w:nsid w:val="250E52EE"/>
     <w:multiLevelType w:val="hybridMultilevel"/>
     <w:tmpl w:val="A2FAF792"/>
@@ -12179,7 +14923,120 @@
       </w:pPr>
     </w:lvl>
   </w:abstractNum>
-  <w:abstractNum w:abstractNumId="6">
+  <w:abstractNum w:abstractNumId="7">
+    <w:nsid w:val="2F9A63DA"/>
+    <w:multiLevelType w:val="hybridMultilevel"/>
+    <w:tmpl w:val="9B14C8DC"/>
+    <w:lvl w:ilvl="0" w:tplc="681C554C">
+      <w:start w:val="3"/>
+      <w:numFmt w:val="bullet"/>
+      <w:lvlText w:val=""/>
+      <w:lvlJc w:val="left"/>
+      <w:pPr>
+        <w:ind w:left="1410" w:hanging="360"/>
+      </w:pPr>
+      <w:rPr>
+        <w:rFonts w:ascii="Wingdings" w:eastAsiaTheme="minorEastAsia" w:hAnsi="Wingdings" w:cstheme="minorBidi" w:hint="default"/>
+      </w:rPr>
+    </w:lvl>
+    <w:lvl w:ilvl="1" w:tplc="04090003" w:tentative="1">
+      <w:start w:val="1"/>
+      <w:numFmt w:val="bullet"/>
+      <w:lvlText w:val="o"/>
+      <w:lvlJc w:val="left"/>
+      <w:pPr>
+        <w:ind w:left="2130" w:hanging="360"/>
+      </w:pPr>
+      <w:rPr>
+        <w:rFonts w:ascii="Courier New" w:hAnsi="Courier New" w:cs="Courier New" w:hint="default"/>
+      </w:rPr>
+    </w:lvl>
+    <w:lvl w:ilvl="2" w:tplc="04090005" w:tentative="1">
+      <w:start w:val="1"/>
+      <w:numFmt w:val="bullet"/>
+      <w:lvlText w:val=""/>
+      <w:lvlJc w:val="left"/>
+      <w:pPr>
+        <w:ind w:left="2850" w:hanging="360"/>
+      </w:pPr>
+      <w:rPr>
+        <w:rFonts w:ascii="Wingdings" w:hAnsi="Wingdings" w:hint="default"/>
+      </w:rPr>
+    </w:lvl>
+    <w:lvl w:ilvl="3" w:tplc="04090001" w:tentative="1">
+      <w:start w:val="1"/>
+      <w:numFmt w:val="bullet"/>
+      <w:lvlText w:val=""/>
+      <w:lvlJc w:val="left"/>
+      <w:pPr>
+        <w:ind w:left="3570" w:hanging="360"/>
+      </w:pPr>
+      <w:rPr>
+        <w:rFonts w:ascii="Symbol" w:hAnsi="Symbol" w:hint="default"/>
+      </w:rPr>
+    </w:lvl>
+    <w:lvl w:ilvl="4" w:tplc="04090003" w:tentative="1">
+      <w:start w:val="1"/>
+      <w:numFmt w:val="bullet"/>
+      <w:lvlText w:val="o"/>
+      <w:lvlJc w:val="left"/>
+      <w:pPr>
+        <w:ind w:left="4290" w:hanging="360"/>
+      </w:pPr>
+      <w:rPr>
+        <w:rFonts w:ascii="Courier New" w:hAnsi="Courier New" w:cs="Courier New" w:hint="default"/>
+      </w:rPr>
+    </w:lvl>
+    <w:lvl w:ilvl="5" w:tplc="04090005" w:tentative="1">
+      <w:start w:val="1"/>
+      <w:numFmt w:val="bullet"/>
+      <w:lvlText w:val=""/>
+      <w:lvlJc w:val="left"/>
+      <w:pPr>
+        <w:ind w:left="5010" w:hanging="360"/>
+      </w:pPr>
+      <w:rPr>
+        <w:rFonts w:ascii="Wingdings" w:hAnsi="Wingdings" w:hint="default"/>
+      </w:rPr>
+    </w:lvl>
+    <w:lvl w:ilvl="6" w:tplc="04090001" w:tentative="1">
+      <w:start w:val="1"/>
+      <w:numFmt w:val="bullet"/>
+      <w:lvlText w:val=""/>
+      <w:lvlJc w:val="left"/>
+      <w:pPr>
+        <w:ind w:left="5730" w:hanging="360"/>
+      </w:pPr>
+      <w:rPr>
+        <w:rFonts w:ascii="Symbol" w:hAnsi="Symbol" w:hint="default"/>
+      </w:rPr>
+    </w:lvl>
+    <w:lvl w:ilvl="7" w:tplc="04090003" w:tentative="1">
+      <w:start w:val="1"/>
+      <w:numFmt w:val="bullet"/>
+      <w:lvlText w:val="o"/>
+      <w:lvlJc w:val="left"/>
+      <w:pPr>
+        <w:ind w:left="6450" w:hanging="360"/>
+      </w:pPr>
+      <w:rPr>
+        <w:rFonts w:ascii="Courier New" w:hAnsi="Courier New" w:cs="Courier New" w:hint="default"/>
+      </w:rPr>
+    </w:lvl>
+    <w:lvl w:ilvl="8" w:tplc="04090005" w:tentative="1">
+      <w:start w:val="1"/>
+      <w:numFmt w:val="bullet"/>
+      <w:lvlText w:val=""/>
+      <w:lvlJc w:val="left"/>
+      <w:pPr>
+        <w:ind w:left="7170" w:hanging="360"/>
+      </w:pPr>
+      <w:rPr>
+        <w:rFonts w:ascii="Wingdings" w:hAnsi="Wingdings" w:hint="default"/>
+      </w:rPr>
+    </w:lvl>
+  </w:abstractNum>
+  <w:abstractNum w:abstractNumId="8">
     <w:nsid w:val="377840A2"/>
     <w:multiLevelType w:val="hybridMultilevel"/>
     <w:tmpl w:val="7794D7E0"/>
@@ -12268,7 +15125,7 @@
       </w:pPr>
     </w:lvl>
   </w:abstractNum>
-  <w:abstractNum w:abstractNumId="7">
+  <w:abstractNum w:abstractNumId="9">
     <w:nsid w:val="42A158F6"/>
     <w:multiLevelType w:val="hybridMultilevel"/>
     <w:tmpl w:val="AB5ED2BA"/>
@@ -12357,7 +15214,7 @@
       </w:pPr>
     </w:lvl>
   </w:abstractNum>
-  <w:abstractNum w:abstractNumId="8">
+  <w:abstractNum w:abstractNumId="10">
     <w:nsid w:val="43FA0F30"/>
     <w:multiLevelType w:val="hybridMultilevel"/>
     <w:tmpl w:val="AE42C966"/>
@@ -12446,7 +15303,7 @@
       </w:pPr>
     </w:lvl>
   </w:abstractNum>
-  <w:abstractNum w:abstractNumId="9">
+  <w:abstractNum w:abstractNumId="11">
     <w:nsid w:val="4C4D5C98"/>
     <w:multiLevelType w:val="hybridMultilevel"/>
     <w:tmpl w:val="2BF6D992"/>
@@ -12535,7 +15392,7 @@
       </w:pPr>
     </w:lvl>
   </w:abstractNum>
-  <w:abstractNum w:abstractNumId="10">
+  <w:abstractNum w:abstractNumId="12">
     <w:nsid w:val="50D6633C"/>
     <w:multiLevelType w:val="hybridMultilevel"/>
     <w:tmpl w:val="95AA2558"/>
@@ -12624,7 +15481,7 @@
       </w:pPr>
     </w:lvl>
   </w:abstractNum>
-  <w:abstractNum w:abstractNumId="11">
+  <w:abstractNum w:abstractNumId="13">
     <w:nsid w:val="515571D7"/>
     <w:multiLevelType w:val="hybridMultilevel"/>
     <w:tmpl w:val="D8F4CA12"/>
@@ -12737,7 +15594,7 @@
       </w:rPr>
     </w:lvl>
   </w:abstractNum>
-  <w:abstractNum w:abstractNumId="12">
+  <w:abstractNum w:abstractNumId="14">
     <w:nsid w:val="665220B6"/>
     <w:multiLevelType w:val="hybridMultilevel"/>
     <w:tmpl w:val="132AA0CA"/>
@@ -12830,22 +15687,22 @@
     <w:abstractNumId w:val="2"/>
   </w:num>
   <w:num w:numId="2">
-    <w:abstractNumId w:val="7"/>
+    <w:abstractNumId w:val="9"/>
   </w:num>
   <w:num w:numId="3">
-    <w:abstractNumId w:val="6"/>
+    <w:abstractNumId w:val="8"/>
   </w:num>
   <w:num w:numId="4">
-    <w:abstractNumId w:val="8"/>
+    <w:abstractNumId w:val="10"/>
   </w:num>
   <w:num w:numId="5">
-    <w:abstractNumId w:val="12"/>
+    <w:abstractNumId w:val="14"/>
   </w:num>
   <w:num w:numId="6">
     <w:abstractNumId w:val="4"/>
   </w:num>
   <w:num w:numId="7">
-    <w:abstractNumId w:val="9"/>
+    <w:abstractNumId w:val="11"/>
   </w:num>
   <w:num w:numId="8">
     <w:abstractNumId w:val="1"/>
@@ -12854,16 +15711,22 @@
     <w:abstractNumId w:val="3"/>
   </w:num>
   <w:num w:numId="10">
-    <w:abstractNumId w:val="5"/>
+    <w:abstractNumId w:val="6"/>
   </w:num>
   <w:num w:numId="11">
-    <w:abstractNumId w:val="11"/>
+    <w:abstractNumId w:val="13"/>
   </w:num>
   <w:num w:numId="12">
     <w:abstractNumId w:val="0"/>
   </w:num>
   <w:num w:numId="13">
-    <w:abstractNumId w:val="10"/>
+    <w:abstractNumId w:val="12"/>
+  </w:num>
+  <w:num w:numId="14">
+    <w:abstractNumId w:val="7"/>
+  </w:num>
+  <w:num w:numId="15">
+    <w:abstractNumId w:val="5"/>
   </w:num>
   <w:numIdMacAtCleanup w:val="10"/>
 </w:numbering>
@@ -15053,6 +17916,7 @@
     <w:rsid w:val="001A0505"/>
     <w:rsid w:val="002401C1"/>
     <w:rsid w:val="002909C5"/>
+    <w:rsid w:val="002C6172"/>
     <w:rsid w:val="00306A50"/>
     <w:rsid w:val="00477AB9"/>
     <w:rsid w:val="004D54D1"/>
@@ -15062,7 +17926,6 @@
     <w:rsid w:val="00690A6B"/>
     <w:rsid w:val="00696AA9"/>
     <w:rsid w:val="006A337F"/>
-    <w:rsid w:val="006E4D4D"/>
     <w:rsid w:val="00710638"/>
     <w:rsid w:val="007504BB"/>
     <w:rsid w:val="00784C38"/>
@@ -15871,7 +18734,7 @@
 </file>
 
 <file path=customXml/itemProps2.xml><?xml version="1.0" encoding="utf-8"?>
-<ds:datastoreItem xmlns:ds="http://schemas.openxmlformats.org/officeDocument/2006/customXml" ds:itemID="{03511C34-37C6-47E3-8ACF-EB4932795013}">
+<ds:datastoreItem xmlns:ds="http://schemas.openxmlformats.org/officeDocument/2006/customXml" ds:itemID="{0305947E-24EA-402C-8592-0952BDB6DBE3}">
   <ds:schemaRefs>
     <ds:schemaRef ds:uri="http://schemas.openxmlformats.org/officeDocument/2006/bibliography"/>
   </ds:schemaRefs>

</xml_diff>